<commit_message>
#208 Edits to PS Accelerant page
</commit_message>
<xml_diff>
--- a/project-sparq/#208 Accelerant Page - Expedited Approval at Determination.docx
+++ b/project-sparq/#208 Accelerant Page - Expedited Approval at Determination.docx
@@ -675,7 +675,117 @@
           <w:color w:val="1F3864" w:themeColor="accent1" w:themeShade="80"/>
           <w:lang w:eastAsia="ja-JP"/>
         </w:rPr>
-        <w:t>Key reason for the project is to improve our Expedited SNAP accuracy and timeliness. To achieve desired results in Expedited SNAP timeliness, every HSR processing SNAP applications needs to know the full Expedited processing policy and procedure an be able to apply it accurately.</w:t>
+        <w:t>The k</w:t>
+      </w:r>
+      <w:r>
+        <w:rPr>
+          <w:rStyle w:val="IntenseEmphasis"/>
+          <w:i w:val="0"/>
+          <w:iCs w:val="0"/>
+          <w:color w:val="1F3864" w:themeColor="accent1" w:themeShade="80"/>
+          <w:lang w:eastAsia="ja-JP"/>
+        </w:rPr>
+        <w:t xml:space="preserve">ey reason for the project is to improve our Expedited SNAP accuracy and timeliness. To achieve desired results in Expedited SNAP timeliness, every HSR processing SNAP applications needs to know the full </w:t>
+      </w:r>
+      <w:r>
+        <w:rPr>
+          <w:rStyle w:val="IntenseEmphasis"/>
+          <w:i w:val="0"/>
+          <w:iCs w:val="0"/>
+          <w:color w:val="1F3864" w:themeColor="accent1" w:themeShade="80"/>
+          <w:lang w:eastAsia="ja-JP"/>
+        </w:rPr>
+        <w:t>e</w:t>
+      </w:r>
+      <w:r>
+        <w:rPr>
+          <w:rStyle w:val="IntenseEmphasis"/>
+          <w:i w:val="0"/>
+          <w:iCs w:val="0"/>
+          <w:color w:val="1F3864" w:themeColor="accent1" w:themeShade="80"/>
+          <w:lang w:eastAsia="ja-JP"/>
+        </w:rPr>
+        <w:t xml:space="preserve">xpedited </w:t>
+      </w:r>
+      <w:r>
+        <w:rPr>
+          <w:rStyle w:val="IntenseEmphasis"/>
+          <w:i w:val="0"/>
+          <w:iCs w:val="0"/>
+          <w:color w:val="1F3864" w:themeColor="accent1" w:themeShade="80"/>
+          <w:lang w:eastAsia="ja-JP"/>
+        </w:rPr>
+        <w:t xml:space="preserve">SNAP </w:t>
+      </w:r>
+      <w:r>
+        <w:rPr>
+          <w:rStyle w:val="IntenseEmphasis"/>
+          <w:i w:val="0"/>
+          <w:iCs w:val="0"/>
+          <w:color w:val="1F3864" w:themeColor="accent1" w:themeShade="80"/>
+          <w:lang w:eastAsia="ja-JP"/>
+        </w:rPr>
+        <w:t>processing polic</w:t>
+      </w:r>
+      <w:r>
+        <w:rPr>
+          <w:rStyle w:val="IntenseEmphasis"/>
+          <w:i w:val="0"/>
+          <w:iCs w:val="0"/>
+          <w:color w:val="1F3864" w:themeColor="accent1" w:themeShade="80"/>
+          <w:lang w:eastAsia="ja-JP"/>
+        </w:rPr>
+        <w:t>ies</w:t>
+      </w:r>
+      <w:r>
+        <w:rPr>
+          <w:rStyle w:val="IntenseEmphasis"/>
+          <w:i w:val="0"/>
+          <w:iCs w:val="0"/>
+          <w:color w:val="1F3864" w:themeColor="accent1" w:themeShade="80"/>
+          <w:lang w:eastAsia="ja-JP"/>
+        </w:rPr>
+        <w:t xml:space="preserve"> and procedure</w:t>
+      </w:r>
+      <w:r>
+        <w:rPr>
+          <w:rStyle w:val="IntenseEmphasis"/>
+          <w:i w:val="0"/>
+          <w:iCs w:val="0"/>
+          <w:color w:val="1F3864" w:themeColor="accent1" w:themeShade="80"/>
+          <w:lang w:eastAsia="ja-JP"/>
+        </w:rPr>
+        <w:t xml:space="preserve">s </w:t>
+      </w:r>
+      <w:r>
+        <w:rPr>
+          <w:rStyle w:val="IntenseEmphasis"/>
+          <w:i w:val="0"/>
+          <w:iCs w:val="0"/>
+          <w:color w:val="1F3864" w:themeColor="accent1" w:themeShade="80"/>
+          <w:lang w:eastAsia="ja-JP"/>
+        </w:rPr>
+        <w:t>an</w:t>
+      </w:r>
+      <w:r>
+        <w:rPr>
+          <w:rStyle w:val="IntenseEmphasis"/>
+          <w:i w:val="0"/>
+          <w:iCs w:val="0"/>
+          <w:color w:val="1F3864" w:themeColor="accent1" w:themeShade="80"/>
+          <w:lang w:eastAsia="ja-JP"/>
+        </w:rPr>
+        <w:t>d</w:t>
+      </w:r>
+      <w:r>
+        <w:rPr>
+          <w:rStyle w:val="IntenseEmphasis"/>
+          <w:i w:val="0"/>
+          <w:iCs w:val="0"/>
+          <w:color w:val="1F3864" w:themeColor="accent1" w:themeShade="80"/>
+          <w:lang w:eastAsia="ja-JP"/>
+        </w:rPr>
+        <w:t xml:space="preserve"> be able to apply it accurately.</w:t>
       </w:r>
     </w:p>
     <w:p>
@@ -711,9 +821,8 @@
           <w:color w:val="1F3864" w:themeColor="accent1" w:themeShade="80"/>
           <w:lang w:eastAsia="ja-JP"/>
         </w:rPr>
-        <w:t xml:space="preserve">We plan to achieve this by creating an integrated tool that supports the review of cases for Expedited SNAP, coding in MAXIS, approval, and entering of </w:t>
-      </w:r>
-      <w:proofErr w:type="gramStart"/>
+        <w:t>We plan to achieve this by creating an integrated tool that supports the review of cases for Expedited SNAP, coding in MAXIS, approval, and entering of CASE:NOTEs. Polic</w:t>
+      </w:r>
       <w:r>
         <w:rPr>
           <w:rStyle w:val="IntenseEmphasis"/>
@@ -722,9 +831,8 @@
           <w:color w:val="1F3864" w:themeColor="accent1" w:themeShade="80"/>
           <w:lang w:eastAsia="ja-JP"/>
         </w:rPr>
-        <w:t>CASE:NOTEs</w:t>
-      </w:r>
-      <w:proofErr w:type="gramEnd"/>
+        <w:t>ies</w:t>
+      </w:r>
       <w:r>
         <w:rPr>
           <w:rStyle w:val="IntenseEmphasis"/>
@@ -733,9 +841,372 @@
           <w:color w:val="1F3864" w:themeColor="accent1" w:themeShade="80"/>
           <w:lang w:eastAsia="ja-JP"/>
         </w:rPr>
-        <w:t xml:space="preserve">. Policy and procedure for this requirement are specific and not fully supported/automated within MAXIS. </w:t>
+        <w:t xml:space="preserve"> and procedure</w:t>
+      </w:r>
+      <w:r>
+        <w:rPr>
+          <w:rStyle w:val="IntenseEmphasis"/>
+          <w:i w:val="0"/>
+          <w:iCs w:val="0"/>
+          <w:color w:val="1F3864" w:themeColor="accent1" w:themeShade="80"/>
+          <w:lang w:eastAsia="ja-JP"/>
+        </w:rPr>
+        <w:t>s</w:t>
+      </w:r>
+      <w:r>
+        <w:rPr>
+          <w:rStyle w:val="IntenseEmphasis"/>
+          <w:i w:val="0"/>
+          <w:iCs w:val="0"/>
+          <w:color w:val="1F3864" w:themeColor="accent1" w:themeShade="80"/>
+          <w:lang w:eastAsia="ja-JP"/>
+        </w:rPr>
+        <w:t xml:space="preserve"> for this requirement are specific and not fully supported/automated within MAXIS.</w:t>
       </w:r>
     </w:p>
+    <w:p>
+      <w:pPr>
+        <w:pStyle w:val="NoSpacing"/>
+        <w:ind w:left="360"/>
+        <w:rPr>
+          <w:rStyle w:val="IntenseEmphasis"/>
+          <w:i w:val="0"/>
+          <w:iCs w:val="0"/>
+          <w:color w:val="1F3864" w:themeColor="accent1" w:themeShade="80"/>
+          <w:lang w:eastAsia="ja-JP"/>
+        </w:rPr>
+      </w:pPr>
+    </w:p>
+    <w:p>
+      <w:pPr>
+        <w:pStyle w:val="NoSpacing"/>
+        <w:ind w:left="360"/>
+        <w:rPr>
+          <w:rStyle w:val="IntenseEmphasis"/>
+          <w:i w:val="0"/>
+          <w:iCs w:val="0"/>
+          <w:color w:val="1F3864" w:themeColor="accent1" w:themeShade="80"/>
+          <w:lang w:eastAsia="ja-JP"/>
+        </w:rPr>
+      </w:pPr>
+      <w:r>
+        <w:rPr>
+          <w:rStyle w:val="IntenseEmphasis"/>
+          <w:i w:val="0"/>
+          <w:iCs w:val="0"/>
+          <w:color w:val="1F3864" w:themeColor="accent1" w:themeShade="80"/>
+          <w:lang w:eastAsia="ja-JP"/>
+        </w:rPr>
+        <w:t xml:space="preserve">Currently Hennepin County is not within the SNAP or expedited SNAP timeliness requirements. This project will directly </w:t>
+      </w:r>
+      <w:r>
+        <w:rPr>
+          <w:rStyle w:val="IntenseEmphasis"/>
+          <w:i w:val="0"/>
+          <w:iCs w:val="0"/>
+          <w:color w:val="1F3864" w:themeColor="accent1" w:themeShade="80"/>
+          <w:lang w:eastAsia="ja-JP"/>
+        </w:rPr>
+        <w:t>affect</w:t>
+      </w:r>
+      <w:r>
+        <w:rPr>
+          <w:rStyle w:val="IntenseEmphasis"/>
+          <w:i w:val="0"/>
+          <w:iCs w:val="0"/>
+          <w:color w:val="1F3864" w:themeColor="accent1" w:themeShade="80"/>
+          <w:lang w:eastAsia="ja-JP"/>
+        </w:rPr>
+        <w:t xml:space="preserve"> 5</w:t>
+      </w:r>
+      <w:r>
+        <w:rPr>
+          <w:rStyle w:val="IntenseEmphasis"/>
+          <w:i w:val="0"/>
+          <w:iCs w:val="0"/>
+          <w:color w:val="1F3864" w:themeColor="accent1" w:themeShade="80"/>
+          <w:lang w:eastAsia="ja-JP"/>
+        </w:rPr>
+        <w:t>-</w:t>
+      </w:r>
+      <w:r>
+        <w:rPr>
+          <w:rStyle w:val="IntenseEmphasis"/>
+          <w:i w:val="0"/>
+          <w:iCs w:val="0"/>
+          <w:color w:val="1F3864" w:themeColor="accent1" w:themeShade="80"/>
+          <w:lang w:eastAsia="ja-JP"/>
+        </w:rPr>
+        <w:t>day/7</w:t>
+      </w:r>
+      <w:r>
+        <w:rPr>
+          <w:rStyle w:val="IntenseEmphasis"/>
+          <w:i w:val="0"/>
+          <w:iCs w:val="0"/>
+          <w:color w:val="1F3864" w:themeColor="accent1" w:themeShade="80"/>
+          <w:lang w:eastAsia="ja-JP"/>
+        </w:rPr>
+        <w:t>-</w:t>
+      </w:r>
+      <w:r>
+        <w:rPr>
+          <w:rStyle w:val="IntenseEmphasis"/>
+          <w:i w:val="0"/>
+          <w:iCs w:val="0"/>
+          <w:color w:val="1F3864" w:themeColor="accent1" w:themeShade="80"/>
+          <w:lang w:eastAsia="ja-JP"/>
+        </w:rPr>
+        <w:t>day timeliness, and indirectly effect general SNAP timeliness.</w:t>
+      </w:r>
+    </w:p>
+    <w:p>
+      <w:pPr>
+        <w:pStyle w:val="NoSpacing"/>
+        <w:ind w:left="360"/>
+        <w:rPr>
+          <w:rStyle w:val="IntenseEmphasis"/>
+          <w:i w:val="0"/>
+          <w:iCs w:val="0"/>
+          <w:color w:val="1F3864" w:themeColor="accent1" w:themeShade="80"/>
+          <w:lang w:eastAsia="ja-JP"/>
+        </w:rPr>
+      </w:pPr>
+    </w:p>
+    <w:tbl>
+      <w:tblPr>
+        <w:tblW w:w="0" w:type="auto"/>
+        <w:tblCellMar>
+          <w:left w:w="0" w:type="dxa"/>
+          <w:right w:w="0" w:type="dxa"/>
+        </w:tblCellMar>
+        <w:tblLook w:val="04A0" w:firstRow="1" w:lastRow="0" w:firstColumn="1" w:lastColumn="0" w:noHBand="0" w:noVBand="1"/>
+      </w:tblPr>
+      <w:tblGrid>
+        <w:gridCol w:w="2332"/>
+        <w:gridCol w:w="6930"/>
+      </w:tblGrid>
+      <w:tr>
+        <w:tc>
+          <w:tcPr>
+            <w:tcW w:w="2332" w:type="dxa"/>
+            <w:tcBorders>
+              <w:top w:val="single" w:sz="8" w:space="0" w:color="auto"/>
+              <w:left w:val="single" w:sz="8" w:space="0" w:color="auto"/>
+              <w:bottom w:val="single" w:sz="8" w:space="0" w:color="auto"/>
+              <w:right w:val="single" w:sz="8" w:space="0" w:color="auto"/>
+            </w:tcBorders>
+            <w:tcMar>
+              <w:top w:w="0" w:type="dxa"/>
+              <w:left w:w="108" w:type="dxa"/>
+              <w:bottom w:w="0" w:type="dxa"/>
+              <w:right w:w="108" w:type="dxa"/>
+            </w:tcMar>
+            <w:hideMark/>
+          </w:tcPr>
+          <w:p>
+            <w:pPr>
+              <w:jc w:val="center"/>
+              <w:rPr>
+                <w:b/>
+                <w:bCs/>
+              </w:rPr>
+            </w:pPr>
+            <w:r>
+              <w:rPr>
+                <w:b/>
+                <w:bCs/>
+              </w:rPr>
+              <w:t>SNAP Category</w:t>
+            </w:r>
+          </w:p>
+        </w:tc>
+        <w:tc>
+          <w:tcPr>
+            <w:tcW w:w="6930" w:type="dxa"/>
+            <w:tcBorders>
+              <w:top w:val="single" w:sz="8" w:space="0" w:color="auto"/>
+              <w:left w:val="nil"/>
+              <w:bottom w:val="single" w:sz="8" w:space="0" w:color="auto"/>
+              <w:right w:val="single" w:sz="8" w:space="0" w:color="auto"/>
+            </w:tcBorders>
+            <w:tcMar>
+              <w:top w:w="0" w:type="dxa"/>
+              <w:left w:w="108" w:type="dxa"/>
+              <w:bottom w:w="0" w:type="dxa"/>
+              <w:right w:w="108" w:type="dxa"/>
+            </w:tcMar>
+            <w:hideMark/>
+          </w:tcPr>
+          <w:p>
+            <w:pPr>
+              <w:jc w:val="center"/>
+              <w:rPr>
+                <w:b/>
+                <w:bCs/>
+              </w:rPr>
+            </w:pPr>
+            <w:r>
+              <w:rPr>
+                <w:b/>
+                <w:bCs/>
+              </w:rPr>
+              <w:t>Expectation to meet</w:t>
+            </w:r>
+          </w:p>
+        </w:tc>
+      </w:tr>
+      <w:tr>
+        <w:tc>
+          <w:tcPr>
+            <w:tcW w:w="2332" w:type="dxa"/>
+            <w:tcBorders>
+              <w:top w:val="nil"/>
+              <w:left w:val="single" w:sz="8" w:space="0" w:color="auto"/>
+              <w:bottom w:val="single" w:sz="8" w:space="0" w:color="auto"/>
+              <w:right w:val="single" w:sz="8" w:space="0" w:color="auto"/>
+            </w:tcBorders>
+            <w:tcMar>
+              <w:top w:w="0" w:type="dxa"/>
+              <w:left w:w="108" w:type="dxa"/>
+              <w:bottom w:w="0" w:type="dxa"/>
+              <w:right w:w="108" w:type="dxa"/>
+            </w:tcMar>
+            <w:hideMark/>
+          </w:tcPr>
+          <w:p>
+            <w:r>
+              <w:t>24-hour Timeliness</w:t>
+            </w:r>
+          </w:p>
+        </w:tc>
+        <w:tc>
+          <w:tcPr>
+            <w:tcW w:w="6930" w:type="dxa"/>
+            <w:tcBorders>
+              <w:top w:val="nil"/>
+              <w:left w:val="nil"/>
+              <w:bottom w:val="single" w:sz="8" w:space="0" w:color="auto"/>
+              <w:right w:val="single" w:sz="8" w:space="0" w:color="auto"/>
+            </w:tcBorders>
+            <w:tcMar>
+              <w:top w:w="0" w:type="dxa"/>
+              <w:left w:w="108" w:type="dxa"/>
+              <w:bottom w:w="0" w:type="dxa"/>
+              <w:right w:w="108" w:type="dxa"/>
+            </w:tcMar>
+            <w:hideMark/>
+          </w:tcPr>
+          <w:p>
+            <w:r>
+              <w:t>65% of expedited cases to be approved within 24 hours</w:t>
+            </w:r>
+          </w:p>
+        </w:tc>
+      </w:tr>
+      <w:tr>
+        <w:tc>
+          <w:tcPr>
+            <w:tcW w:w="2332" w:type="dxa"/>
+            <w:tcBorders>
+              <w:top w:val="nil"/>
+              <w:left w:val="single" w:sz="8" w:space="0" w:color="auto"/>
+              <w:bottom w:val="single" w:sz="8" w:space="0" w:color="auto"/>
+              <w:right w:val="single" w:sz="8" w:space="0" w:color="auto"/>
+            </w:tcBorders>
+            <w:tcMar>
+              <w:top w:w="0" w:type="dxa"/>
+              <w:left w:w="108" w:type="dxa"/>
+              <w:bottom w:w="0" w:type="dxa"/>
+              <w:right w:w="108" w:type="dxa"/>
+            </w:tcMar>
+            <w:hideMark/>
+          </w:tcPr>
+          <w:p>
+            <w:r>
+              <w:t>5-day/7-day Timeliness</w:t>
+            </w:r>
+          </w:p>
+        </w:tc>
+        <w:tc>
+          <w:tcPr>
+            <w:tcW w:w="6930" w:type="dxa"/>
+            <w:tcBorders>
+              <w:top w:val="nil"/>
+              <w:left w:val="nil"/>
+              <w:bottom w:val="single" w:sz="8" w:space="0" w:color="auto"/>
+              <w:right w:val="single" w:sz="8" w:space="0" w:color="auto"/>
+            </w:tcBorders>
+            <w:tcMar>
+              <w:top w:w="0" w:type="dxa"/>
+              <w:left w:w="108" w:type="dxa"/>
+              <w:bottom w:w="0" w:type="dxa"/>
+              <w:right w:w="108" w:type="dxa"/>
+            </w:tcMar>
+            <w:hideMark/>
+          </w:tcPr>
+          <w:p>
+            <w:r>
+              <w:t xml:space="preserve">96% of expedited SNAP cases to be approved within 5-day/7-day timeline. </w:t>
+            </w:r>
+          </w:p>
+        </w:tc>
+      </w:tr>
+      <w:tr>
+        <w:tc>
+          <w:tcPr>
+            <w:tcW w:w="2332" w:type="dxa"/>
+            <w:tcBorders>
+              <w:top w:val="nil"/>
+              <w:left w:val="single" w:sz="8" w:space="0" w:color="auto"/>
+              <w:bottom w:val="single" w:sz="8" w:space="0" w:color="auto"/>
+              <w:right w:val="single" w:sz="8" w:space="0" w:color="auto"/>
+            </w:tcBorders>
+            <w:tcMar>
+              <w:top w:w="0" w:type="dxa"/>
+              <w:left w:w="108" w:type="dxa"/>
+              <w:bottom w:w="0" w:type="dxa"/>
+              <w:right w:w="108" w:type="dxa"/>
+            </w:tcMar>
+            <w:hideMark/>
+          </w:tcPr>
+          <w:p>
+            <w:r>
+              <w:t>SNAP Timeliness</w:t>
+            </w:r>
+          </w:p>
+        </w:tc>
+        <w:tc>
+          <w:tcPr>
+            <w:tcW w:w="6930" w:type="dxa"/>
+            <w:tcBorders>
+              <w:top w:val="nil"/>
+              <w:left w:val="nil"/>
+              <w:bottom w:val="single" w:sz="8" w:space="0" w:color="auto"/>
+              <w:right w:val="single" w:sz="8" w:space="0" w:color="auto"/>
+            </w:tcBorders>
+            <w:tcMar>
+              <w:top w:w="0" w:type="dxa"/>
+              <w:left w:w="108" w:type="dxa"/>
+              <w:bottom w:w="0" w:type="dxa"/>
+              <w:right w:w="108" w:type="dxa"/>
+            </w:tcMar>
+            <w:hideMark/>
+          </w:tcPr>
+          <w:p>
+            <w:r>
+              <w:t xml:space="preserve">96% of all SNAP cases to be determined and </w:t>
+            </w:r>
+            <w:r>
+              <w:t>approved</w:t>
+            </w:r>
+            <w:r>
+              <w:t xml:space="preserve"> by Day 30.</w:t>
+            </w:r>
+          </w:p>
+        </w:tc>
+      </w:tr>
+    </w:tbl>
     <w:p>
       <w:pPr>
         <w:pStyle w:val="NoSpacing"/>
@@ -1384,7 +1855,7 @@
           <w:iCs w:val="0"/>
           <w:color w:val="1F3864" w:themeColor="accent1" w:themeShade="80"/>
         </w:rPr>
-        <w:t>Combined Manual:</w:t>
+        <w:t>Combined Manual</w:t>
       </w:r>
     </w:p>
     <w:p>
@@ -1603,6 +2074,8 @@
         </w:rPr>
         <w:t xml:space="preserve"> – Emergencies – Postponed Verification Notice </w:t>
       </w:r>
+      <w:bookmarkStart w:id="0" w:name="_GoBack"/>
+      <w:bookmarkEnd w:id="0"/>
     </w:p>
     <w:p>
       <w:pPr>
@@ -1640,6 +2113,15 @@
           <w:color w:val="1F3864" w:themeColor="accent1" w:themeShade="80"/>
         </w:rPr>
         <w:t xml:space="preserve">HSR Manual </w:t>
+      </w:r>
+      <w:r>
+        <w:rPr>
+          <w:rStyle w:val="IntenseEmphasis"/>
+          <w:i w:val="0"/>
+          <w:iCs w:val="0"/>
+          <w:color w:val="1F3864" w:themeColor="accent1" w:themeShade="80"/>
+        </w:rPr>
+        <w:t>S</w:t>
       </w:r>
     </w:p>
     <w:p>
@@ -1829,27 +2311,7 @@
           <w:iCs w:val="0"/>
           <w:color w:val="1F3864" w:themeColor="accent1" w:themeShade="80"/>
         </w:rPr>
-        <w:t xml:space="preserve">TE 02.10.01 – Expedited SNAP w/ Pending </w:t>
-      </w:r>
-      <w:proofErr w:type="spellStart"/>
-      <w:r>
-        <w:rPr>
-          <w:rStyle w:val="IntenseEmphasis"/>
-          <w:i w:val="0"/>
-          <w:iCs w:val="0"/>
-          <w:color w:val="1F3864" w:themeColor="accent1" w:themeShade="80"/>
-        </w:rPr>
-        <w:t>Verifs</w:t>
-      </w:r>
-      <w:proofErr w:type="spellEnd"/>
-      <w:r>
-        <w:rPr>
-          <w:rStyle w:val="IntenseEmphasis"/>
-          <w:i w:val="0"/>
-          <w:iCs w:val="0"/>
-          <w:color w:val="1F3864" w:themeColor="accent1" w:themeShade="80"/>
-        </w:rPr>
-        <w:t xml:space="preserve"> </w:t>
+        <w:t xml:space="preserve">TE 02.10.01 – Expedited SNAP w/ Pending Verifs </w:t>
       </w:r>
     </w:p>
     <w:p>
@@ -1873,6 +2335,7 @@
           <w:iCs w:val="0"/>
           <w:color w:val="1F3864" w:themeColor="accent1" w:themeShade="80"/>
         </w:rPr>
+        <w:lastRenderedPageBreak/>
         <w:t>TE 02.10.79 – Expedited FS 2</w:t>
       </w:r>
       <w:r>
@@ -2640,8 +3103,34 @@
           <w:iCs w:val="0"/>
           <w:color w:val="1F3864" w:themeColor="accent1" w:themeShade="80"/>
         </w:rPr>
-        <w:lastRenderedPageBreak/>
-        <w:t xml:space="preserve">This script will have three primary sections that will guide the worker through the review of </w:t>
+        <w:t xml:space="preserve">This script will have three primary </w:t>
+      </w:r>
+      <w:r>
+        <w:rPr>
+          <w:rStyle w:val="IntenseEmphasis"/>
+          <w:i w:val="0"/>
+          <w:iCs w:val="0"/>
+          <w:color w:val="1F3864" w:themeColor="accent1" w:themeShade="80"/>
+        </w:rPr>
+        <w:t>functions</w:t>
+      </w:r>
+      <w:r>
+        <w:rPr>
+          <w:rStyle w:val="IntenseEmphasis"/>
+          <w:i w:val="0"/>
+          <w:iCs w:val="0"/>
+          <w:color w:val="1F3864" w:themeColor="accent1" w:themeShade="80"/>
+        </w:rPr>
+        <w:t xml:space="preserve"> that will guide the worker through the review of </w:t>
+      </w:r>
+      <w:r>
+        <w:rPr>
+          <w:rStyle w:val="IntenseEmphasis"/>
+          <w:i w:val="0"/>
+          <w:iCs w:val="0"/>
+          <w:color w:val="1F3864" w:themeColor="accent1" w:themeShade="80"/>
+        </w:rPr>
+        <w:t xml:space="preserve">the case </w:t>
       </w:r>
       <w:r>
         <w:rPr>
@@ -2677,7 +3166,43 @@
           <w:iCs w:val="0"/>
           <w:color w:val="1F3864" w:themeColor="accent1" w:themeShade="80"/>
         </w:rPr>
-        <w:t xml:space="preserve"> Each of these sections will follow the policy requirements of Expedited SNAP to support timely and accurate processing of Expedited SNAP. These sections are:</w:t>
+        <w:t xml:space="preserve"> Each of these sections will follow the policy</w:t>
+      </w:r>
+      <w:r>
+        <w:rPr>
+          <w:rStyle w:val="IntenseEmphasis"/>
+          <w:i w:val="0"/>
+          <w:iCs w:val="0"/>
+          <w:color w:val="1F3864" w:themeColor="accent1" w:themeShade="80"/>
+        </w:rPr>
+        <w:t xml:space="preserve"> and procedural </w:t>
+      </w:r>
+      <w:r>
+        <w:rPr>
+          <w:rStyle w:val="IntenseEmphasis"/>
+          <w:i w:val="0"/>
+          <w:iCs w:val="0"/>
+          <w:color w:val="1F3864" w:themeColor="accent1" w:themeShade="80"/>
+        </w:rPr>
+        <w:t xml:space="preserve">requirements of Expedited SNAP to support timely and accurate processing of Expedited SNAP. These </w:t>
+      </w:r>
+      <w:r>
+        <w:rPr>
+          <w:rStyle w:val="IntenseEmphasis"/>
+          <w:i w:val="0"/>
+          <w:iCs w:val="0"/>
+          <w:color w:val="1F3864" w:themeColor="accent1" w:themeShade="80"/>
+        </w:rPr>
+        <w:t>functions</w:t>
+      </w:r>
+      <w:r>
+        <w:rPr>
+          <w:rStyle w:val="IntenseEmphasis"/>
+          <w:i w:val="0"/>
+          <w:iCs w:val="0"/>
+          <w:color w:val="1F3864" w:themeColor="accent1" w:themeShade="80"/>
+        </w:rPr>
+        <w:t xml:space="preserve"> are:</w:t>
       </w:r>
     </w:p>
     <w:p>
@@ -2701,7 +3226,43 @@
           <w:iCs w:val="0"/>
           <w:color w:val="1F3864" w:themeColor="accent1" w:themeShade="80"/>
         </w:rPr>
-        <w:t>Review of case information to determined Expedited Eligibility.</w:t>
+        <w:t xml:space="preserve">Review of case information to determined </w:t>
+      </w:r>
+      <w:r>
+        <w:rPr>
+          <w:rStyle w:val="IntenseEmphasis"/>
+          <w:i w:val="0"/>
+          <w:iCs w:val="0"/>
+          <w:color w:val="1F3864" w:themeColor="accent1" w:themeShade="80"/>
+        </w:rPr>
+        <w:t>e</w:t>
+      </w:r>
+      <w:r>
+        <w:rPr>
+          <w:rStyle w:val="IntenseEmphasis"/>
+          <w:i w:val="0"/>
+          <w:iCs w:val="0"/>
+          <w:color w:val="1F3864" w:themeColor="accent1" w:themeShade="80"/>
+        </w:rPr>
+        <w:t xml:space="preserve">xpedited </w:t>
+      </w:r>
+      <w:r>
+        <w:rPr>
+          <w:rStyle w:val="IntenseEmphasis"/>
+          <w:i w:val="0"/>
+          <w:iCs w:val="0"/>
+          <w:color w:val="1F3864" w:themeColor="accent1" w:themeShade="80"/>
+        </w:rPr>
+        <w:t>e</w:t>
+      </w:r>
+      <w:r>
+        <w:rPr>
+          <w:rStyle w:val="IntenseEmphasis"/>
+          <w:i w:val="0"/>
+          <w:iCs w:val="0"/>
+          <w:color w:val="1F3864" w:themeColor="accent1" w:themeShade="80"/>
+        </w:rPr>
+        <w:t>ligibility.</w:t>
       </w:r>
     </w:p>
     <w:p>
@@ -2725,7 +3286,43 @@
           <w:iCs w:val="0"/>
           <w:color w:val="1F3864" w:themeColor="accent1" w:themeShade="80"/>
         </w:rPr>
-        <w:t xml:space="preserve">Update of MAXIS panels to generate accurate Expedited Results. </w:t>
+        <w:t xml:space="preserve">Update of MAXIS panels to generate accurate </w:t>
+      </w:r>
+      <w:r>
+        <w:rPr>
+          <w:rStyle w:val="IntenseEmphasis"/>
+          <w:i w:val="0"/>
+          <w:iCs w:val="0"/>
+          <w:color w:val="1F3864" w:themeColor="accent1" w:themeShade="80"/>
+        </w:rPr>
+        <w:t>e</w:t>
+      </w:r>
+      <w:r>
+        <w:rPr>
+          <w:rStyle w:val="IntenseEmphasis"/>
+          <w:i w:val="0"/>
+          <w:iCs w:val="0"/>
+          <w:color w:val="1F3864" w:themeColor="accent1" w:themeShade="80"/>
+        </w:rPr>
+        <w:t xml:space="preserve">xpedited </w:t>
+      </w:r>
+      <w:r>
+        <w:rPr>
+          <w:rStyle w:val="IntenseEmphasis"/>
+          <w:i w:val="0"/>
+          <w:iCs w:val="0"/>
+          <w:color w:val="1F3864" w:themeColor="accent1" w:themeShade="80"/>
+        </w:rPr>
+        <w:t>r</w:t>
+      </w:r>
+      <w:r>
+        <w:rPr>
+          <w:rStyle w:val="IntenseEmphasis"/>
+          <w:i w:val="0"/>
+          <w:iCs w:val="0"/>
+          <w:color w:val="1F3864" w:themeColor="accent1" w:themeShade="80"/>
+        </w:rPr>
+        <w:t xml:space="preserve">esults. </w:t>
       </w:r>
     </w:p>
     <w:p>
@@ -2749,7 +3346,25 @@
           <w:iCs w:val="0"/>
           <w:color w:val="1F3864" w:themeColor="accent1" w:themeShade="80"/>
         </w:rPr>
-        <w:t>Review of the SNAP Expedited budget and approval.</w:t>
+        <w:t xml:space="preserve">Review of the SNAP </w:t>
+      </w:r>
+      <w:r>
+        <w:rPr>
+          <w:rStyle w:val="IntenseEmphasis"/>
+          <w:i w:val="0"/>
+          <w:iCs w:val="0"/>
+          <w:color w:val="1F3864" w:themeColor="accent1" w:themeShade="80"/>
+        </w:rPr>
+        <w:t>e</w:t>
+      </w:r>
+      <w:r>
+        <w:rPr>
+          <w:rStyle w:val="IntenseEmphasis"/>
+          <w:i w:val="0"/>
+          <w:iCs w:val="0"/>
+          <w:color w:val="1F3864" w:themeColor="accent1" w:themeShade="80"/>
+        </w:rPr>
+        <w:t>xpedited budget and approval.</w:t>
       </w:r>
     </w:p>
     <w:p>
@@ -2762,14 +3377,61 @@
           <w:color w:val="1F3864" w:themeColor="accent1" w:themeShade="80"/>
         </w:rPr>
       </w:pPr>
-      <w:r>
-        <w:rPr>
-          <w:rStyle w:val="IntenseEmphasis"/>
-          <w:i w:val="0"/>
-          <w:iCs w:val="0"/>
-          <w:color w:val="1F3864" w:themeColor="accent1" w:themeShade="80"/>
-        </w:rPr>
-        <w:t>The script will follow all policy and procedure around Expedited SNAP and SNAP approvals. The policies and procedures will be in line with work efforts, which should allow for greater adherence to the requirements and more timely responses.</w:t>
+    </w:p>
+    <w:p>
+      <w:pPr>
+        <w:pStyle w:val="NoSpacing"/>
+        <w:rPr>
+          <w:rStyle w:val="IntenseEmphasis"/>
+          <w:i w:val="0"/>
+          <w:iCs w:val="0"/>
+          <w:color w:val="1F3864" w:themeColor="accent1" w:themeShade="80"/>
+        </w:rPr>
+      </w:pPr>
+      <w:r>
+        <w:rPr>
+          <w:rStyle w:val="IntenseEmphasis"/>
+          <w:i w:val="0"/>
+          <w:iCs w:val="0"/>
+          <w:color w:val="1F3864" w:themeColor="accent1" w:themeShade="80"/>
+        </w:rPr>
+        <w:t>The script will follow all polic</w:t>
+      </w:r>
+      <w:r>
+        <w:rPr>
+          <w:rStyle w:val="IntenseEmphasis"/>
+          <w:i w:val="0"/>
+          <w:iCs w:val="0"/>
+          <w:color w:val="1F3864" w:themeColor="accent1" w:themeShade="80"/>
+        </w:rPr>
+        <w:t>ies</w:t>
+      </w:r>
+      <w:r>
+        <w:rPr>
+          <w:rStyle w:val="IntenseEmphasis"/>
+          <w:i w:val="0"/>
+          <w:iCs w:val="0"/>
+          <w:color w:val="1F3864" w:themeColor="accent1" w:themeShade="80"/>
+        </w:rPr>
+        <w:t xml:space="preserve"> and procedur</w:t>
+      </w:r>
+      <w:r>
+        <w:rPr>
+          <w:rStyle w:val="IntenseEmphasis"/>
+          <w:i w:val="0"/>
+          <w:iCs w:val="0"/>
+          <w:color w:val="1F3864" w:themeColor="accent1" w:themeShade="80"/>
+        </w:rPr>
+        <w:t xml:space="preserve">es </w:t>
+      </w:r>
+      <w:r>
+        <w:rPr>
+          <w:rStyle w:val="IntenseEmphasis"/>
+          <w:i w:val="0"/>
+          <w:iCs w:val="0"/>
+          <w:color w:val="1F3864" w:themeColor="accent1" w:themeShade="80"/>
+        </w:rPr>
+        <w:t>around Expedited SNAP and SNAP approvals. The policies and procedures will be in line with work efforts, which should allow for greater adherence to the requirements and more timely responses.</w:t>
       </w:r>
     </w:p>
     <w:p>
@@ -3454,28 +4116,67 @@
           <w:iCs w:val="0"/>
           <w:color w:val="1F3864" w:themeColor="accent1" w:themeShade="80"/>
         </w:rPr>
-        <w:t xml:space="preserve">the processing to happen more easily and quickly. The script will allow for some functional handling to reduce this possibility, </w:t>
-      </w:r>
-      <w:proofErr w:type="spellStart"/>
-      <w:r>
-        <w:rPr>
-          <w:rStyle w:val="IntenseEmphasis"/>
-          <w:i w:val="0"/>
-          <w:iCs w:val="0"/>
-          <w:color w:val="1F3864" w:themeColor="accent1" w:themeShade="80"/>
-        </w:rPr>
-        <w:t>ut</w:t>
-      </w:r>
-      <w:proofErr w:type="spellEnd"/>
-      <w:r>
-        <w:rPr>
-          <w:rStyle w:val="IntenseEmphasis"/>
-          <w:i w:val="0"/>
-          <w:iCs w:val="0"/>
-          <w:color w:val="1F3864" w:themeColor="accent1" w:themeShade="80"/>
-        </w:rPr>
-        <w:t xml:space="preserve"> final approval still requires review of the information. </w:t>
-      </w:r>
+        <w:t>the processing to happen more easily and quickly</w:t>
+      </w:r>
+      <w:r>
+        <w:rPr>
+          <w:rStyle w:val="IntenseEmphasis"/>
+          <w:i w:val="0"/>
+          <w:iCs w:val="0"/>
+          <w:color w:val="1F3864" w:themeColor="accent1" w:themeShade="80"/>
+        </w:rPr>
+        <w:t xml:space="preserve"> which can lead eligibility workers into skipping the review steps. The</w:t>
+      </w:r>
+      <w:r>
+        <w:rPr>
+          <w:rStyle w:val="IntenseEmphasis"/>
+          <w:i w:val="0"/>
+          <w:iCs w:val="0"/>
+          <w:color w:val="1F3864" w:themeColor="accent1" w:themeShade="80"/>
+        </w:rPr>
+        <w:t xml:space="preserve"> script will allow for some functional handling to reduce this possibility, </w:t>
+      </w:r>
+      <w:r>
+        <w:rPr>
+          <w:rStyle w:val="IntenseEmphasis"/>
+          <w:i w:val="0"/>
+          <w:iCs w:val="0"/>
+          <w:color w:val="1F3864" w:themeColor="accent1" w:themeShade="80"/>
+        </w:rPr>
+        <w:t>but a</w:t>
+      </w:r>
+      <w:r>
+        <w:rPr>
+          <w:rStyle w:val="IntenseEmphasis"/>
+          <w:i w:val="0"/>
+          <w:iCs w:val="0"/>
+          <w:color w:val="1F3864" w:themeColor="accent1" w:themeShade="80"/>
+        </w:rPr>
+        <w:t xml:space="preserve"> final approval still requires review of the information</w:t>
+      </w:r>
+      <w:r>
+        <w:rPr>
+          <w:rStyle w:val="IntenseEmphasis"/>
+          <w:i w:val="0"/>
+          <w:iCs w:val="0"/>
+          <w:color w:val="1F3864" w:themeColor="accent1" w:themeShade="80"/>
+        </w:rPr>
+        <w:t xml:space="preserve">. If eligibility workers bypass this step, the potentiality of errors remains. </w:t>
+      </w:r>
+    </w:p>
+    <w:p>
+      <w:pPr>
+        <w:pStyle w:val="NoSpacing"/>
+        <w:pBdr>
+          <w:bottom w:val="single" w:sz="12" w:space="1" w:color="auto"/>
+        </w:pBdr>
+        <w:rPr>
+          <w:rStyle w:val="IntenseEmphasis"/>
+          <w:i w:val="0"/>
+          <w:iCs w:val="0"/>
+          <w:color w:val="1F3864" w:themeColor="accent1" w:themeShade="80"/>
+        </w:rPr>
+      </w:pPr>
     </w:p>
     <w:p>
       <w:pPr>
@@ -4175,27 +4876,7 @@
           <w:iCs w:val="0"/>
           <w:color w:val="1F3864" w:themeColor="accent1" w:themeShade="80"/>
         </w:rPr>
-        <w:t xml:space="preserve">Time. Creation of this tool will be </w:t>
-      </w:r>
-      <w:proofErr w:type="gramStart"/>
-      <w:r>
-        <w:rPr>
-          <w:rStyle w:val="IntenseEmphasis"/>
-          <w:i w:val="0"/>
-          <w:iCs w:val="0"/>
-          <w:color w:val="1F3864" w:themeColor="accent1" w:themeShade="80"/>
-        </w:rPr>
-        <w:t>fairly long</w:t>
-      </w:r>
-      <w:proofErr w:type="gramEnd"/>
-      <w:r>
-        <w:rPr>
-          <w:rStyle w:val="IntenseEmphasis"/>
-          <w:i w:val="0"/>
-          <w:iCs w:val="0"/>
-          <w:color w:val="1F3864" w:themeColor="accent1" w:themeShade="80"/>
-        </w:rPr>
-        <w:t>. We do not have much of the functionality built around completing these steps.</w:t>
+        <w:t>Time. Creation of this tool will be fairly long. We do not have much of the functionality built around completing these steps.</w:t>
       </w:r>
     </w:p>
     <w:p>
@@ -5531,17 +6212,7 @@
                 <w:color w:val="1F3864" w:themeColor="accent1" w:themeShade="80"/>
               </w:rPr>
               <w:br/>
-              <w:t xml:space="preserve">Individuals and/or groups who will be directly and/or indirectly involved? Who is doing the work or who is impacted by the </w:t>
-            </w:r>
-            <w:r>
-              <w:rPr>
-                <w:rFonts w:ascii="Calibri" w:hAnsi="Calibri" w:cs="Calibri"/>
-                <w:i w:val="0"/>
-                <w:iCs w:val="0"/>
-                <w:color w:val="1F3864" w:themeColor="accent1" w:themeShade="80"/>
-              </w:rPr>
-              <w:lastRenderedPageBreak/>
-              <w:t xml:space="preserve">work? Provide expectations and recommendations if applicable. </w:t>
+              <w:t xml:space="preserve">Individuals and/or groups who will be directly and/or indirectly involved? Who is doing the work or who is impacted by the work? Provide expectations and recommendations if applicable. </w:t>
             </w:r>
             <w:r>
               <w:rPr>
@@ -6428,27 +7099,7 @@
           <w:iCs w:val="0"/>
           <w:color w:val="1F3864" w:themeColor="accent1" w:themeShade="80"/>
         </w:rPr>
-        <w:t>Upon full implementation of this tool we are looking to see the 5 day/</w:t>
-      </w:r>
-      <w:proofErr w:type="gramStart"/>
-      <w:r>
-        <w:rPr>
-          <w:rStyle w:val="IntenseEmphasis"/>
-          <w:i w:val="0"/>
-          <w:iCs w:val="0"/>
-          <w:color w:val="1F3864" w:themeColor="accent1" w:themeShade="80"/>
-        </w:rPr>
-        <w:t>7 day</w:t>
-      </w:r>
-      <w:proofErr w:type="gramEnd"/>
-      <w:r>
-        <w:rPr>
-          <w:rStyle w:val="IntenseEmphasis"/>
-          <w:i w:val="0"/>
-          <w:iCs w:val="0"/>
-          <w:color w:val="1F3864" w:themeColor="accent1" w:themeShade="80"/>
-        </w:rPr>
-        <w:t xml:space="preserve"> timeliness for Expedited SNAP come into compliance, at or above 85%. We are hoping to see this change within 6 months.</w:t>
+        <w:t>Upon full implementation of this tool we are looking to see the 5 day/7 day timeliness for Expedited SNAP come into compliance, at or above 85%. We are hoping to see this change within 6 months.</w:t>
       </w:r>
     </w:p>
     <w:p>
@@ -7109,8 +7760,6 @@
           <w:szCs w:val="22"/>
         </w:rPr>
       </w:pPr>
-      <w:bookmarkStart w:id="0" w:name="_GoBack"/>
-      <w:bookmarkEnd w:id="0"/>
     </w:p>
     <w:p>
       <w:pPr>
@@ -7780,6 +8429,7 @@
           <w:sz w:val="22"/>
           <w:szCs w:val="22"/>
         </w:rPr>
+        <w:lastRenderedPageBreak/>
         <w:pict>
           <v:shapetype id="_x0000_t75" coordsize="21600,21600" o:spt="75" o:preferrelative="t" path="m@4@5l@4@11@9@11@9@5xe" filled="f" stroked="f">
             <v:stroke joinstyle="miter"/>
@@ -7800,7 +8450,7 @@
             <v:path o:extrusionok="f" gradientshapeok="t" o:connecttype="rect"/>
             <o:lock v:ext="edit" aspectratio="t"/>
           </v:shapetype>
-          <v:shape id="_x0000_i1025" type="#_x0000_t75" alt="Microsoft Office Signature Line..." style="width:192pt;height:96pt">
+          <v:shape id="_x0000_i1025" type="#_x0000_t75" alt="Microsoft Office Signature Line..." style="width:191.9pt;height:96.05pt">
             <v:imagedata r:id="rId14" o:title=""/>
             <o:lock v:ext="edit" ungrouping="t" rotation="t" cropping="t" verticies="t" text="t" grouping="t"/>
             <o:signatureline v:ext="edit" id="{587B8861-BD82-40BE-B658-C6F112D60A11}" provid="{00000000-0000-0000-0000-000000000000}" o:suggestedsigner="First Name, Last Name" o:suggestedsigner2="Title" o:signinginstructions="Before signing this document, verify that the content you are signing is correct." allowcomments="t" signinginstructionsset="t" issignatureline="t"/>
@@ -9440,7 +10090,7 @@
 </file>
 
 <file path=customXml/itemProps1.xml><?xml version="1.0" encoding="utf-8"?>
-<ds:datastoreItem xmlns:ds="http://schemas.openxmlformats.org/officeDocument/2006/customXml" ds:itemID="{6B373738-558D-4944-92AD-8B726C81784B}">
+<ds:datastoreItem xmlns:ds="http://schemas.openxmlformats.org/officeDocument/2006/customXml" ds:itemID="{32C5C6D8-9174-4CF3-BE12-971ADCBAC8F1}">
   <ds:schemaRefs>
     <ds:schemaRef ds:uri="http://schemas.openxmlformats.org/officeDocument/2006/bibliography"/>
   </ds:schemaRefs>

</xml_diff>

<commit_message>
#208 Accerlant Page updates
</commit_message>
<xml_diff>
--- a/project-sparq/#208 Accelerant Page - Expedited Approval at Determination.docx
+++ b/project-sparq/#208 Accelerant Page - Expedited Approval at Determination.docx
@@ -1195,13 +1195,7 @@
           </w:tcPr>
           <w:p>
             <w:r>
-              <w:t xml:space="preserve">96% of all SNAP cases to be determined and </w:t>
-            </w:r>
-            <w:r>
-              <w:t>approved</w:t>
-            </w:r>
-            <w:r>
-              <w:t xml:space="preserve"> by Day 30.</w:t>
+              <w:t>96% of all SNAP cases to be determined and approved by Day 30.</w:t>
             </w:r>
           </w:p>
         </w:tc>
@@ -2074,8 +2068,6 @@
         </w:rPr>
         <w:t xml:space="preserve"> – Emergencies – Postponed Verification Notice </w:t>
       </w:r>
-      <w:bookmarkStart w:id="0" w:name="_GoBack"/>
-      <w:bookmarkEnd w:id="0"/>
     </w:p>
     <w:p>
       <w:pPr>
@@ -2112,17 +2104,19 @@
           <w:iCs w:val="0"/>
           <w:color w:val="1F3864" w:themeColor="accent1" w:themeShade="80"/>
         </w:rPr>
-        <w:t xml:space="preserve">HSR Manual </w:t>
-      </w:r>
-      <w:r>
-        <w:rPr>
-          <w:rStyle w:val="IntenseEmphasis"/>
-          <w:i w:val="0"/>
-          <w:iCs w:val="0"/>
-          <w:color w:val="1F3864" w:themeColor="accent1" w:themeShade="80"/>
-        </w:rPr>
-        <w:t>S</w:t>
-      </w:r>
+        <w:t>HSR Manual</w:t>
+      </w:r>
+      <w:r>
+        <w:rPr>
+          <w:rStyle w:val="IntenseEmphasis"/>
+          <w:i w:val="0"/>
+          <w:iCs w:val="0"/>
+          <w:color w:val="1F3864" w:themeColor="accent1" w:themeShade="80"/>
+        </w:rPr>
+        <w:t>s</w:t>
+      </w:r>
+      <w:bookmarkStart w:id="0" w:name="_GoBack"/>
+      <w:bookmarkEnd w:id="0"/>
     </w:p>
     <w:p>
       <w:pPr>
@@ -8450,7 +8444,7 @@
             <v:path o:extrusionok="f" gradientshapeok="t" o:connecttype="rect"/>
             <o:lock v:ext="edit" aspectratio="t"/>
           </v:shapetype>
-          <v:shape id="_x0000_i1025" type="#_x0000_t75" alt="Microsoft Office Signature Line..." style="width:191.9pt;height:96.05pt">
+          <v:shape id="_x0000_i1025" type="#_x0000_t75" alt="Microsoft Office Signature Line..." style="width:192pt;height:96pt">
             <v:imagedata r:id="rId14" o:title=""/>
             <o:lock v:ext="edit" ungrouping="t" rotation="t" cropping="t" verticies="t" text="t" grouping="t"/>
             <o:signatureline v:ext="edit" id="{587B8861-BD82-40BE-B658-C6F112D60A11}" provid="{00000000-0000-0000-0000-000000000000}" o:suggestedsigner="First Name, Last Name" o:suggestedsigner2="Title" o:signinginstructions="Before signing this document, verify that the content you are signing is correct." allowcomments="t" signinginstructionsset="t" issignatureline="t"/>
@@ -10090,7 +10084,7 @@
 </file>
 
 <file path=customXml/itemProps1.xml><?xml version="1.0" encoding="utf-8"?>
-<ds:datastoreItem xmlns:ds="http://schemas.openxmlformats.org/officeDocument/2006/customXml" ds:itemID="{32C5C6D8-9174-4CF3-BE12-971ADCBAC8F1}">
+<ds:datastoreItem xmlns:ds="http://schemas.openxmlformats.org/officeDocument/2006/customXml" ds:itemID="{D9B67FBB-E9E1-49D6-B5BE-B9E65A5CC408}">
   <ds:schemaRefs>
     <ds:schemaRef ds:uri="http://schemas.openxmlformats.org/officeDocument/2006/bibliography"/>
   </ds:schemaRefs>

</xml_diff>

<commit_message>
Revert "#208 Accerlant Page updates"
This reverts commit badbbcd87047129f55efde94fa70539cd9cefe76.
</commit_message>
<xml_diff>
--- a/project-sparq/#208 Accelerant Page - Expedited Approval at Determination.docx
+++ b/project-sparq/#208 Accelerant Page - Expedited Approval at Determination.docx
@@ -1195,7 +1195,13 @@
           </w:tcPr>
           <w:p>
             <w:r>
-              <w:t>96% of all SNAP cases to be determined and approved by Day 30.</w:t>
+              <w:t xml:space="preserve">96% of all SNAP cases to be determined and </w:t>
+            </w:r>
+            <w:r>
+              <w:t>approved</w:t>
+            </w:r>
+            <w:r>
+              <w:t xml:space="preserve"> by Day 30.</w:t>
             </w:r>
           </w:p>
         </w:tc>
@@ -2068,6 +2074,8 @@
         </w:rPr>
         <w:t xml:space="preserve"> – Emergencies – Postponed Verification Notice </w:t>
       </w:r>
+      <w:bookmarkStart w:id="0" w:name="_GoBack"/>
+      <w:bookmarkEnd w:id="0"/>
     </w:p>
     <w:p>
       <w:pPr>
@@ -2104,19 +2112,17 @@
           <w:iCs w:val="0"/>
           <w:color w:val="1F3864" w:themeColor="accent1" w:themeShade="80"/>
         </w:rPr>
-        <w:t>HSR Manual</w:t>
-      </w:r>
-      <w:r>
-        <w:rPr>
-          <w:rStyle w:val="IntenseEmphasis"/>
-          <w:i w:val="0"/>
-          <w:iCs w:val="0"/>
-          <w:color w:val="1F3864" w:themeColor="accent1" w:themeShade="80"/>
-        </w:rPr>
-        <w:t>s</w:t>
-      </w:r>
-      <w:bookmarkStart w:id="0" w:name="_GoBack"/>
-      <w:bookmarkEnd w:id="0"/>
+        <w:t xml:space="preserve">HSR Manual </w:t>
+      </w:r>
+      <w:r>
+        <w:rPr>
+          <w:rStyle w:val="IntenseEmphasis"/>
+          <w:i w:val="0"/>
+          <w:iCs w:val="0"/>
+          <w:color w:val="1F3864" w:themeColor="accent1" w:themeShade="80"/>
+        </w:rPr>
+        <w:t>S</w:t>
+      </w:r>
     </w:p>
     <w:p>
       <w:pPr>
@@ -8444,7 +8450,7 @@
             <v:path o:extrusionok="f" gradientshapeok="t" o:connecttype="rect"/>
             <o:lock v:ext="edit" aspectratio="t"/>
           </v:shapetype>
-          <v:shape id="_x0000_i1025" type="#_x0000_t75" alt="Microsoft Office Signature Line..." style="width:192pt;height:96pt">
+          <v:shape id="_x0000_i1025" type="#_x0000_t75" alt="Microsoft Office Signature Line..." style="width:191.9pt;height:96.05pt">
             <v:imagedata r:id="rId14" o:title=""/>
             <o:lock v:ext="edit" ungrouping="t" rotation="t" cropping="t" verticies="t" text="t" grouping="t"/>
             <o:signatureline v:ext="edit" id="{587B8861-BD82-40BE-B658-C6F112D60A11}" provid="{00000000-0000-0000-0000-000000000000}" o:suggestedsigner="First Name, Last Name" o:suggestedsigner2="Title" o:signinginstructions="Before signing this document, verify that the content you are signing is correct." allowcomments="t" signinginstructionsset="t" issignatureline="t"/>
@@ -10084,7 +10090,7 @@
 </file>
 
 <file path=customXml/itemProps1.xml><?xml version="1.0" encoding="utf-8"?>
-<ds:datastoreItem xmlns:ds="http://schemas.openxmlformats.org/officeDocument/2006/customXml" ds:itemID="{D9B67FBB-E9E1-49D6-B5BE-B9E65A5CC408}">
+<ds:datastoreItem xmlns:ds="http://schemas.openxmlformats.org/officeDocument/2006/customXml" ds:itemID="{32C5C6D8-9174-4CF3-BE12-971ADCBAC8F1}">
   <ds:schemaRefs>
     <ds:schemaRef ds:uri="http://schemas.openxmlformats.org/officeDocument/2006/bibliography"/>
   </ds:schemaRefs>

</xml_diff>

<commit_message>
#208 - Expedited SNAP - Accelerant Page
</commit_message>
<xml_diff>
--- a/project-sparq/#208 Accelerant Page - Expedited Approval at Determination.docx
+++ b/project-sparq/#208 Accelerant Page - Expedited Approval at Determination.docx
@@ -2,14 +2,6 @@
 <file path=word/document.xml><?xml version="1.0" encoding="utf-8"?>
 <w:document xmlns:wpc="http://schemas.microsoft.com/office/word/2010/wordprocessingCanvas" xmlns:cx="http://schemas.microsoft.com/office/drawing/2014/chartex" xmlns:cx1="http://schemas.microsoft.com/office/drawing/2015/9/8/chartex" xmlns:cx2="http://schemas.microsoft.com/office/drawing/2015/10/21/chartex" xmlns:cx3="http://schemas.microsoft.com/office/drawing/2016/5/9/chartex" xmlns:cx4="http://schemas.microsoft.com/office/drawing/2016/5/10/chartex" xmlns:cx5="http://schemas.microsoft.com/office/drawing/2016/5/11/chartex" xmlns:cx6="http://schemas.microsoft.com/office/drawing/2016/5/12/chartex" xmlns:cx7="http://schemas.microsoft.com/office/drawing/2016/5/13/chartex" xmlns:cx8="http://schemas.microsoft.com/office/drawing/2016/5/14/chartex" xmlns:mc="http://schemas.openxmlformats.org/markup-compatibility/2006" xmlns:aink="http://schemas.microsoft.com/office/drawing/2016/ink" xmlns:am3d="http://schemas.microsoft.com/office/drawing/2017/model3d" xmlns:o="urn:schemas-microsoft-com:office:office" xmlns:r="http://schemas.openxmlformats.org/officeDocument/2006/relationships" xmlns:m="http://schemas.openxmlformats.org/officeDocument/2006/math" xmlns:v="urn:schemas-microsoft-com:vml" xmlns:wp14="http://schemas.microsoft.com/office/word/2010/wordprocessingDrawing" xmlns:wp="http://schemas.openxmlformats.org/drawingml/2006/wordprocessingDrawing" xmlns:w10="urn:schemas-microsoft-com:office:word" xmlns:w="http://schemas.openxmlformats.org/wordprocessingml/2006/main" xmlns:w14="http://schemas.microsoft.com/office/word/2010/wordml" xmlns:w15="http://schemas.microsoft.com/office/word/2012/wordml" xmlns:w16cid="http://schemas.microsoft.com/office/word/2016/wordml/cid" xmlns:w16se="http://schemas.microsoft.com/office/word/2015/wordml/symex" xmlns:wpg="http://schemas.microsoft.com/office/word/2010/wordprocessingGroup" xmlns:wpi="http://schemas.microsoft.com/office/word/2010/wordprocessingInk" xmlns:wne="http://schemas.microsoft.com/office/word/2006/wordml" xmlns:wps="http://schemas.microsoft.com/office/word/2010/wordprocessingShape" mc:Ignorable="w14 w15 w16se w16cid wp14">
   <w:body>
-    <w:p>
-      <w:pPr>
-        <w:rPr>
-          <w:color w:val="1F3864" w:themeColor="accent1" w:themeShade="80"/>
-          <w:lang w:eastAsia="ja-JP"/>
-        </w:rPr>
-      </w:pPr>
-    </w:p>
     <w:p>
       <w:pPr>
         <w:pStyle w:val="NoSpacing"/>
@@ -658,7 +650,6 @@
     <w:p>
       <w:pPr>
         <w:pStyle w:val="NoSpacing"/>
-        <w:ind w:left="360"/>
         <w:rPr>
           <w:rStyle w:val="IntenseEmphasis"/>
           <w:i w:val="0"/>
@@ -675,7 +666,7 @@
           <w:color w:val="1F3864" w:themeColor="accent1" w:themeShade="80"/>
           <w:lang w:eastAsia="ja-JP"/>
         </w:rPr>
-        <w:t>The k</w:t>
+        <w:t xml:space="preserve">Create a script </w:t>
       </w:r>
       <w:r>
         <w:rPr>
@@ -685,7 +676,7 @@
           <w:color w:val="1F3864" w:themeColor="accent1" w:themeShade="80"/>
           <w:lang w:eastAsia="ja-JP"/>
         </w:rPr>
-        <w:t xml:space="preserve">ey reason for the project is to improve our Expedited SNAP accuracy and timeliness. To achieve desired results in Expedited SNAP timeliness, every HSR processing SNAP applications needs to know the full </w:t>
+        <w:t xml:space="preserve">for HSR to use directly </w:t>
       </w:r>
       <w:r>
         <w:rPr>
@@ -695,103 +686,12 @@
           <w:color w:val="1F3864" w:themeColor="accent1" w:themeShade="80"/>
           <w:lang w:eastAsia="ja-JP"/>
         </w:rPr>
-        <w:t>e</w:t>
-      </w:r>
-      <w:r>
-        <w:rPr>
-          <w:rStyle w:val="IntenseEmphasis"/>
-          <w:i w:val="0"/>
-          <w:iCs w:val="0"/>
-          <w:color w:val="1F3864" w:themeColor="accent1" w:themeShade="80"/>
-          <w:lang w:eastAsia="ja-JP"/>
-        </w:rPr>
-        <w:t xml:space="preserve">xpedited </w:t>
-      </w:r>
-      <w:r>
-        <w:rPr>
-          <w:rStyle w:val="IntenseEmphasis"/>
-          <w:i w:val="0"/>
-          <w:iCs w:val="0"/>
-          <w:color w:val="1F3864" w:themeColor="accent1" w:themeShade="80"/>
-          <w:lang w:eastAsia="ja-JP"/>
-        </w:rPr>
-        <w:t xml:space="preserve">SNAP </w:t>
-      </w:r>
-      <w:r>
-        <w:rPr>
-          <w:rStyle w:val="IntenseEmphasis"/>
-          <w:i w:val="0"/>
-          <w:iCs w:val="0"/>
-          <w:color w:val="1F3864" w:themeColor="accent1" w:themeShade="80"/>
-          <w:lang w:eastAsia="ja-JP"/>
-        </w:rPr>
-        <w:t>processing polic</w:t>
-      </w:r>
-      <w:r>
-        <w:rPr>
-          <w:rStyle w:val="IntenseEmphasis"/>
-          <w:i w:val="0"/>
-          <w:iCs w:val="0"/>
-          <w:color w:val="1F3864" w:themeColor="accent1" w:themeShade="80"/>
-          <w:lang w:eastAsia="ja-JP"/>
-        </w:rPr>
-        <w:t>ies</w:t>
-      </w:r>
-      <w:r>
-        <w:rPr>
-          <w:rStyle w:val="IntenseEmphasis"/>
-          <w:i w:val="0"/>
-          <w:iCs w:val="0"/>
-          <w:color w:val="1F3864" w:themeColor="accent1" w:themeShade="80"/>
-          <w:lang w:eastAsia="ja-JP"/>
-        </w:rPr>
-        <w:t xml:space="preserve"> and procedure</w:t>
-      </w:r>
-      <w:r>
-        <w:rPr>
-          <w:rStyle w:val="IntenseEmphasis"/>
-          <w:i w:val="0"/>
-          <w:iCs w:val="0"/>
-          <w:color w:val="1F3864" w:themeColor="accent1" w:themeShade="80"/>
-          <w:lang w:eastAsia="ja-JP"/>
-        </w:rPr>
-        <w:t xml:space="preserve">s </w:t>
-      </w:r>
-      <w:r>
-        <w:rPr>
-          <w:rStyle w:val="IntenseEmphasis"/>
-          <w:i w:val="0"/>
-          <w:iCs w:val="0"/>
-          <w:color w:val="1F3864" w:themeColor="accent1" w:themeShade="80"/>
-          <w:lang w:eastAsia="ja-JP"/>
-        </w:rPr>
-        <w:t>an</w:t>
-      </w:r>
-      <w:r>
-        <w:rPr>
-          <w:rStyle w:val="IntenseEmphasis"/>
-          <w:i w:val="0"/>
-          <w:iCs w:val="0"/>
-          <w:color w:val="1F3864" w:themeColor="accent1" w:themeShade="80"/>
-          <w:lang w:eastAsia="ja-JP"/>
-        </w:rPr>
-        <w:t>d</w:t>
-      </w:r>
-      <w:r>
-        <w:rPr>
-          <w:rStyle w:val="IntenseEmphasis"/>
-          <w:i w:val="0"/>
-          <w:iCs w:val="0"/>
-          <w:color w:val="1F3864" w:themeColor="accent1" w:themeShade="80"/>
-          <w:lang w:eastAsia="ja-JP"/>
-        </w:rPr>
-        <w:t xml:space="preserve"> be able to apply it accurately.</w:t>
+        <w:t xml:space="preserve">that will guide the determination of Expedited SNAP and complete the approval. </w:t>
       </w:r>
     </w:p>
     <w:p>
       <w:pPr>
         <w:pStyle w:val="NoSpacing"/>
-        <w:ind w:left="360"/>
         <w:rPr>
           <w:rStyle w:val="IntenseEmphasis"/>
           <w:i w:val="0"/>
@@ -804,7 +704,6 @@
     <w:p>
       <w:pPr>
         <w:pStyle w:val="NoSpacing"/>
-        <w:ind w:left="360"/>
         <w:rPr>
           <w:rStyle w:val="IntenseEmphasis"/>
           <w:i w:val="0"/>
@@ -821,7 +720,7 @@
           <w:color w:val="1F3864" w:themeColor="accent1" w:themeShade="80"/>
           <w:lang w:eastAsia="ja-JP"/>
         </w:rPr>
-        <w:t>We plan to achieve this by creating an integrated tool that supports the review of cases for Expedited SNAP, coding in MAXIS, approval, and entering of CASE:NOTEs. Polic</w:t>
+        <w:t>The k</w:t>
       </w:r>
       <w:r>
         <w:rPr>
@@ -831,6 +730,56 @@
           <w:color w:val="1F3864" w:themeColor="accent1" w:themeShade="80"/>
           <w:lang w:eastAsia="ja-JP"/>
         </w:rPr>
+        <w:t xml:space="preserve">ey reason for the project is to improve our Expedited SNAP accuracy and timeliness. To achieve desired results in Expedited SNAP timeliness, every HSR processing SNAP applications needs to know the full </w:t>
+      </w:r>
+      <w:r>
+        <w:rPr>
+          <w:rStyle w:val="IntenseEmphasis"/>
+          <w:i w:val="0"/>
+          <w:iCs w:val="0"/>
+          <w:color w:val="1F3864" w:themeColor="accent1" w:themeShade="80"/>
+          <w:lang w:eastAsia="ja-JP"/>
+        </w:rPr>
+        <w:t>e</w:t>
+      </w:r>
+      <w:r>
+        <w:rPr>
+          <w:rStyle w:val="IntenseEmphasis"/>
+          <w:i w:val="0"/>
+          <w:iCs w:val="0"/>
+          <w:color w:val="1F3864" w:themeColor="accent1" w:themeShade="80"/>
+          <w:lang w:eastAsia="ja-JP"/>
+        </w:rPr>
+        <w:t xml:space="preserve">xpedited </w:t>
+      </w:r>
+      <w:r>
+        <w:rPr>
+          <w:rStyle w:val="IntenseEmphasis"/>
+          <w:i w:val="0"/>
+          <w:iCs w:val="0"/>
+          <w:color w:val="1F3864" w:themeColor="accent1" w:themeShade="80"/>
+          <w:lang w:eastAsia="ja-JP"/>
+        </w:rPr>
+        <w:t xml:space="preserve">SNAP </w:t>
+      </w:r>
+      <w:r>
+        <w:rPr>
+          <w:rStyle w:val="IntenseEmphasis"/>
+          <w:i w:val="0"/>
+          <w:iCs w:val="0"/>
+          <w:color w:val="1F3864" w:themeColor="accent1" w:themeShade="80"/>
+          <w:lang w:eastAsia="ja-JP"/>
+        </w:rPr>
+        <w:t>processing polic</w:t>
+      </w:r>
+      <w:r>
+        <w:rPr>
+          <w:rStyle w:val="IntenseEmphasis"/>
+          <w:i w:val="0"/>
+          <w:iCs w:val="0"/>
+          <w:color w:val="1F3864" w:themeColor="accent1" w:themeShade="80"/>
+          <w:lang w:eastAsia="ja-JP"/>
+        </w:rPr>
         <w:t>ies</w:t>
       </w:r>
       <w:r>
@@ -851,7 +800,7 @@
           <w:color w:val="1F3864" w:themeColor="accent1" w:themeShade="80"/>
           <w:lang w:eastAsia="ja-JP"/>
         </w:rPr>
-        <w:t>s</w:t>
+        <w:t xml:space="preserve">s </w:t>
       </w:r>
       <w:r>
         <w:rPr>
@@ -861,13 +810,32 @@
           <w:color w:val="1F3864" w:themeColor="accent1" w:themeShade="80"/>
           <w:lang w:eastAsia="ja-JP"/>
         </w:rPr>
-        <w:t xml:space="preserve"> for this requirement are specific and not fully supported/automated within MAXIS.</w:t>
+        <w:t>an</w:t>
+      </w:r>
+      <w:r>
+        <w:rPr>
+          <w:rStyle w:val="IntenseEmphasis"/>
+          <w:i w:val="0"/>
+          <w:iCs w:val="0"/>
+          <w:color w:val="1F3864" w:themeColor="accent1" w:themeShade="80"/>
+          <w:lang w:eastAsia="ja-JP"/>
+        </w:rPr>
+        <w:t>d</w:t>
+      </w:r>
+      <w:r>
+        <w:rPr>
+          <w:rStyle w:val="IntenseEmphasis"/>
+          <w:i w:val="0"/>
+          <w:iCs w:val="0"/>
+          <w:color w:val="1F3864" w:themeColor="accent1" w:themeShade="80"/>
+          <w:lang w:eastAsia="ja-JP"/>
+        </w:rPr>
+        <w:t xml:space="preserve"> be able to apply it accurately.</w:t>
       </w:r>
     </w:p>
     <w:p>
       <w:pPr>
         <w:pStyle w:val="NoSpacing"/>
-        <w:ind w:left="360"/>
         <w:rPr>
           <w:rStyle w:val="IntenseEmphasis"/>
           <w:i w:val="0"/>
@@ -880,7 +848,102 @@
     <w:p>
       <w:pPr>
         <w:pStyle w:val="NoSpacing"/>
-        <w:ind w:left="360"/>
+        <w:rPr>
+          <w:rStyle w:val="IntenseEmphasis"/>
+          <w:i w:val="0"/>
+          <w:iCs w:val="0"/>
+          <w:color w:val="1F3864" w:themeColor="accent1" w:themeShade="80"/>
+          <w:lang w:eastAsia="ja-JP"/>
+        </w:rPr>
+      </w:pPr>
+      <w:r>
+        <w:rPr>
+          <w:rStyle w:val="IntenseEmphasis"/>
+          <w:i w:val="0"/>
+          <w:iCs w:val="0"/>
+          <w:color w:val="1F3864" w:themeColor="accent1" w:themeShade="80"/>
+          <w:lang w:eastAsia="ja-JP"/>
+        </w:rPr>
+        <w:t xml:space="preserve">We plan to achieve this by creating an integrated tool that supports the review of cases for Expedited SNAP, coding in MAXIS, approval, and entering of </w:t>
+      </w:r>
+      <w:proofErr w:type="gramStart"/>
+      <w:r>
+        <w:rPr>
+          <w:rStyle w:val="IntenseEmphasis"/>
+          <w:i w:val="0"/>
+          <w:iCs w:val="0"/>
+          <w:color w:val="1F3864" w:themeColor="accent1" w:themeShade="80"/>
+          <w:lang w:eastAsia="ja-JP"/>
+        </w:rPr>
+        <w:t>CASE:NOTEs</w:t>
+      </w:r>
+      <w:proofErr w:type="gramEnd"/>
+      <w:r>
+        <w:rPr>
+          <w:rStyle w:val="IntenseEmphasis"/>
+          <w:i w:val="0"/>
+          <w:iCs w:val="0"/>
+          <w:color w:val="1F3864" w:themeColor="accent1" w:themeShade="80"/>
+          <w:lang w:eastAsia="ja-JP"/>
+        </w:rPr>
+        <w:t>. Polic</w:t>
+      </w:r>
+      <w:r>
+        <w:rPr>
+          <w:rStyle w:val="IntenseEmphasis"/>
+          <w:i w:val="0"/>
+          <w:iCs w:val="0"/>
+          <w:color w:val="1F3864" w:themeColor="accent1" w:themeShade="80"/>
+          <w:lang w:eastAsia="ja-JP"/>
+        </w:rPr>
+        <w:t>ies</w:t>
+      </w:r>
+      <w:r>
+        <w:rPr>
+          <w:rStyle w:val="IntenseEmphasis"/>
+          <w:i w:val="0"/>
+          <w:iCs w:val="0"/>
+          <w:color w:val="1F3864" w:themeColor="accent1" w:themeShade="80"/>
+          <w:lang w:eastAsia="ja-JP"/>
+        </w:rPr>
+        <w:t xml:space="preserve"> and procedure</w:t>
+      </w:r>
+      <w:r>
+        <w:rPr>
+          <w:rStyle w:val="IntenseEmphasis"/>
+          <w:i w:val="0"/>
+          <w:iCs w:val="0"/>
+          <w:color w:val="1F3864" w:themeColor="accent1" w:themeShade="80"/>
+          <w:lang w:eastAsia="ja-JP"/>
+        </w:rPr>
+        <w:t>s</w:t>
+      </w:r>
+      <w:r>
+        <w:rPr>
+          <w:rStyle w:val="IntenseEmphasis"/>
+          <w:i w:val="0"/>
+          <w:iCs w:val="0"/>
+          <w:color w:val="1F3864" w:themeColor="accent1" w:themeShade="80"/>
+          <w:lang w:eastAsia="ja-JP"/>
+        </w:rPr>
+        <w:t xml:space="preserve"> for this requirement are specific and not fully supported/automated within MAXIS.</w:t>
+      </w:r>
+    </w:p>
+    <w:p>
+      <w:pPr>
+        <w:pStyle w:val="NoSpacing"/>
+        <w:rPr>
+          <w:rStyle w:val="IntenseEmphasis"/>
+          <w:i w:val="0"/>
+          <w:iCs w:val="0"/>
+          <w:color w:val="1F3864" w:themeColor="accent1" w:themeShade="80"/>
+          <w:lang w:eastAsia="ja-JP"/>
+        </w:rPr>
+      </w:pPr>
+    </w:p>
+    <w:p>
+      <w:pPr>
+        <w:pStyle w:val="NoSpacing"/>
         <w:rPr>
           <w:rStyle w:val="IntenseEmphasis"/>
           <w:i w:val="0"/>
@@ -983,13 +1046,14 @@
         <w:tblLook w:val="04A0" w:firstRow="1" w:lastRow="0" w:firstColumn="1" w:lastColumn="0" w:noHBand="0" w:noVBand="1"/>
       </w:tblPr>
       <w:tblGrid>
-        <w:gridCol w:w="2332"/>
-        <w:gridCol w:w="6930"/>
+        <w:gridCol w:w="1746"/>
+        <w:gridCol w:w="2744"/>
+        <w:gridCol w:w="4117"/>
       </w:tblGrid>
       <w:tr>
         <w:tc>
           <w:tcPr>
-            <w:tcW w:w="2332" w:type="dxa"/>
+            <w:tcW w:w="1746" w:type="dxa"/>
             <w:tcBorders>
               <w:top w:val="single" w:sz="8" w:space="0" w:color="auto"/>
               <w:left w:val="single" w:sz="8" w:space="0" w:color="auto"/>
@@ -1023,10 +1087,38 @@
         </w:tc>
         <w:tc>
           <w:tcPr>
-            <w:tcW w:w="6930" w:type="dxa"/>
+            <w:tcW w:w="2744" w:type="dxa"/>
             <w:tcBorders>
               <w:top w:val="single" w:sz="8" w:space="0" w:color="auto"/>
               <w:left w:val="nil"/>
+              <w:bottom w:val="single" w:sz="8" w:space="0" w:color="auto"/>
+              <w:right w:val="single" w:sz="4" w:space="0" w:color="auto"/>
+            </w:tcBorders>
+            <w:vAlign w:val="center"/>
+          </w:tcPr>
+          <w:p>
+            <w:pPr>
+              <w:jc w:val="center"/>
+              <w:rPr>
+                <w:b/>
+                <w:bCs/>
+              </w:rPr>
+            </w:pPr>
+            <w:r>
+              <w:rPr>
+                <w:b/>
+                <w:bCs/>
+              </w:rPr>
+              <w:t>Hennepin County Timeliness (as of Oct 2020)</w:t>
+            </w:r>
+          </w:p>
+        </w:tc>
+        <w:tc>
+          <w:tcPr>
+            <w:tcW w:w="4117" w:type="dxa"/>
+            <w:tcBorders>
+              <w:top w:val="single" w:sz="8" w:space="0" w:color="auto"/>
+              <w:left w:val="single" w:sz="4" w:space="0" w:color="auto"/>
               <w:bottom w:val="single" w:sz="8" w:space="0" w:color="auto"/>
               <w:right w:val="single" w:sz="8" w:space="0" w:color="auto"/>
             </w:tcBorders>
@@ -1059,7 +1151,7 @@
       <w:tr>
         <w:tc>
           <w:tcPr>
-            <w:tcW w:w="2332" w:type="dxa"/>
+            <w:tcW w:w="1746" w:type="dxa"/>
             <w:tcBorders>
               <w:top w:val="nil"/>
               <w:left w:val="single" w:sz="8" w:space="0" w:color="auto"/>
@@ -1082,10 +1174,42 @@
         </w:tc>
         <w:tc>
           <w:tcPr>
-            <w:tcW w:w="6930" w:type="dxa"/>
+            <w:tcW w:w="2744" w:type="dxa"/>
             <w:tcBorders>
               <w:top w:val="nil"/>
               <w:left w:val="nil"/>
+              <w:bottom w:val="single" w:sz="8" w:space="0" w:color="auto"/>
+              <w:right w:val="single" w:sz="4" w:space="0" w:color="auto"/>
+            </w:tcBorders>
+            <w:vAlign w:val="center"/>
+          </w:tcPr>
+          <w:p>
+            <w:pPr>
+              <w:jc w:val="center"/>
+              <w:rPr>
+                <w:i/>
+                <w:iCs/>
+                <w:sz w:val="28"/>
+                <w:szCs w:val="28"/>
+              </w:rPr>
+            </w:pPr>
+            <w:r>
+              <w:rPr>
+                <w:i/>
+                <w:iCs/>
+                <w:sz w:val="28"/>
+                <w:szCs w:val="28"/>
+              </w:rPr>
+              <w:t>25%</w:t>
+            </w:r>
+          </w:p>
+        </w:tc>
+        <w:tc>
+          <w:tcPr>
+            <w:tcW w:w="4117" w:type="dxa"/>
+            <w:tcBorders>
+              <w:top w:val="nil"/>
+              <w:left w:val="single" w:sz="4" w:space="0" w:color="auto"/>
               <w:bottom w:val="single" w:sz="8" w:space="0" w:color="auto"/>
               <w:right w:val="single" w:sz="8" w:space="0" w:color="auto"/>
             </w:tcBorders>
@@ -1107,7 +1231,7 @@
       <w:tr>
         <w:tc>
           <w:tcPr>
-            <w:tcW w:w="2332" w:type="dxa"/>
+            <w:tcW w:w="1746" w:type="dxa"/>
             <w:tcBorders>
               <w:top w:val="nil"/>
               <w:left w:val="single" w:sz="8" w:space="0" w:color="auto"/>
@@ -1130,10 +1254,42 @@
         </w:tc>
         <w:tc>
           <w:tcPr>
-            <w:tcW w:w="6930" w:type="dxa"/>
+            <w:tcW w:w="2744" w:type="dxa"/>
             <w:tcBorders>
               <w:top w:val="nil"/>
               <w:left w:val="nil"/>
+              <w:bottom w:val="single" w:sz="8" w:space="0" w:color="auto"/>
+              <w:right w:val="single" w:sz="4" w:space="0" w:color="auto"/>
+            </w:tcBorders>
+            <w:vAlign w:val="center"/>
+          </w:tcPr>
+          <w:p>
+            <w:pPr>
+              <w:jc w:val="center"/>
+              <w:rPr>
+                <w:i/>
+                <w:iCs/>
+                <w:sz w:val="28"/>
+                <w:szCs w:val="28"/>
+              </w:rPr>
+            </w:pPr>
+            <w:r>
+              <w:rPr>
+                <w:i/>
+                <w:iCs/>
+                <w:sz w:val="28"/>
+                <w:szCs w:val="28"/>
+              </w:rPr>
+              <w:t>62%</w:t>
+            </w:r>
+          </w:p>
+        </w:tc>
+        <w:tc>
+          <w:tcPr>
+            <w:tcW w:w="4117" w:type="dxa"/>
+            <w:tcBorders>
+              <w:top w:val="nil"/>
+              <w:left w:val="single" w:sz="4" w:space="0" w:color="auto"/>
               <w:bottom w:val="single" w:sz="8" w:space="0" w:color="auto"/>
               <w:right w:val="single" w:sz="8" w:space="0" w:color="auto"/>
             </w:tcBorders>
@@ -1155,7 +1311,7 @@
       <w:tr>
         <w:tc>
           <w:tcPr>
-            <w:tcW w:w="2332" w:type="dxa"/>
+            <w:tcW w:w="1746" w:type="dxa"/>
             <w:tcBorders>
               <w:top w:val="nil"/>
               <w:left w:val="single" w:sz="8" w:space="0" w:color="auto"/>
@@ -1178,10 +1334,42 @@
         </w:tc>
         <w:tc>
           <w:tcPr>
-            <w:tcW w:w="6930" w:type="dxa"/>
+            <w:tcW w:w="2744" w:type="dxa"/>
             <w:tcBorders>
               <w:top w:val="nil"/>
               <w:left w:val="nil"/>
+              <w:bottom w:val="single" w:sz="8" w:space="0" w:color="auto"/>
+              <w:right w:val="single" w:sz="4" w:space="0" w:color="auto"/>
+            </w:tcBorders>
+            <w:vAlign w:val="center"/>
+          </w:tcPr>
+          <w:p>
+            <w:pPr>
+              <w:jc w:val="center"/>
+              <w:rPr>
+                <w:i/>
+                <w:iCs/>
+                <w:sz w:val="28"/>
+                <w:szCs w:val="28"/>
+              </w:rPr>
+            </w:pPr>
+            <w:r>
+              <w:rPr>
+                <w:i/>
+                <w:iCs/>
+                <w:sz w:val="28"/>
+                <w:szCs w:val="28"/>
+              </w:rPr>
+              <w:t>84%</w:t>
+            </w:r>
+          </w:p>
+        </w:tc>
+        <w:tc>
+          <w:tcPr>
+            <w:tcW w:w="4117" w:type="dxa"/>
+            <w:tcBorders>
+              <w:top w:val="nil"/>
+              <w:left w:val="single" w:sz="4" w:space="0" w:color="auto"/>
               <w:bottom w:val="single" w:sz="8" w:space="0" w:color="auto"/>
               <w:right w:val="single" w:sz="8" w:space="0" w:color="auto"/>
             </w:tcBorders>
@@ -1195,13 +1383,7 @@
           </w:tcPr>
           <w:p>
             <w:r>
-              <w:t xml:space="preserve">96% of all SNAP cases to be determined and </w:t>
-            </w:r>
-            <w:r>
-              <w:t>approved</w:t>
-            </w:r>
-            <w:r>
-              <w:t xml:space="preserve"> by Day 30.</w:t>
+              <w:t>96% of all SNAP cases to be determined and approved by Day 30.</w:t>
             </w:r>
           </w:p>
         </w:tc>
@@ -1840,7 +2022,6 @@
         <w:pBdr>
           <w:bottom w:val="single" w:sz="12" w:space="1" w:color="auto"/>
         </w:pBdr>
-        <w:ind w:firstLine="360"/>
         <w:rPr>
           <w:rStyle w:val="IntenseEmphasis"/>
           <w:i w:val="0"/>
@@ -1864,7 +2045,7 @@
         <w:pBdr>
           <w:bottom w:val="single" w:sz="12" w:space="1" w:color="auto"/>
         </w:pBdr>
-        <w:ind w:firstLine="720"/>
+        <w:ind w:firstLine="360"/>
         <w:rPr>
           <w:rStyle w:val="IntenseEmphasis"/>
           <w:i w:val="0"/>
@@ -1896,7 +2077,7 @@
         <w:pBdr>
           <w:bottom w:val="single" w:sz="12" w:space="1" w:color="auto"/>
         </w:pBdr>
-        <w:ind w:firstLine="720"/>
+        <w:ind w:firstLine="360"/>
         <w:rPr>
           <w:rStyle w:val="IntenseEmphasis"/>
           <w:i w:val="0"/>
@@ -1947,7 +2128,7 @@
         <w:pBdr>
           <w:bottom w:val="single" w:sz="12" w:space="1" w:color="auto"/>
         </w:pBdr>
-        <w:ind w:firstLine="720"/>
+        <w:ind w:firstLine="360"/>
         <w:rPr>
           <w:rStyle w:val="IntenseEmphasis"/>
           <w:i w:val="0"/>
@@ -2017,7 +2198,7 @@
         <w:pBdr>
           <w:bottom w:val="single" w:sz="12" w:space="1" w:color="auto"/>
         </w:pBdr>
-        <w:ind w:firstLine="720"/>
+        <w:ind w:firstLine="360"/>
         <w:rPr>
           <w:rStyle w:val="IntenseEmphasis"/>
           <w:i w:val="0"/>
@@ -2049,7 +2230,7 @@
         <w:pBdr>
           <w:bottom w:val="single" w:sz="12" w:space="1" w:color="auto"/>
         </w:pBdr>
-        <w:ind w:firstLine="720"/>
+        <w:ind w:firstLine="360"/>
         <w:rPr>
           <w:rStyle w:val="IntenseEmphasis"/>
           <w:i w:val="0"/>
@@ -2074,8 +2255,6 @@
         </w:rPr>
         <w:t xml:space="preserve"> – Emergencies – Postponed Verification Notice </w:t>
       </w:r>
-      <w:bookmarkStart w:id="0" w:name="_GoBack"/>
-      <w:bookmarkEnd w:id="0"/>
     </w:p>
     <w:p>
       <w:pPr>
@@ -2090,6 +2269,24 @@
           <w:color w:val="1F3864" w:themeColor="accent1" w:themeShade="80"/>
         </w:rPr>
       </w:pPr>
+      <w:r>
+        <w:rPr>
+          <w:rStyle w:val="IntenseEmphasis"/>
+          <w:i w:val="0"/>
+          <w:iCs w:val="0"/>
+          <w:color w:val="1F3864" w:themeColor="accent1" w:themeShade="80"/>
+        </w:rPr>
+        <w:t xml:space="preserve">HSR Manual </w:t>
+      </w:r>
+      <w:r>
+        <w:rPr>
+          <w:rStyle w:val="IntenseEmphasis"/>
+          <w:i w:val="0"/>
+          <w:iCs w:val="0"/>
+          <w:color w:val="1F3864" w:themeColor="accent1" w:themeShade="80"/>
+        </w:rPr>
+        <w:t>S</w:t>
+      </w:r>
     </w:p>
     <w:p>
       <w:pPr>
@@ -2098,39 +2295,6 @@
           <w:bottom w:val="single" w:sz="12" w:space="1" w:color="auto"/>
         </w:pBdr>
         <w:ind w:firstLine="360"/>
-        <w:rPr>
-          <w:rStyle w:val="IntenseEmphasis"/>
-          <w:i w:val="0"/>
-          <w:iCs w:val="0"/>
-          <w:color w:val="1F3864" w:themeColor="accent1" w:themeShade="80"/>
-        </w:rPr>
-      </w:pPr>
-      <w:r>
-        <w:rPr>
-          <w:rStyle w:val="IntenseEmphasis"/>
-          <w:i w:val="0"/>
-          <w:iCs w:val="0"/>
-          <w:color w:val="1F3864" w:themeColor="accent1" w:themeShade="80"/>
-        </w:rPr>
-        <w:t xml:space="preserve">HSR Manual </w:t>
-      </w:r>
-      <w:r>
-        <w:rPr>
-          <w:rStyle w:val="IntenseEmphasis"/>
-          <w:i w:val="0"/>
-          <w:iCs w:val="0"/>
-          <w:color w:val="1F3864" w:themeColor="accent1" w:themeShade="80"/>
-        </w:rPr>
-        <w:t>S</w:t>
-      </w:r>
-    </w:p>
-    <w:p>
-      <w:pPr>
-        <w:pStyle w:val="NoSpacing"/>
-        <w:pBdr>
-          <w:bottom w:val="single" w:sz="12" w:space="1" w:color="auto"/>
-        </w:pBdr>
-        <w:ind w:firstLine="720"/>
         <w:rPr>
           <w:rStyle w:val="IntenseEmphasis"/>
           <w:i w:val="0"/>
@@ -2160,6 +2324,15 @@
           <w:color w:val="1F3864" w:themeColor="accent1" w:themeShade="80"/>
         </w:rPr>
       </w:pPr>
+      <w:r>
+        <w:rPr>
+          <w:rStyle w:val="IntenseEmphasis"/>
+          <w:i w:val="0"/>
+          <w:iCs w:val="0"/>
+          <w:color w:val="1F3864" w:themeColor="accent1" w:themeShade="80"/>
+        </w:rPr>
+        <w:t>POLI TEMP</w:t>
+      </w:r>
     </w:p>
     <w:p>
       <w:pPr>
@@ -2182,7 +2355,7 @@
           <w:iCs w:val="0"/>
           <w:color w:val="1F3864" w:themeColor="accent1" w:themeShade="80"/>
         </w:rPr>
-        <w:t>POLI TEMP</w:t>
+        <w:t>TE 13.030 – Food Support Uncle Harry Tip Sheet</w:t>
       </w:r>
     </w:p>
     <w:p>
@@ -2191,22 +2364,31 @@
         <w:pBdr>
           <w:bottom w:val="single" w:sz="12" w:space="1" w:color="auto"/>
         </w:pBdr>
-        <w:ind w:firstLine="720"/>
-        <w:rPr>
-          <w:rStyle w:val="IntenseEmphasis"/>
-          <w:i w:val="0"/>
-          <w:iCs w:val="0"/>
-          <w:color w:val="1F3864" w:themeColor="accent1" w:themeShade="80"/>
-        </w:rPr>
-      </w:pPr>
-      <w:r>
-        <w:rPr>
-          <w:rStyle w:val="IntenseEmphasis"/>
-          <w:i w:val="0"/>
-          <w:iCs w:val="0"/>
-          <w:color w:val="1F3864" w:themeColor="accent1" w:themeShade="80"/>
-        </w:rPr>
-        <w:t>TE 13.030 – Food Support Uncle Harry Tip Sheet</w:t>
+        <w:ind w:firstLine="360"/>
+        <w:rPr>
+          <w:rStyle w:val="IntenseEmphasis"/>
+          <w:i w:val="0"/>
+          <w:iCs w:val="0"/>
+          <w:color w:val="1F3864" w:themeColor="accent1" w:themeShade="80"/>
+        </w:rPr>
+      </w:pPr>
+      <w:r>
+        <w:rPr>
+          <w:rStyle w:val="IntenseEmphasis"/>
+          <w:i w:val="0"/>
+          <w:iCs w:val="0"/>
+          <w:color w:val="1F3864" w:themeColor="accent1" w:themeShade="80"/>
+        </w:rPr>
+        <w:t xml:space="preserve">TE 16.04 – Rapid Electronic </w:t>
+      </w:r>
+      <w:r>
+        <w:rPr>
+          <w:rStyle w:val="IntenseEmphasis"/>
+          <w:i w:val="0"/>
+          <w:iCs w:val="0"/>
+          <w:color w:val="1F3864" w:themeColor="accent1" w:themeShade="80"/>
+        </w:rPr>
+        <w:t>Issuance (REI)</w:t>
       </w:r>
     </w:p>
     <w:p>
@@ -2215,31 +2397,23 @@
         <w:pBdr>
           <w:bottom w:val="single" w:sz="12" w:space="1" w:color="auto"/>
         </w:pBdr>
-        <w:ind w:firstLine="720"/>
-        <w:rPr>
-          <w:rStyle w:val="IntenseEmphasis"/>
-          <w:i w:val="0"/>
-          <w:iCs w:val="0"/>
-          <w:color w:val="1F3864" w:themeColor="accent1" w:themeShade="80"/>
-        </w:rPr>
-      </w:pPr>
-      <w:r>
-        <w:rPr>
-          <w:rStyle w:val="IntenseEmphasis"/>
-          <w:i w:val="0"/>
-          <w:iCs w:val="0"/>
-          <w:color w:val="1F3864" w:themeColor="accent1" w:themeShade="80"/>
-        </w:rPr>
-        <w:t xml:space="preserve">TE 16.04 – Rapid Electronic </w:t>
-      </w:r>
-      <w:r>
-        <w:rPr>
-          <w:rStyle w:val="IntenseEmphasis"/>
-          <w:i w:val="0"/>
-          <w:iCs w:val="0"/>
-          <w:color w:val="1F3864" w:themeColor="accent1" w:themeShade="80"/>
-        </w:rPr>
-        <w:t>Issuance (REI)</w:t>
+        <w:ind w:firstLine="360"/>
+        <w:rPr>
+          <w:rStyle w:val="IntenseEmphasis"/>
+          <w:i w:val="0"/>
+          <w:iCs w:val="0"/>
+          <w:color w:val="1F3864" w:themeColor="accent1" w:themeShade="80"/>
+        </w:rPr>
+      </w:pPr>
+      <w:r>
+        <w:rPr>
+          <w:rStyle w:val="IntenseEmphasis"/>
+          <w:i w:val="0"/>
+          <w:iCs w:val="0"/>
+          <w:color w:val="1F3864" w:themeColor="accent1" w:themeShade="80"/>
+        </w:rPr>
+        <w:lastRenderedPageBreak/>
+        <w:t xml:space="preserve">TE 16.09 – Expedited Food Support </w:t>
       </w:r>
     </w:p>
     <w:p>
@@ -2248,22 +2422,22 @@
         <w:pBdr>
           <w:bottom w:val="single" w:sz="12" w:space="1" w:color="auto"/>
         </w:pBdr>
-        <w:ind w:firstLine="720"/>
-        <w:rPr>
-          <w:rStyle w:val="IntenseEmphasis"/>
-          <w:i w:val="0"/>
-          <w:iCs w:val="0"/>
-          <w:color w:val="1F3864" w:themeColor="accent1" w:themeShade="80"/>
-        </w:rPr>
-      </w:pPr>
-      <w:r>
-        <w:rPr>
-          <w:rStyle w:val="IntenseEmphasis"/>
-          <w:i w:val="0"/>
-          <w:iCs w:val="0"/>
-          <w:color w:val="1F3864" w:themeColor="accent1" w:themeShade="80"/>
-        </w:rPr>
-        <w:t xml:space="preserve">TE 16.09 – Expedited Food Support </w:t>
+        <w:ind w:firstLine="360"/>
+        <w:rPr>
+          <w:rStyle w:val="IntenseEmphasis"/>
+          <w:i w:val="0"/>
+          <w:iCs w:val="0"/>
+          <w:color w:val="1F3864" w:themeColor="accent1" w:themeShade="80"/>
+        </w:rPr>
+      </w:pPr>
+      <w:r>
+        <w:rPr>
+          <w:rStyle w:val="IntenseEmphasis"/>
+          <w:i w:val="0"/>
+          <w:iCs w:val="0"/>
+          <w:color w:val="1F3864" w:themeColor="accent1" w:themeShade="80"/>
+        </w:rPr>
+        <w:t xml:space="preserve">TE 13.031 – Expedited Food Support Tip Sheet </w:t>
       </w:r>
     </w:p>
     <w:p>
@@ -2272,22 +2446,42 @@
         <w:pBdr>
           <w:bottom w:val="single" w:sz="12" w:space="1" w:color="auto"/>
         </w:pBdr>
-        <w:ind w:firstLine="720"/>
-        <w:rPr>
-          <w:rStyle w:val="IntenseEmphasis"/>
-          <w:i w:val="0"/>
-          <w:iCs w:val="0"/>
-          <w:color w:val="1F3864" w:themeColor="accent1" w:themeShade="80"/>
-        </w:rPr>
-      </w:pPr>
-      <w:r>
-        <w:rPr>
-          <w:rStyle w:val="IntenseEmphasis"/>
-          <w:i w:val="0"/>
-          <w:iCs w:val="0"/>
-          <w:color w:val="1F3864" w:themeColor="accent1" w:themeShade="80"/>
-        </w:rPr>
-        <w:t xml:space="preserve">TE 13.031 – Expedited Food Support Tip Sheet </w:t>
+        <w:ind w:firstLine="360"/>
+        <w:rPr>
+          <w:rStyle w:val="IntenseEmphasis"/>
+          <w:i w:val="0"/>
+          <w:iCs w:val="0"/>
+          <w:color w:val="1F3864" w:themeColor="accent1" w:themeShade="80"/>
+        </w:rPr>
+      </w:pPr>
+      <w:r>
+        <w:rPr>
+          <w:rStyle w:val="IntenseEmphasis"/>
+          <w:i w:val="0"/>
+          <w:iCs w:val="0"/>
+          <w:color w:val="1F3864" w:themeColor="accent1" w:themeShade="80"/>
+        </w:rPr>
+        <w:t xml:space="preserve">TE 02.10.01 – Expedited SNAP w/ Pending </w:t>
+      </w:r>
+      <w:proofErr w:type="spellStart"/>
+      <w:r>
+        <w:rPr>
+          <w:rStyle w:val="IntenseEmphasis"/>
+          <w:i w:val="0"/>
+          <w:iCs w:val="0"/>
+          <w:color w:val="1F3864" w:themeColor="accent1" w:themeShade="80"/>
+        </w:rPr>
+        <w:t>Verifs</w:t>
+      </w:r>
+      <w:proofErr w:type="spellEnd"/>
+      <w:r>
+        <w:rPr>
+          <w:rStyle w:val="IntenseEmphasis"/>
+          <w:i w:val="0"/>
+          <w:iCs w:val="0"/>
+          <w:color w:val="1F3864" w:themeColor="accent1" w:themeShade="80"/>
+        </w:rPr>
+        <w:t xml:space="preserve"> </w:t>
       </w:r>
     </w:p>
     <w:p>
@@ -2296,22 +2490,41 @@
         <w:pBdr>
           <w:bottom w:val="single" w:sz="12" w:space="1" w:color="auto"/>
         </w:pBdr>
-        <w:ind w:firstLine="720"/>
-        <w:rPr>
-          <w:rStyle w:val="IntenseEmphasis"/>
-          <w:i w:val="0"/>
-          <w:iCs w:val="0"/>
-          <w:color w:val="1F3864" w:themeColor="accent1" w:themeShade="80"/>
-        </w:rPr>
-      </w:pPr>
-      <w:r>
-        <w:rPr>
-          <w:rStyle w:val="IntenseEmphasis"/>
-          <w:i w:val="0"/>
-          <w:iCs w:val="0"/>
-          <w:color w:val="1F3864" w:themeColor="accent1" w:themeShade="80"/>
-        </w:rPr>
-        <w:t xml:space="preserve">TE 02.10.01 – Expedited SNAP w/ Pending Verifs </w:t>
+        <w:ind w:firstLine="360"/>
+        <w:rPr>
+          <w:rStyle w:val="IntenseEmphasis"/>
+          <w:i w:val="0"/>
+          <w:iCs w:val="0"/>
+          <w:color w:val="1F3864" w:themeColor="accent1" w:themeShade="80"/>
+        </w:rPr>
+      </w:pPr>
+      <w:r>
+        <w:rPr>
+          <w:rStyle w:val="IntenseEmphasis"/>
+          <w:i w:val="0"/>
+          <w:iCs w:val="0"/>
+          <w:color w:val="1F3864" w:themeColor="accent1" w:themeShade="80"/>
+        </w:rPr>
+        <w:t>TE 02.10.79 – Expedited FS 2</w:t>
+      </w:r>
+      <w:r>
+        <w:rPr>
+          <w:rStyle w:val="IntenseEmphasis"/>
+          <w:i w:val="0"/>
+          <w:iCs w:val="0"/>
+          <w:color w:val="1F3864" w:themeColor="accent1" w:themeShade="80"/>
+          <w:vertAlign w:val="superscript"/>
+        </w:rPr>
+        <w:t>nd</w:t>
+      </w:r>
+      <w:r>
+        <w:rPr>
+          <w:rStyle w:val="IntenseEmphasis"/>
+          <w:i w:val="0"/>
+          <w:iCs w:val="0"/>
+          <w:color w:val="1F3864" w:themeColor="accent1" w:themeShade="80"/>
+        </w:rPr>
+        <w:t xml:space="preserve"> Month Eligibility </w:t>
       </w:r>
     </w:p>
     <w:p>
@@ -2320,42 +2533,22 @@
         <w:pBdr>
           <w:bottom w:val="single" w:sz="12" w:space="1" w:color="auto"/>
         </w:pBdr>
-        <w:ind w:firstLine="720"/>
-        <w:rPr>
-          <w:rStyle w:val="IntenseEmphasis"/>
-          <w:i w:val="0"/>
-          <w:iCs w:val="0"/>
-          <w:color w:val="1F3864" w:themeColor="accent1" w:themeShade="80"/>
-        </w:rPr>
-      </w:pPr>
-      <w:r>
-        <w:rPr>
-          <w:rStyle w:val="IntenseEmphasis"/>
-          <w:i w:val="0"/>
-          <w:iCs w:val="0"/>
-          <w:color w:val="1F3864" w:themeColor="accent1" w:themeShade="80"/>
-        </w:rPr>
-        <w:lastRenderedPageBreak/>
-        <w:t>TE 02.10.79 – Expedited FS 2</w:t>
-      </w:r>
-      <w:r>
-        <w:rPr>
-          <w:rStyle w:val="IntenseEmphasis"/>
-          <w:i w:val="0"/>
-          <w:iCs w:val="0"/>
-          <w:color w:val="1F3864" w:themeColor="accent1" w:themeShade="80"/>
-          <w:vertAlign w:val="superscript"/>
-        </w:rPr>
-        <w:t>nd</w:t>
-      </w:r>
-      <w:r>
-        <w:rPr>
-          <w:rStyle w:val="IntenseEmphasis"/>
-          <w:i w:val="0"/>
-          <w:iCs w:val="0"/>
-          <w:color w:val="1F3864" w:themeColor="accent1" w:themeShade="80"/>
-        </w:rPr>
-        <w:t xml:space="preserve"> Month Eligibility </w:t>
+        <w:ind w:firstLine="360"/>
+        <w:rPr>
+          <w:rStyle w:val="IntenseEmphasis"/>
+          <w:i w:val="0"/>
+          <w:iCs w:val="0"/>
+          <w:color w:val="1F3864" w:themeColor="accent1" w:themeShade="80"/>
+        </w:rPr>
+      </w:pPr>
+      <w:r>
+        <w:rPr>
+          <w:rStyle w:val="IntenseEmphasis"/>
+          <w:i w:val="0"/>
+          <w:iCs w:val="0"/>
+          <w:color w:val="1F3864" w:themeColor="accent1" w:themeShade="80"/>
+        </w:rPr>
+        <w:t xml:space="preserve">TE 02.05.01 – Expedited Issuance – Rush </w:t>
       </w:r>
     </w:p>
     <w:p>
@@ -2364,22 +2557,22 @@
         <w:pBdr>
           <w:bottom w:val="single" w:sz="12" w:space="1" w:color="auto"/>
         </w:pBdr>
-        <w:ind w:firstLine="720"/>
-        <w:rPr>
-          <w:rStyle w:val="IntenseEmphasis"/>
-          <w:i w:val="0"/>
-          <w:iCs w:val="0"/>
-          <w:color w:val="1F3864" w:themeColor="accent1" w:themeShade="80"/>
-        </w:rPr>
-      </w:pPr>
-      <w:r>
-        <w:rPr>
-          <w:rStyle w:val="IntenseEmphasis"/>
-          <w:i w:val="0"/>
-          <w:iCs w:val="0"/>
-          <w:color w:val="1F3864" w:themeColor="accent1" w:themeShade="80"/>
-        </w:rPr>
-        <w:t xml:space="preserve">TE 02.05.01 – Expedited Issuance – Rush </w:t>
+        <w:ind w:firstLine="360"/>
+        <w:rPr>
+          <w:rStyle w:val="IntenseEmphasis"/>
+          <w:i w:val="0"/>
+          <w:iCs w:val="0"/>
+          <w:color w:val="1F3864" w:themeColor="accent1" w:themeShade="80"/>
+        </w:rPr>
+      </w:pPr>
+      <w:r>
+        <w:rPr>
+          <w:rStyle w:val="IntenseEmphasis"/>
+          <w:i w:val="0"/>
+          <w:iCs w:val="0"/>
+          <w:color w:val="1F3864" w:themeColor="accent1" w:themeShade="80"/>
+        </w:rPr>
+        <w:t xml:space="preserve">QTIP #152 – Expedited Food Support </w:t>
       </w:r>
     </w:p>
     <w:p>
@@ -2388,31 +2581,7 @@
         <w:pBdr>
           <w:bottom w:val="single" w:sz="12" w:space="1" w:color="auto"/>
         </w:pBdr>
-        <w:ind w:firstLine="720"/>
-        <w:rPr>
-          <w:rStyle w:val="IntenseEmphasis"/>
-          <w:i w:val="0"/>
-          <w:iCs w:val="0"/>
-          <w:color w:val="1F3864" w:themeColor="accent1" w:themeShade="80"/>
-        </w:rPr>
-      </w:pPr>
-      <w:r>
-        <w:rPr>
-          <w:rStyle w:val="IntenseEmphasis"/>
-          <w:i w:val="0"/>
-          <w:iCs w:val="0"/>
-          <w:color w:val="1F3864" w:themeColor="accent1" w:themeShade="80"/>
-        </w:rPr>
-        <w:t xml:space="preserve">QTIP #152 – Expedited Food Support </w:t>
-      </w:r>
-    </w:p>
-    <w:p>
-      <w:pPr>
-        <w:pStyle w:val="NoSpacing"/>
-        <w:pBdr>
-          <w:bottom w:val="single" w:sz="12" w:space="1" w:color="auto"/>
-        </w:pBdr>
-        <w:ind w:firstLine="720"/>
+        <w:ind w:firstLine="360"/>
         <w:rPr>
           <w:rStyle w:val="IntenseEmphasis"/>
           <w:i w:val="0"/>
@@ -3448,6 +3617,37 @@
     <w:p>
       <w:pPr>
         <w:pStyle w:val="NoSpacing"/>
+        <w:rPr>
+          <w:rStyle w:val="IntenseEmphasis"/>
+          <w:i w:val="0"/>
+          <w:iCs w:val="0"/>
+          <w:color w:val="1F3864" w:themeColor="accent1" w:themeShade="80"/>
+        </w:rPr>
+      </w:pPr>
+      <w:r>
+        <w:rPr>
+          <w:rStyle w:val="IntenseEmphasis"/>
+          <w:i w:val="0"/>
+          <w:iCs w:val="0"/>
+          <w:color w:val="1F3864" w:themeColor="accent1" w:themeShade="80"/>
+        </w:rPr>
+        <w:t xml:space="preserve">In a typical month, we receive approximately XXX SNAP applications, each of these applications needs to have an expedited determination completed. In the past we typically see a rate of XX% of these cases needing to be approved as expedited. This script will be relevant for all SNAP application cases and assist in the expedited approval of those which are determined to be expedited. </w:t>
+      </w:r>
+    </w:p>
+    <w:p>
+      <w:pPr>
+        <w:pStyle w:val="NoSpacing"/>
+        <w:rPr>
+          <w:rStyle w:val="IntenseEmphasis"/>
+          <w:i w:val="0"/>
+          <w:iCs w:val="0"/>
+          <w:color w:val="1F3864" w:themeColor="accent1" w:themeShade="80"/>
+        </w:rPr>
+      </w:pPr>
+    </w:p>
+    <w:p>
+      <w:pPr>
+        <w:pStyle w:val="NoSpacing"/>
         <w:pBdr>
           <w:bottom w:val="single" w:sz="12" w:space="1" w:color="auto"/>
         </w:pBdr>
@@ -4080,7 +4280,7 @@
           <w:iCs w:val="0"/>
           <w:color w:val="1F3864" w:themeColor="accent1" w:themeShade="80"/>
         </w:rPr>
-        <w:t xml:space="preserve">Approval Action – With any automated approval, there are risks that a worker will not review correctly </w:t>
+        <w:t xml:space="preserve">With any automated approval, there are risks that a worker will not review correctly </w:t>
       </w:r>
       <w:r>
         <w:rPr>
@@ -4244,6 +4444,7 @@
           <w:iCs w:val="0"/>
           <w:color w:val="1F3864" w:themeColor="accent1" w:themeShade="80"/>
         </w:rPr>
+        <w:lastRenderedPageBreak/>
         <w:t>RESOURCES AND CONSTRAINTS</w:t>
       </w:r>
     </w:p>
@@ -4876,7 +5077,16 @@
           <w:iCs w:val="0"/>
           <w:color w:val="1F3864" w:themeColor="accent1" w:themeShade="80"/>
         </w:rPr>
-        <w:t>Time. Creation of this tool will be fairly long. We do not have much of the functionality built around completing these steps.</w:t>
+        <w:t xml:space="preserve">The </w:t>
+      </w:r>
+      <w:r>
+        <w:rPr>
+          <w:rStyle w:val="IntenseEmphasis"/>
+          <w:i w:val="0"/>
+          <w:iCs w:val="0"/>
+          <w:color w:val="1F3864" w:themeColor="accent1" w:themeShade="80"/>
+        </w:rPr>
+        <w:t xml:space="preserve">largest constraint will be time. This tool has new sets of functionality and points of validation that have not been developed or vetted in any of the script projects. Development of this script will be lengthy. Each element and step will need to be created and thoroughly tested against pending SNAP scenarios. </w:t>
       </w:r>
     </w:p>
     <w:p>
@@ -4892,14 +5102,85 @@
           <w:color w:val="1F3864" w:themeColor="accent1" w:themeShade="80"/>
         </w:rPr>
       </w:pPr>
-      <w:r>
-        <w:rPr>
-          <w:rStyle w:val="IntenseEmphasis"/>
-          <w:i w:val="0"/>
-          <w:iCs w:val="0"/>
-          <w:color w:val="1F3864" w:themeColor="accent1" w:themeShade="80"/>
-        </w:rPr>
-        <w:t xml:space="preserve">Testing. In order to ensure this script is accurate and complete, we will need massive, in-depth testing. </w:t>
+    </w:p>
+    <w:p>
+      <w:pPr>
+        <w:pStyle w:val="NoSpacing"/>
+        <w:pBdr>
+          <w:bottom w:val="single" w:sz="12" w:space="1" w:color="auto"/>
+        </w:pBdr>
+        <w:rPr>
+          <w:rStyle w:val="IntenseEmphasis"/>
+          <w:i w:val="0"/>
+          <w:iCs w:val="0"/>
+          <w:color w:val="1F3864" w:themeColor="accent1" w:themeShade="80"/>
+        </w:rPr>
+      </w:pPr>
+      <w:r>
+        <w:rPr>
+          <w:rStyle w:val="IntenseEmphasis"/>
+          <w:i w:val="0"/>
+          <w:iCs w:val="0"/>
+          <w:color w:val="1F3864" w:themeColor="accent1" w:themeShade="80"/>
+        </w:rPr>
+        <w:t xml:space="preserve">Creation of this tool will also reduce availability of the script team to take on new projects or other updates to script tools. Our development time is </w:t>
+      </w:r>
+      <w:proofErr w:type="gramStart"/>
+      <w:r>
+        <w:rPr>
+          <w:rStyle w:val="IntenseEmphasis"/>
+          <w:i w:val="0"/>
+          <w:iCs w:val="0"/>
+          <w:color w:val="1F3864" w:themeColor="accent1" w:themeShade="80"/>
+        </w:rPr>
+        <w:t>limited</w:t>
+      </w:r>
+      <w:proofErr w:type="gramEnd"/>
+      <w:r>
+        <w:rPr>
+          <w:rStyle w:val="IntenseEmphasis"/>
+          <w:i w:val="0"/>
+          <w:iCs w:val="0"/>
+          <w:color w:val="1F3864" w:themeColor="accent1" w:themeShade="80"/>
+        </w:rPr>
+        <w:t xml:space="preserve"> and this project will consume all of it while in the development stage. It is challenging to give an estimate of the development time needed as this functionality is new to the BlueZone Script Project. </w:t>
+      </w:r>
+    </w:p>
+    <w:p>
+      <w:pPr>
+        <w:pStyle w:val="NoSpacing"/>
+        <w:pBdr>
+          <w:bottom w:val="single" w:sz="12" w:space="1" w:color="auto"/>
+        </w:pBdr>
+        <w:rPr>
+          <w:rStyle w:val="IntenseEmphasis"/>
+          <w:i w:val="0"/>
+          <w:iCs w:val="0"/>
+          <w:color w:val="1F3864" w:themeColor="accent1" w:themeShade="80"/>
+        </w:rPr>
+      </w:pPr>
+    </w:p>
+    <w:p>
+      <w:pPr>
+        <w:pStyle w:val="NoSpacing"/>
+        <w:pBdr>
+          <w:bottom w:val="single" w:sz="12" w:space="1" w:color="auto"/>
+        </w:pBdr>
+        <w:rPr>
+          <w:rStyle w:val="IntenseEmphasis"/>
+          <w:i w:val="0"/>
+          <w:iCs w:val="0"/>
+          <w:color w:val="1F3864" w:themeColor="accent1" w:themeShade="80"/>
+        </w:rPr>
+      </w:pPr>
+      <w:r>
+        <w:rPr>
+          <w:rStyle w:val="IntenseEmphasis"/>
+          <w:i w:val="0"/>
+          <w:iCs w:val="0"/>
+          <w:color w:val="1F3864" w:themeColor="accent1" w:themeShade="80"/>
+        </w:rPr>
+        <w:t xml:space="preserve">As a resource, we will also require ample testing, which will include the use of HSRs working on actual SNAP applications. Testing will need to be extensive and detailed in order to ensure this script is accurate and providing for the complete process. </w:t>
       </w:r>
     </w:p>
     <w:p>
@@ -5583,7 +5864,53 @@
           <w:iCs w:val="0"/>
           <w:color w:val="1F3864" w:themeColor="accent1" w:themeShade="80"/>
         </w:rPr>
-        <w:t xml:space="preserve"> and will fit into the current direction and process.</w:t>
+        <w:t xml:space="preserve">. It may be recommended that some procedural steps are adjusted to create the best use scenario for this script. </w:t>
+      </w:r>
+    </w:p>
+    <w:p>
+      <w:pPr>
+        <w:pStyle w:val="NoSpacing"/>
+        <w:pBdr>
+          <w:bottom w:val="single" w:sz="12" w:space="1" w:color="auto"/>
+        </w:pBdr>
+        <w:rPr>
+          <w:rStyle w:val="IntenseEmphasis"/>
+          <w:i w:val="0"/>
+          <w:iCs w:val="0"/>
+          <w:color w:val="1F3864" w:themeColor="accent1" w:themeShade="80"/>
+        </w:rPr>
+      </w:pPr>
+    </w:p>
+    <w:p>
+      <w:pPr>
+        <w:pStyle w:val="NoSpacing"/>
+        <w:pBdr>
+          <w:bottom w:val="single" w:sz="12" w:space="1" w:color="auto"/>
+        </w:pBdr>
+        <w:rPr>
+          <w:rStyle w:val="IntenseEmphasis"/>
+          <w:i w:val="0"/>
+          <w:iCs w:val="0"/>
+          <w:color w:val="1F3864" w:themeColor="accent1" w:themeShade="80"/>
+        </w:rPr>
+      </w:pPr>
+      <w:r>
+        <w:rPr>
+          <w:rStyle w:val="IntenseEmphasis"/>
+          <w:i w:val="0"/>
+          <w:iCs w:val="0"/>
+          <w:color w:val="1F3864" w:themeColor="accent1" w:themeShade="80"/>
+        </w:rPr>
+        <w:t xml:space="preserve">We expect this process to be completed on every single SNAP application, which is on average around XXX. Though scripts are not a requirement of case processing, best practice would include use of this script and our goal would be to see 90% use or higher, aiming at XXX </w:t>
+      </w:r>
+      <w:r>
+        <w:rPr>
+          <w:rStyle w:val="IntenseEmphasis"/>
+          <w:i w:val="0"/>
+          <w:iCs w:val="0"/>
+          <w:color w:val="1F3864" w:themeColor="accent1" w:themeShade="80"/>
+        </w:rPr>
+        <w:t>completed script runs per month.</w:t>
       </w:r>
     </w:p>
     <w:p>
@@ -6410,6 +6737,14 @@
                 <w:lang w:eastAsia="ja-JP"/>
               </w:rPr>
             </w:pPr>
+            <w:r>
+              <w:rPr>
+                <w:color w:val="1F3864" w:themeColor="accent1" w:themeShade="80"/>
+                <w:lang w:eastAsia="ja-JP"/>
+              </w:rPr>
+              <w:lastRenderedPageBreak/>
+              <w:t>Faughn Ramisch-Church</w:t>
+            </w:r>
           </w:p>
         </w:tc>
         <w:tc>
@@ -6423,6 +6758,13 @@
                 <w:lang w:eastAsia="ja-JP"/>
               </w:rPr>
             </w:pPr>
+            <w:r>
+              <w:rPr>
+                <w:color w:val="1F3864" w:themeColor="accent1" w:themeShade="80"/>
+                <w:lang w:eastAsia="ja-JP"/>
+              </w:rPr>
+              <w:t>Decision Maker/Project Sponsor</w:t>
+            </w:r>
           </w:p>
         </w:tc>
         <w:tc>
@@ -6436,10 +6778,401 @@
                 <w:lang w:eastAsia="ja-JP"/>
               </w:rPr>
             </w:pPr>
+            <w:hyperlink r:id="rId14" w:history="1">
+              <w:r>
+                <w:rPr>
+                  <w:rStyle w:val="Hyperlink"/>
+                  <w:lang w:eastAsia="ja-JP"/>
+                </w:rPr>
+                <w:t>Faughn.Ramisch-Church@hennepin.us</w:t>
+              </w:r>
+            </w:hyperlink>
+          </w:p>
+        </w:tc>
+      </w:tr>
+      <w:tr>
+        <w:tc>
+          <w:tcPr>
+            <w:tcW w:w="3116" w:type="dxa"/>
+          </w:tcPr>
+          <w:p>
+            <w:pPr>
+              <w:rPr>
+                <w:color w:val="1F3864" w:themeColor="accent1" w:themeShade="80"/>
+                <w:lang w:eastAsia="ja-JP"/>
+              </w:rPr>
+            </w:pPr>
+            <w:r>
+              <w:rPr>
+                <w:color w:val="1F3864" w:themeColor="accent1" w:themeShade="80"/>
+                <w:lang w:eastAsia="ja-JP"/>
+              </w:rPr>
+              <w:t>Jennifer Frey</w:t>
+            </w:r>
+          </w:p>
+        </w:tc>
+        <w:tc>
+          <w:tcPr>
+            <w:tcW w:w="3117" w:type="dxa"/>
+          </w:tcPr>
+          <w:p>
+            <w:pPr>
+              <w:rPr>
+                <w:color w:val="1F3864" w:themeColor="accent1" w:themeShade="80"/>
+                <w:lang w:eastAsia="ja-JP"/>
+              </w:rPr>
+            </w:pPr>
+            <w:r>
+              <w:rPr>
+                <w:color w:val="1F3864" w:themeColor="accent1" w:themeShade="80"/>
+                <w:lang w:eastAsia="ja-JP"/>
+              </w:rPr>
+              <w:t>Decision Maker</w:t>
+            </w:r>
+          </w:p>
+        </w:tc>
+        <w:tc>
+          <w:tcPr>
+            <w:tcW w:w="3117" w:type="dxa"/>
+          </w:tcPr>
+          <w:p>
+            <w:hyperlink r:id="rId15" w:history="1">
+              <w:r>
+                <w:rPr>
+                  <w:rStyle w:val="Hyperlink"/>
+                </w:rPr>
+                <w:t>Jennifer.Frey@hennepin.us</w:t>
+              </w:r>
+            </w:hyperlink>
+            <w:r>
+              <w:t xml:space="preserve"> </w:t>
+            </w:r>
+          </w:p>
+        </w:tc>
+      </w:tr>
+      <w:tr>
+        <w:tc>
+          <w:tcPr>
+            <w:tcW w:w="3116" w:type="dxa"/>
+          </w:tcPr>
+          <w:p>
+            <w:pPr>
+              <w:rPr>
+                <w:color w:val="1F3864" w:themeColor="accent1" w:themeShade="80"/>
+                <w:lang w:eastAsia="ja-JP"/>
+              </w:rPr>
+            </w:pPr>
+            <w:r>
+              <w:rPr>
+                <w:color w:val="1F3864" w:themeColor="accent1" w:themeShade="80"/>
+                <w:lang w:eastAsia="ja-JP"/>
+              </w:rPr>
+              <w:t>Casey Love</w:t>
+            </w:r>
+          </w:p>
+        </w:tc>
+        <w:tc>
+          <w:tcPr>
+            <w:tcW w:w="3117" w:type="dxa"/>
+          </w:tcPr>
+          <w:p>
+            <w:pPr>
+              <w:rPr>
+                <w:color w:val="1F3864" w:themeColor="accent1" w:themeShade="80"/>
+                <w:lang w:eastAsia="ja-JP"/>
+              </w:rPr>
+            </w:pPr>
+            <w:r>
+              <w:rPr>
+                <w:color w:val="1F3864" w:themeColor="accent1" w:themeShade="80"/>
+                <w:lang w:eastAsia="ja-JP"/>
+              </w:rPr>
+              <w:t>Project Lead</w:t>
+            </w:r>
+          </w:p>
+        </w:tc>
+        <w:tc>
+          <w:tcPr>
+            <w:tcW w:w="3117" w:type="dxa"/>
+          </w:tcPr>
+          <w:p>
+            <w:hyperlink r:id="rId16" w:history="1">
+              <w:r>
+                <w:rPr>
+                  <w:rStyle w:val="Hyperlink"/>
+                </w:rPr>
+                <w:t>Casey.Love@hennepin.us</w:t>
+              </w:r>
+            </w:hyperlink>
+          </w:p>
+        </w:tc>
+      </w:tr>
+      <w:tr>
+        <w:tc>
+          <w:tcPr>
+            <w:tcW w:w="3116" w:type="dxa"/>
+          </w:tcPr>
+          <w:p>
+            <w:pPr>
+              <w:rPr>
+                <w:color w:val="1F3864" w:themeColor="accent1" w:themeShade="80"/>
+                <w:lang w:eastAsia="ja-JP"/>
+              </w:rPr>
+            </w:pPr>
+            <w:r>
+              <w:rPr>
+                <w:color w:val="1F3864" w:themeColor="accent1" w:themeShade="80"/>
+                <w:lang w:eastAsia="ja-JP"/>
+              </w:rPr>
+              <w:t>Jacob Arco</w:t>
+            </w:r>
+          </w:p>
+        </w:tc>
+        <w:tc>
+          <w:tcPr>
+            <w:tcW w:w="3117" w:type="dxa"/>
+          </w:tcPr>
+          <w:p>
+            <w:pPr>
+              <w:rPr>
+                <w:color w:val="1F3864" w:themeColor="accent1" w:themeShade="80"/>
+                <w:lang w:eastAsia="ja-JP"/>
+              </w:rPr>
+            </w:pPr>
+            <w:r>
+              <w:rPr>
+                <w:color w:val="1F3864" w:themeColor="accent1" w:themeShade="80"/>
+                <w:lang w:eastAsia="ja-JP"/>
+              </w:rPr>
+              <w:t>Subject Matter Expert, User Acceptance Testing</w:t>
+            </w:r>
+          </w:p>
+        </w:tc>
+        <w:tc>
+          <w:tcPr>
+            <w:tcW w:w="3117" w:type="dxa"/>
+          </w:tcPr>
+          <w:p>
+            <w:hyperlink r:id="rId17" w:history="1">
+              <w:r>
+                <w:rPr>
+                  <w:rStyle w:val="Hyperlink"/>
+                </w:rPr>
+                <w:t>Jacob.Arco@hennepin.us</w:t>
+              </w:r>
+            </w:hyperlink>
+          </w:p>
+        </w:tc>
+      </w:tr>
+      <w:tr>
+        <w:tc>
+          <w:tcPr>
+            <w:tcW w:w="3116" w:type="dxa"/>
+          </w:tcPr>
+          <w:p>
+            <w:pPr>
+              <w:rPr>
+                <w:color w:val="1F3864" w:themeColor="accent1" w:themeShade="80"/>
+                <w:lang w:eastAsia="ja-JP"/>
+              </w:rPr>
+            </w:pPr>
+            <w:r>
+              <w:rPr>
+                <w:color w:val="1F3864" w:themeColor="accent1" w:themeShade="80"/>
+                <w:lang w:eastAsia="ja-JP"/>
+              </w:rPr>
+              <w:t>Mandora You</w:t>
+            </w:r>
+            <w:bookmarkStart w:id="0" w:name="_GoBack"/>
+            <w:bookmarkEnd w:id="0"/>
+            <w:r>
+              <w:rPr>
+                <w:color w:val="1F3864" w:themeColor="accent1" w:themeShade="80"/>
+                <w:lang w:eastAsia="ja-JP"/>
+              </w:rPr>
+              <w:t>ng</w:t>
+            </w:r>
+          </w:p>
+        </w:tc>
+        <w:tc>
+          <w:tcPr>
+            <w:tcW w:w="3117" w:type="dxa"/>
+          </w:tcPr>
+          <w:p>
+            <w:pPr>
+              <w:rPr>
+                <w:color w:val="1F3864" w:themeColor="accent1" w:themeShade="80"/>
+                <w:lang w:eastAsia="ja-JP"/>
+              </w:rPr>
+            </w:pPr>
+            <w:r>
+              <w:rPr>
+                <w:color w:val="1F3864" w:themeColor="accent1" w:themeShade="80"/>
+                <w:lang w:eastAsia="ja-JP"/>
+              </w:rPr>
+              <w:t>Subject Matter Expert, User Acceptance Testing</w:t>
+            </w:r>
+          </w:p>
+        </w:tc>
+        <w:tc>
+          <w:tcPr>
+            <w:tcW w:w="3117" w:type="dxa"/>
+          </w:tcPr>
+          <w:p>
+            <w:hyperlink r:id="rId18" w:history="1">
+              <w:r>
+                <w:rPr>
+                  <w:rStyle w:val="Hyperlink"/>
+                </w:rPr>
+                <w:t>Mandora.Young@hennepin.us</w:t>
+              </w:r>
+            </w:hyperlink>
           </w:p>
         </w:tc>
       </w:tr>
     </w:tbl>
+    <w:p>
+      <w:pPr>
+        <w:pStyle w:val="NoSpacing"/>
+        <w:pBdr>
+          <w:bottom w:val="single" w:sz="12" w:space="1" w:color="auto"/>
+        </w:pBdr>
+        <w:rPr>
+          <w:rStyle w:val="IntenseEmphasis"/>
+          <w:i w:val="0"/>
+          <w:iCs w:val="0"/>
+          <w:color w:val="1F3864" w:themeColor="accent1" w:themeShade="80"/>
+        </w:rPr>
+      </w:pPr>
+    </w:p>
+    <w:p>
+      <w:pPr>
+        <w:pStyle w:val="NoSpacing"/>
+        <w:pBdr>
+          <w:bottom w:val="single" w:sz="12" w:space="1" w:color="auto"/>
+        </w:pBdr>
+        <w:rPr>
+          <w:rStyle w:val="IntenseEmphasis"/>
+          <w:i w:val="0"/>
+          <w:iCs w:val="0"/>
+          <w:color w:val="1F3864" w:themeColor="accent1" w:themeShade="80"/>
+        </w:rPr>
+      </w:pPr>
+      <w:r>
+        <w:rPr>
+          <w:rStyle w:val="IntenseEmphasis"/>
+          <w:b/>
+          <w:bCs/>
+          <w:i w:val="0"/>
+          <w:iCs w:val="0"/>
+          <w:color w:val="1F3864" w:themeColor="accent1" w:themeShade="80"/>
+        </w:rPr>
+        <w:t>Target Audience</w:t>
+      </w:r>
+      <w:r>
+        <w:rPr>
+          <w:rStyle w:val="IntenseEmphasis"/>
+          <w:i w:val="0"/>
+          <w:iCs w:val="0"/>
+          <w:color w:val="1F3864" w:themeColor="accent1" w:themeShade="80"/>
+        </w:rPr>
+        <w:t xml:space="preserve">: All eligibility staff in ES. </w:t>
+      </w:r>
+      <w:r>
+        <w:rPr>
+          <w:rStyle w:val="IntenseEmphasis"/>
+          <w:i w:val="0"/>
+          <w:iCs w:val="0"/>
+          <w:color w:val="1F3864" w:themeColor="accent1" w:themeShade="80"/>
+        </w:rPr>
+        <w:br/>
+      </w:r>
+      <w:r>
+        <w:rPr>
+          <w:rStyle w:val="IntenseEmphasis"/>
+          <w:i w:val="0"/>
+          <w:iCs w:val="0"/>
+          <w:color w:val="1F3864" w:themeColor="accent1" w:themeShade="80"/>
+        </w:rPr>
+        <w:tab/>
+      </w:r>
+      <w:r>
+        <w:rPr>
+          <w:rStyle w:val="IntenseEmphasis"/>
+          <w:i w:val="0"/>
+          <w:iCs w:val="0"/>
+          <w:color w:val="1F3864" w:themeColor="accent1" w:themeShade="80"/>
+        </w:rPr>
+        <w:br/>
+      </w:r>
+      <w:r>
+        <w:rPr>
+          <w:rStyle w:val="IntenseEmphasis"/>
+          <w:b/>
+          <w:bCs/>
+          <w:i w:val="0"/>
+          <w:iCs w:val="0"/>
+          <w:color w:val="1F3864" w:themeColor="accent1" w:themeShade="80"/>
+        </w:rPr>
+        <w:t>Stakeholders:</w:t>
+      </w:r>
+      <w:r>
+        <w:rPr>
+          <w:rStyle w:val="IntenseEmphasis"/>
+          <w:i w:val="0"/>
+          <w:iCs w:val="0"/>
+          <w:color w:val="1F3864" w:themeColor="accent1" w:themeShade="80"/>
+        </w:rPr>
+        <w:t xml:space="preserve">  The Quality Improvement Team, Program Managers for SNAP</w:t>
+      </w:r>
+      <w:r>
+        <w:rPr>
+          <w:rStyle w:val="IntenseEmphasis"/>
+          <w:i w:val="0"/>
+          <w:iCs w:val="0"/>
+          <w:color w:val="1F3864" w:themeColor="accent1" w:themeShade="80"/>
+        </w:rPr>
+        <w:t>, all supervisors and managers in ES.</w:t>
+      </w:r>
+      <w:r>
+        <w:rPr>
+          <w:rStyle w:val="IntenseEmphasis"/>
+          <w:i w:val="0"/>
+          <w:iCs w:val="0"/>
+          <w:color w:val="1F3864" w:themeColor="accent1" w:themeShade="80"/>
+        </w:rPr>
+        <w:br/>
+      </w:r>
+      <w:r>
+        <w:rPr>
+          <w:rStyle w:val="IntenseEmphasis"/>
+          <w:i w:val="0"/>
+          <w:iCs w:val="0"/>
+          <w:color w:val="1F3864" w:themeColor="accent1" w:themeShade="80"/>
+        </w:rPr>
+        <w:br/>
+      </w:r>
+      <w:r>
+        <w:rPr>
+          <w:rStyle w:val="IntenseEmphasis"/>
+          <w:b/>
+          <w:bCs/>
+          <w:i w:val="0"/>
+          <w:iCs w:val="0"/>
+          <w:color w:val="1F3864" w:themeColor="accent1" w:themeShade="80"/>
+        </w:rPr>
+        <w:t>Decision Makers:</w:t>
+      </w:r>
+      <w:r>
+        <w:rPr>
+          <w:rStyle w:val="IntenseEmphasis"/>
+          <w:i w:val="0"/>
+          <w:iCs w:val="0"/>
+          <w:color w:val="1F3864" w:themeColor="accent1" w:themeShade="80"/>
+        </w:rPr>
+        <w:t xml:space="preserve">  Jennifer Frey and Faughn Ramisch-Church.  Supervisor/Manager of the Quality Improvement Team.</w:t>
+      </w:r>
+    </w:p>
     <w:p>
       <w:pPr>
         <w:pStyle w:val="NoSpacing"/>
@@ -7099,7 +7832,54 @@
           <w:iCs w:val="0"/>
           <w:color w:val="1F3864" w:themeColor="accent1" w:themeShade="80"/>
         </w:rPr>
-        <w:t>Upon full implementation of this tool we are looking to see the 5 day/7 day timeliness for Expedited SNAP come into compliance, at or above 85%. We are hoping to see this change within 6 months.</w:t>
+        <w:t>Upon full implementation of this tool we are looking to see the 5 day/</w:t>
+      </w:r>
+      <w:proofErr w:type="gramStart"/>
+      <w:r>
+        <w:rPr>
+          <w:rStyle w:val="IntenseEmphasis"/>
+          <w:i w:val="0"/>
+          <w:iCs w:val="0"/>
+          <w:color w:val="1F3864" w:themeColor="accent1" w:themeShade="80"/>
+        </w:rPr>
+        <w:t>7 day</w:t>
+      </w:r>
+      <w:proofErr w:type="gramEnd"/>
+      <w:r>
+        <w:rPr>
+          <w:rStyle w:val="IntenseEmphasis"/>
+          <w:i w:val="0"/>
+          <w:iCs w:val="0"/>
+          <w:color w:val="1F3864" w:themeColor="accent1" w:themeShade="80"/>
+        </w:rPr>
+        <w:t xml:space="preserve"> timeliness for Expedited SNAP come into compliance, at or above </w:t>
+      </w:r>
+      <w:r>
+        <w:rPr>
+          <w:rStyle w:val="IntenseEmphasis"/>
+          <w:i w:val="0"/>
+          <w:iCs w:val="0"/>
+          <w:color w:val="1F3864" w:themeColor="accent1" w:themeShade="80"/>
+        </w:rPr>
+        <w:t>96</w:t>
+      </w:r>
+      <w:r>
+        <w:rPr>
+          <w:rStyle w:val="IntenseEmphasis"/>
+          <w:i w:val="0"/>
+          <w:iCs w:val="0"/>
+          <w:color w:val="1F3864" w:themeColor="accent1" w:themeShade="80"/>
+        </w:rPr>
+        <w:t xml:space="preserve">%. </w:t>
+      </w:r>
+      <w:r>
+        <w:rPr>
+          <w:rStyle w:val="IntenseEmphasis"/>
+          <w:i w:val="0"/>
+          <w:iCs w:val="0"/>
+          <w:color w:val="1F3864" w:themeColor="accent1" w:themeShade="80"/>
+        </w:rPr>
+        <w:t xml:space="preserve">An ideal aim is for this increase to be in effect within 6 months of the actual release date of this script. </w:t>
       </w:r>
     </w:p>
     <w:p>
@@ -8429,7 +9209,6 @@
           <w:sz w:val="22"/>
           <w:szCs w:val="22"/>
         </w:rPr>
-        <w:lastRenderedPageBreak/>
         <w:pict>
           <v:shapetype id="_x0000_t75" coordsize="21600,21600" o:spt="75" o:preferrelative="t" path="m@4@5l@4@11@9@11@9@5xe" filled="f" stroked="f">
             <v:stroke joinstyle="miter"/>
@@ -8450,8 +9229,8 @@
             <v:path o:extrusionok="f" gradientshapeok="t" o:connecttype="rect"/>
             <o:lock v:ext="edit" aspectratio="t"/>
           </v:shapetype>
-          <v:shape id="_x0000_i1025" type="#_x0000_t75" alt="Microsoft Office Signature Line..." style="width:191.9pt;height:96.05pt">
-            <v:imagedata r:id="rId14" o:title=""/>
+          <v:shape id="_x0000_i1025" type="#_x0000_t75" alt="Microsoft Office Signature Line..." style="width:191.8pt;height:96.1pt">
+            <v:imagedata r:id="rId19" o:title=""/>
             <o:lock v:ext="edit" ungrouping="t" rotation="t" cropping="t" verticies="t" text="t" grouping="t"/>
             <o:signatureline v:ext="edit" id="{587B8861-BD82-40BE-B658-C6F112D60A11}" provid="{00000000-0000-0000-0000-000000000000}" o:suggestedsigner="First Name, Last Name" o:suggestedsigner2="Title" o:signinginstructions="Before signing this document, verify that the content you are signing is correct." allowcomments="t" signinginstructionsset="t" issignatureline="t"/>
           </v:shape>
@@ -8459,8 +9238,8 @@
       </w:r>
     </w:p>
     <w:sectPr>
-      <w:headerReference w:type="default" r:id="rId15"/>
-      <w:footerReference w:type="default" r:id="rId16"/>
+      <w:headerReference w:type="default" r:id="rId20"/>
+      <w:footerReference w:type="default" r:id="rId21"/>
       <w:pgSz w:w="12240" w:h="15840"/>
       <w:pgMar w:top="1440" w:right="1440" w:bottom="1440" w:left="1440" w:header="720" w:footer="720" w:gutter="0"/>
       <w:cols w:space="720"/>
@@ -8999,7 +9778,7 @@
         <w:rFonts w:hint="default"/>
       </w:rPr>
     </w:lvl>
-    <w:lvl w:ilvl="1" w:tplc="04090019" w:tentative="1">
+    <w:lvl w:ilvl="1" w:tplc="04090019">
       <w:start w:val="1"/>
       <w:numFmt w:val="lowerLetter"/>
       <w:lvlText w:val="%2."/>
@@ -10090,7 +10869,7 @@
 </file>
 
 <file path=customXml/itemProps1.xml><?xml version="1.0" encoding="utf-8"?>
-<ds:datastoreItem xmlns:ds="http://schemas.openxmlformats.org/officeDocument/2006/customXml" ds:itemID="{32C5C6D8-9174-4CF3-BE12-971ADCBAC8F1}">
+<ds:datastoreItem xmlns:ds="http://schemas.openxmlformats.org/officeDocument/2006/customXml" ds:itemID="{82628AE1-677B-4D60-A846-30E12BDF4B30}">
   <ds:schemaRefs>
     <ds:schemaRef ds:uri="http://schemas.openxmlformats.org/officeDocument/2006/bibliography"/>
   </ds:schemaRefs>

</xml_diff>

<commit_message>
#208 - EXP SNAP App - Accelerant Page
</commit_message>
<xml_diff>
--- a/project-sparq/#208 Accelerant Page - Expedited Approval at Determination.docx
+++ b/project-sparq/#208 Accelerant Page - Expedited Approval at Determination.docx
@@ -730,7 +730,7 @@
           <w:color w:val="1F3864" w:themeColor="accent1" w:themeShade="80"/>
           <w:lang w:eastAsia="ja-JP"/>
         </w:rPr>
-        <w:t xml:space="preserve">ey reason for the project is to improve our Expedited SNAP accuracy and timeliness. To achieve desired results in Expedited SNAP timeliness, every HSR processing SNAP applications needs to know the full </w:t>
+        <w:t xml:space="preserve">ey reason for the project is to improve our </w:t>
       </w:r>
       <w:r>
         <w:rPr>
@@ -750,6 +750,26 @@
           <w:color w:val="1F3864" w:themeColor="accent1" w:themeShade="80"/>
           <w:lang w:eastAsia="ja-JP"/>
         </w:rPr>
+        <w:t xml:space="preserve">xpedited SNAP accuracy and timeliness. To achieve desired results in Expedited SNAP timeliness, every HSR processing SNAP applications needs to know the full </w:t>
+      </w:r>
+      <w:r>
+        <w:rPr>
+          <w:rStyle w:val="IntenseEmphasis"/>
+          <w:i w:val="0"/>
+          <w:iCs w:val="0"/>
+          <w:color w:val="1F3864" w:themeColor="accent1" w:themeShade="80"/>
+          <w:lang w:eastAsia="ja-JP"/>
+        </w:rPr>
+        <w:t>e</w:t>
+      </w:r>
+      <w:r>
+        <w:rPr>
+          <w:rStyle w:val="IntenseEmphasis"/>
+          <w:i w:val="0"/>
+          <w:iCs w:val="0"/>
+          <w:color w:val="1F3864" w:themeColor="accent1" w:themeShade="80"/>
+          <w:lang w:eastAsia="ja-JP"/>
+        </w:rPr>
         <w:t xml:space="preserve">xpedited </w:t>
       </w:r>
       <w:r>
@@ -830,7 +850,27 @@
           <w:color w:val="1F3864" w:themeColor="accent1" w:themeShade="80"/>
           <w:lang w:eastAsia="ja-JP"/>
         </w:rPr>
-        <w:t xml:space="preserve"> be able to apply it accurately.</w:t>
+        <w:t xml:space="preserve"> be able to apply </w:t>
+      </w:r>
+      <w:r>
+        <w:rPr>
+          <w:rStyle w:val="IntenseEmphasis"/>
+          <w:i w:val="0"/>
+          <w:iCs w:val="0"/>
+          <w:color w:val="1F3864" w:themeColor="accent1" w:themeShade="80"/>
+          <w:lang w:eastAsia="ja-JP"/>
+        </w:rPr>
+        <w:t>them</w:t>
+      </w:r>
+      <w:r>
+        <w:rPr>
+          <w:rStyle w:val="IntenseEmphasis"/>
+          <w:i w:val="0"/>
+          <w:iCs w:val="0"/>
+          <w:color w:val="1F3864" w:themeColor="accent1" w:themeShade="80"/>
+          <w:lang w:eastAsia="ja-JP"/>
+        </w:rPr>
+        <w:t xml:space="preserve"> accurately.</w:t>
       </w:r>
     </w:p>
     <w:p>
@@ -864,7 +904,27 @@
           <w:color w:val="1F3864" w:themeColor="accent1" w:themeShade="80"/>
           <w:lang w:eastAsia="ja-JP"/>
         </w:rPr>
-        <w:t xml:space="preserve">We plan to achieve this by creating an integrated tool that supports the review of cases for Expedited SNAP, coding in MAXIS, approval, and entering of </w:t>
+        <w:t>We plan to achieve this by creating an integrated tool that supports the review of cases for Expedited SNAP</w:t>
+      </w:r>
+      <w:r>
+        <w:rPr>
+          <w:rStyle w:val="IntenseEmphasis"/>
+          <w:i w:val="0"/>
+          <w:iCs w:val="0"/>
+          <w:color w:val="1F3864" w:themeColor="accent1" w:themeShade="80"/>
+          <w:lang w:eastAsia="ja-JP"/>
+        </w:rPr>
+        <w:t>:</w:t>
+      </w:r>
+      <w:r>
+        <w:rPr>
+          <w:rStyle w:val="IntenseEmphasis"/>
+          <w:i w:val="0"/>
+          <w:iCs w:val="0"/>
+          <w:color w:val="1F3864" w:themeColor="accent1" w:themeShade="80"/>
+          <w:lang w:eastAsia="ja-JP"/>
+        </w:rPr>
+        <w:t xml:space="preserve"> coding in MAXIS, approval, and entering of </w:t>
       </w:r>
       <w:proofErr w:type="gramStart"/>
       <w:r>
@@ -1038,7 +1098,7 @@
     </w:p>
     <w:tbl>
       <w:tblPr>
-        <w:tblW w:w="0" w:type="auto"/>
+        <w:tblW w:w="9800" w:type="dxa"/>
         <w:tblCellMar>
           <w:left w:w="0" w:type="dxa"/>
           <w:right w:w="0" w:type="dxa"/>
@@ -1046,14 +1106,17 @@
         <w:tblLook w:val="04A0" w:firstRow="1" w:lastRow="0" w:firstColumn="1" w:lastColumn="0" w:noHBand="0" w:noVBand="1"/>
       </w:tblPr>
       <w:tblGrid>
-        <w:gridCol w:w="1746"/>
-        <w:gridCol w:w="2744"/>
-        <w:gridCol w:w="4117"/>
+        <w:gridCol w:w="1970"/>
+        <w:gridCol w:w="2520"/>
+        <w:gridCol w:w="5310"/>
       </w:tblGrid>
       <w:tr>
+        <w:trPr>
+          <w:trHeight w:val="547"/>
+        </w:trPr>
         <w:tc>
           <w:tcPr>
-            <w:tcW w:w="1746" w:type="dxa"/>
+            <w:tcW w:w="1970" w:type="dxa"/>
             <w:tcBorders>
               <w:top w:val="single" w:sz="8" w:space="0" w:color="auto"/>
               <w:left w:val="single" w:sz="8" w:space="0" w:color="auto"/>
@@ -1087,7 +1150,7 @@
         </w:tc>
         <w:tc>
           <w:tcPr>
-            <w:tcW w:w="2744" w:type="dxa"/>
+            <w:tcW w:w="2520" w:type="dxa"/>
             <w:tcBorders>
               <w:top w:val="single" w:sz="8" w:space="0" w:color="auto"/>
               <w:left w:val="nil"/>
@@ -1115,7 +1178,7 @@
         </w:tc>
         <w:tc>
           <w:tcPr>
-            <w:tcW w:w="4117" w:type="dxa"/>
+            <w:tcW w:w="5310" w:type="dxa"/>
             <w:tcBorders>
               <w:top w:val="single" w:sz="8" w:space="0" w:color="auto"/>
               <w:left w:val="single" w:sz="4" w:space="0" w:color="auto"/>
@@ -1149,9 +1212,12 @@
         </w:tc>
       </w:tr>
       <w:tr>
+        <w:trPr>
+          <w:trHeight w:val="592"/>
+        </w:trPr>
         <w:tc>
           <w:tcPr>
-            <w:tcW w:w="1746" w:type="dxa"/>
+            <w:tcW w:w="1970" w:type="dxa"/>
             <w:tcBorders>
               <w:top w:val="nil"/>
               <w:left w:val="single" w:sz="8" w:space="0" w:color="auto"/>
@@ -1174,14 +1240,13 @@
         </w:tc>
         <w:tc>
           <w:tcPr>
-            <w:tcW w:w="2744" w:type="dxa"/>
+            <w:tcW w:w="2520" w:type="dxa"/>
             <w:tcBorders>
               <w:top w:val="nil"/>
               <w:left w:val="nil"/>
               <w:bottom w:val="single" w:sz="8" w:space="0" w:color="auto"/>
               <w:right w:val="single" w:sz="4" w:space="0" w:color="auto"/>
             </w:tcBorders>
-            <w:vAlign w:val="center"/>
           </w:tcPr>
           <w:p>
             <w:pPr>
@@ -1206,7 +1271,7 @@
         </w:tc>
         <w:tc>
           <w:tcPr>
-            <w:tcW w:w="4117" w:type="dxa"/>
+            <w:tcW w:w="5310" w:type="dxa"/>
             <w:tcBorders>
               <w:top w:val="nil"/>
               <w:left w:val="single" w:sz="4" w:space="0" w:color="auto"/>
@@ -1231,7 +1296,7 @@
       <w:tr>
         <w:tc>
           <w:tcPr>
-            <w:tcW w:w="1746" w:type="dxa"/>
+            <w:tcW w:w="1970" w:type="dxa"/>
             <w:tcBorders>
               <w:top w:val="nil"/>
               <w:left w:val="single" w:sz="8" w:space="0" w:color="auto"/>
@@ -1254,14 +1319,13 @@
         </w:tc>
         <w:tc>
           <w:tcPr>
-            <w:tcW w:w="2744" w:type="dxa"/>
+            <w:tcW w:w="2520" w:type="dxa"/>
             <w:tcBorders>
               <w:top w:val="nil"/>
               <w:left w:val="nil"/>
               <w:bottom w:val="single" w:sz="8" w:space="0" w:color="auto"/>
               <w:right w:val="single" w:sz="4" w:space="0" w:color="auto"/>
             </w:tcBorders>
-            <w:vAlign w:val="center"/>
           </w:tcPr>
           <w:p>
             <w:pPr>
@@ -1286,7 +1350,7 @@
         </w:tc>
         <w:tc>
           <w:tcPr>
-            <w:tcW w:w="4117" w:type="dxa"/>
+            <w:tcW w:w="5310" w:type="dxa"/>
             <w:tcBorders>
               <w:top w:val="nil"/>
               <w:left w:val="single" w:sz="4" w:space="0" w:color="auto"/>
@@ -1303,7 +1367,10 @@
           </w:tcPr>
           <w:p>
             <w:r>
-              <w:t xml:space="preserve">96% of expedited SNAP cases to be approved within 5-day/7-day timeline. </w:t>
+              <w:t>85</w:t>
+            </w:r>
+            <w:r>
+              <w:t xml:space="preserve">% of expedited SNAP cases to be approved within 5-day/7-day timeline. </w:t>
             </w:r>
           </w:p>
         </w:tc>
@@ -1311,7 +1378,7 @@
       <w:tr>
         <w:tc>
           <w:tcPr>
-            <w:tcW w:w="1746" w:type="dxa"/>
+            <w:tcW w:w="1970" w:type="dxa"/>
             <w:tcBorders>
               <w:top w:val="nil"/>
               <w:left w:val="single" w:sz="8" w:space="0" w:color="auto"/>
@@ -1334,14 +1401,13 @@
         </w:tc>
         <w:tc>
           <w:tcPr>
-            <w:tcW w:w="2744" w:type="dxa"/>
+            <w:tcW w:w="2520" w:type="dxa"/>
             <w:tcBorders>
               <w:top w:val="nil"/>
               <w:left w:val="nil"/>
               <w:bottom w:val="single" w:sz="8" w:space="0" w:color="auto"/>
               <w:right w:val="single" w:sz="4" w:space="0" w:color="auto"/>
             </w:tcBorders>
-            <w:vAlign w:val="center"/>
           </w:tcPr>
           <w:p>
             <w:pPr>
@@ -1366,7 +1432,7 @@
         </w:tc>
         <w:tc>
           <w:tcPr>
-            <w:tcW w:w="4117" w:type="dxa"/>
+            <w:tcW w:w="5310" w:type="dxa"/>
             <w:tcBorders>
               <w:top w:val="nil"/>
               <w:left w:val="single" w:sz="4" w:space="0" w:color="auto"/>
@@ -2029,6 +2095,37 @@
           <w:color w:val="1F3864" w:themeColor="accent1" w:themeShade="80"/>
         </w:rPr>
       </w:pPr>
+      <w:hyperlink r:id="rId8" w:history="1">
+        <w:r>
+          <w:rPr>
+            <w:rStyle w:val="Hyperlink"/>
+          </w:rPr>
+          <w:t>Expedited Service Flow Chart</w:t>
+        </w:r>
+      </w:hyperlink>
+      <w:r>
+        <w:rPr>
+          <w:rStyle w:val="IntenseEmphasis"/>
+          <w:i w:val="0"/>
+          <w:iCs w:val="0"/>
+          <w:color w:val="1F3864" w:themeColor="accent1" w:themeShade="80"/>
+        </w:rPr>
+        <w:t xml:space="preserve"> (DHS SNAP Resources Page)</w:t>
+      </w:r>
+    </w:p>
+    <w:p>
+      <w:pPr>
+        <w:pStyle w:val="NoSpacing"/>
+        <w:pBdr>
+          <w:bottom w:val="single" w:sz="12" w:space="1" w:color="auto"/>
+        </w:pBdr>
+        <w:rPr>
+          <w:rStyle w:val="IntenseEmphasis"/>
+          <w:i w:val="0"/>
+          <w:iCs w:val="0"/>
+          <w:color w:val="1F3864" w:themeColor="accent1" w:themeShade="80"/>
+        </w:rPr>
+      </w:pPr>
       <w:r>
         <w:rPr>
           <w:rStyle w:val="IntenseEmphasis"/>
@@ -2053,7 +2150,7 @@
           <w:color w:val="1F3864" w:themeColor="accent1" w:themeShade="80"/>
         </w:rPr>
       </w:pPr>
-      <w:hyperlink r:id="rId8" w:history="1">
+      <w:hyperlink r:id="rId9" w:history="1">
         <w:r>
           <w:rPr>
             <w:rStyle w:val="Hyperlink"/>
@@ -2085,7 +2182,7 @@
           <w:color w:val="1F3864" w:themeColor="accent1" w:themeShade="80"/>
         </w:rPr>
       </w:pPr>
-      <w:hyperlink r:id="rId9" w:history="1">
+      <w:hyperlink r:id="rId10" w:history="1">
         <w:r>
           <w:rPr>
             <w:rStyle w:val="Hyperlink"/>
@@ -2136,7 +2233,7 @@
           <w:color w:val="1F3864" w:themeColor="accent1" w:themeShade="80"/>
         </w:rPr>
       </w:pPr>
-      <w:hyperlink r:id="rId10" w:history="1">
+      <w:hyperlink r:id="rId11" w:history="1">
         <w:r>
           <w:rPr>
             <w:rStyle w:val="Hyperlink"/>
@@ -2206,7 +2303,7 @@
           <w:color w:val="1F3864" w:themeColor="accent1" w:themeShade="80"/>
         </w:rPr>
       </w:pPr>
-      <w:hyperlink r:id="rId11" w:history="1">
+      <w:hyperlink r:id="rId12" w:history="1">
         <w:r>
           <w:rPr>
             <w:rStyle w:val="Hyperlink"/>
@@ -2238,7 +2335,7 @@
           <w:color w:val="1F3864" w:themeColor="accent1" w:themeShade="80"/>
         </w:rPr>
       </w:pPr>
-      <w:hyperlink r:id="rId12" w:history="1">
+      <w:hyperlink r:id="rId13" w:history="1">
         <w:r>
           <w:rPr>
             <w:rStyle w:val="Hyperlink"/>
@@ -2276,16 +2373,25 @@
           <w:iCs w:val="0"/>
           <w:color w:val="1F3864" w:themeColor="accent1" w:themeShade="80"/>
         </w:rPr>
-        <w:t xml:space="preserve">HSR Manual </w:t>
-      </w:r>
-      <w:r>
-        <w:rPr>
-          <w:rStyle w:val="IntenseEmphasis"/>
-          <w:i w:val="0"/>
-          <w:iCs w:val="0"/>
-          <w:color w:val="1F3864" w:themeColor="accent1" w:themeShade="80"/>
-        </w:rPr>
-        <w:t>S</w:t>
+        <w:t>HSR Manual</w:t>
+      </w:r>
+      <w:r>
+        <w:rPr>
+          <w:rStyle w:val="IntenseEmphasis"/>
+          <w:i w:val="0"/>
+          <w:iCs w:val="0"/>
+          <w:color w:val="1F3864" w:themeColor="accent1" w:themeShade="80"/>
+        </w:rPr>
+        <w:t>s</w:t>
+      </w:r>
+      <w:r>
+        <w:rPr>
+          <w:rStyle w:val="IntenseEmphasis"/>
+          <w:i w:val="0"/>
+          <w:iCs w:val="0"/>
+          <w:color w:val="1F3864" w:themeColor="accent1" w:themeShade="80"/>
+        </w:rPr>
+        <w:t xml:space="preserve"> </w:t>
       </w:r>
     </w:p>
     <w:p>
@@ -2302,7 +2408,7 @@
           <w:color w:val="1F3864" w:themeColor="accent1" w:themeShade="80"/>
         </w:rPr>
       </w:pPr>
-      <w:hyperlink r:id="rId13" w:history="1">
+      <w:hyperlink r:id="rId14" w:history="1">
         <w:r>
           <w:rPr>
             <w:rStyle w:val="Hyperlink"/>
@@ -2412,7 +2518,6 @@
           <w:iCs w:val="0"/>
           <w:color w:val="1F3864" w:themeColor="accent1" w:themeShade="80"/>
         </w:rPr>
-        <w:lastRenderedPageBreak/>
         <w:t xml:space="preserve">TE 16.09 – Expedited Food Support </w:t>
       </w:r>
     </w:p>
@@ -2437,6 +2542,7 @@
           <w:iCs w:val="0"/>
           <w:color w:val="1F3864" w:themeColor="accent1" w:themeShade="80"/>
         </w:rPr>
+        <w:lastRenderedPageBreak/>
         <w:t xml:space="preserve">TE 13.031 – Expedited Food Support Tip Sheet </w:t>
       </w:r>
     </w:p>
@@ -3272,7 +3378,25 @@
           <w:iCs w:val="0"/>
           <w:color w:val="1F3864" w:themeColor="accent1" w:themeShade="80"/>
         </w:rPr>
-        <w:t xml:space="preserve">This script will have three primary </w:t>
+        <w:t xml:space="preserve">This script will have </w:t>
+      </w:r>
+      <w:r>
+        <w:rPr>
+          <w:rStyle w:val="IntenseEmphasis"/>
+          <w:i w:val="0"/>
+          <w:iCs w:val="0"/>
+          <w:color w:val="1F3864" w:themeColor="accent1" w:themeShade="80"/>
+        </w:rPr>
+        <w:t>four</w:t>
+      </w:r>
+      <w:r>
+        <w:rPr>
+          <w:rStyle w:val="IntenseEmphasis"/>
+          <w:i w:val="0"/>
+          <w:iCs w:val="0"/>
+          <w:color w:val="1F3864" w:themeColor="accent1" w:themeShade="80"/>
+        </w:rPr>
+        <w:t xml:space="preserve"> primary </w:t>
       </w:r>
       <w:r>
         <w:rPr>
@@ -3290,25 +3414,61 @@
           <w:iCs w:val="0"/>
           <w:color w:val="1F3864" w:themeColor="accent1" w:themeShade="80"/>
         </w:rPr>
-        <w:t xml:space="preserve"> that will guide the worker through the review of </w:t>
-      </w:r>
-      <w:r>
-        <w:rPr>
-          <w:rStyle w:val="IntenseEmphasis"/>
-          <w:i w:val="0"/>
-          <w:iCs w:val="0"/>
-          <w:color w:val="1F3864" w:themeColor="accent1" w:themeShade="80"/>
-        </w:rPr>
-        <w:t xml:space="preserve">the case </w:t>
-      </w:r>
-      <w:r>
-        <w:rPr>
-          <w:rStyle w:val="IntenseEmphasis"/>
-          <w:i w:val="0"/>
-          <w:iCs w:val="0"/>
-          <w:color w:val="1F3864" w:themeColor="accent1" w:themeShade="80"/>
-        </w:rPr>
-        <w:t xml:space="preserve">information for the </w:t>
+        <w:t xml:space="preserve"> </w:t>
+      </w:r>
+      <w:r>
+        <w:rPr>
+          <w:rStyle w:val="IntenseEmphasis"/>
+          <w:i w:val="0"/>
+          <w:iCs w:val="0"/>
+          <w:color w:val="1F3864" w:themeColor="accent1" w:themeShade="80"/>
+        </w:rPr>
+        <w:t>while</w:t>
+      </w:r>
+      <w:r>
+        <w:rPr>
+          <w:rStyle w:val="IntenseEmphasis"/>
+          <w:i w:val="0"/>
+          <w:iCs w:val="0"/>
+          <w:color w:val="1F3864" w:themeColor="accent1" w:themeShade="80"/>
+        </w:rPr>
+        <w:t xml:space="preserve"> guid</w:t>
+      </w:r>
+      <w:r>
+        <w:rPr>
+          <w:rStyle w:val="IntenseEmphasis"/>
+          <w:i w:val="0"/>
+          <w:iCs w:val="0"/>
+          <w:color w:val="1F3864" w:themeColor="accent1" w:themeShade="80"/>
+        </w:rPr>
+        <w:t>ing</w:t>
+      </w:r>
+      <w:r>
+        <w:rPr>
+          <w:rStyle w:val="IntenseEmphasis"/>
+          <w:i w:val="0"/>
+          <w:iCs w:val="0"/>
+          <w:color w:val="1F3864" w:themeColor="accent1" w:themeShade="80"/>
+        </w:rPr>
+        <w:t xml:space="preserve"> the </w:t>
+      </w:r>
+      <w:r>
+        <w:rPr>
+          <w:rStyle w:val="IntenseEmphasis"/>
+          <w:i w:val="0"/>
+          <w:iCs w:val="0"/>
+          <w:color w:val="1F3864" w:themeColor="accent1" w:themeShade="80"/>
+        </w:rPr>
+        <w:t xml:space="preserve">eligibility </w:t>
+      </w:r>
+      <w:r>
+        <w:rPr>
+          <w:rStyle w:val="IntenseEmphasis"/>
+          <w:i w:val="0"/>
+          <w:iCs w:val="0"/>
+          <w:color w:val="1F3864" w:themeColor="accent1" w:themeShade="80"/>
+        </w:rPr>
+        <w:t xml:space="preserve">worker through </w:t>
       </w:r>
       <w:r>
         <w:rPr>
@@ -3326,7 +3486,43 @@
           <w:iCs w:val="0"/>
           <w:color w:val="1F3864" w:themeColor="accent1" w:themeShade="80"/>
         </w:rPr>
-        <w:t xml:space="preserve"> of Expedited SNAP.</w:t>
+        <w:t xml:space="preserve"> </w:t>
+      </w:r>
+      <w:r>
+        <w:rPr>
+          <w:rStyle w:val="IntenseEmphasis"/>
+          <w:i w:val="0"/>
+          <w:iCs w:val="0"/>
+          <w:color w:val="1F3864" w:themeColor="accent1" w:themeShade="80"/>
+        </w:rPr>
+        <w:t>the case’s</w:t>
+      </w:r>
+      <w:r>
+        <w:rPr>
+          <w:rStyle w:val="IntenseEmphasis"/>
+          <w:i w:val="0"/>
+          <w:iCs w:val="0"/>
+          <w:color w:val="1F3864" w:themeColor="accent1" w:themeShade="80"/>
+        </w:rPr>
+        <w:t xml:space="preserve"> </w:t>
+      </w:r>
+      <w:r>
+        <w:rPr>
+          <w:rStyle w:val="IntenseEmphasis"/>
+          <w:i w:val="0"/>
+          <w:iCs w:val="0"/>
+          <w:color w:val="1F3864" w:themeColor="accent1" w:themeShade="80"/>
+        </w:rPr>
+        <w:t>e</w:t>
+      </w:r>
+      <w:r>
+        <w:rPr>
+          <w:rStyle w:val="IntenseEmphasis"/>
+          <w:i w:val="0"/>
+          <w:iCs w:val="0"/>
+          <w:color w:val="1F3864" w:themeColor="accent1" w:themeShade="80"/>
+        </w:rPr>
+        <w:t>xpedited SNAP.</w:t>
       </w:r>
       <w:r>
         <w:rPr>
@@ -3353,7 +3549,25 @@
           <w:iCs w:val="0"/>
           <w:color w:val="1F3864" w:themeColor="accent1" w:themeShade="80"/>
         </w:rPr>
-        <w:t xml:space="preserve">requirements of Expedited SNAP to support timely and accurate processing of Expedited SNAP. These </w:t>
+        <w:t xml:space="preserve">requirements of Expedited SNAP to support timely and accurate processing of </w:t>
+      </w:r>
+      <w:r>
+        <w:rPr>
+          <w:rStyle w:val="IntenseEmphasis"/>
+          <w:i w:val="0"/>
+          <w:iCs w:val="0"/>
+          <w:color w:val="1F3864" w:themeColor="accent1" w:themeShade="80"/>
+        </w:rPr>
+        <w:t>e</w:t>
+      </w:r>
+      <w:r>
+        <w:rPr>
+          <w:rStyle w:val="IntenseEmphasis"/>
+          <w:i w:val="0"/>
+          <w:iCs w:val="0"/>
+          <w:color w:val="1F3864" w:themeColor="accent1" w:themeShade="80"/>
+        </w:rPr>
+        <w:t xml:space="preserve">xpedited SNAP. These </w:t>
       </w:r>
       <w:r>
         <w:rPr>
@@ -3539,13 +3753,46 @@
     <w:p>
       <w:pPr>
         <w:pStyle w:val="NoSpacing"/>
-        <w:rPr>
-          <w:rStyle w:val="IntenseEmphasis"/>
-          <w:i w:val="0"/>
-          <w:iCs w:val="0"/>
-          <w:color w:val="1F3864" w:themeColor="accent1" w:themeShade="80"/>
-        </w:rPr>
-      </w:pPr>
+        <w:numPr>
+          <w:ilvl w:val="0"/>
+          <w:numId w:val="3"/>
+        </w:numPr>
+        <w:rPr>
+          <w:rStyle w:val="IntenseEmphasis"/>
+          <w:i w:val="0"/>
+          <w:iCs w:val="0"/>
+          <w:color w:val="1F3864" w:themeColor="accent1" w:themeShade="80"/>
+        </w:rPr>
+      </w:pPr>
+      <w:r>
+        <w:rPr>
+          <w:rStyle w:val="IntenseEmphasis"/>
+          <w:i w:val="0"/>
+          <w:iCs w:val="0"/>
+          <w:color w:val="1F3864" w:themeColor="accent1" w:themeShade="80"/>
+        </w:rPr>
+        <w:t xml:space="preserve">Entering thorough, quality </w:t>
+      </w:r>
+      <w:proofErr w:type="gramStart"/>
+      <w:r>
+        <w:rPr>
+          <w:rStyle w:val="IntenseEmphasis"/>
+          <w:i w:val="0"/>
+          <w:iCs w:val="0"/>
+          <w:color w:val="1F3864" w:themeColor="accent1" w:themeShade="80"/>
+        </w:rPr>
+        <w:t>CASE:NOTEs</w:t>
+      </w:r>
+      <w:proofErr w:type="gramEnd"/>
+      <w:r>
+        <w:rPr>
+          <w:rStyle w:val="IntenseEmphasis"/>
+          <w:i w:val="0"/>
+          <w:iCs w:val="0"/>
+          <w:color w:val="1F3864" w:themeColor="accent1" w:themeShade="80"/>
+        </w:rPr>
+        <w:t>.</w:t>
+      </w:r>
     </w:p>
     <w:p>
       <w:pPr>
@@ -3557,51 +3804,6 @@
           <w:color w:val="1F3864" w:themeColor="accent1" w:themeShade="80"/>
         </w:rPr>
       </w:pPr>
-      <w:r>
-        <w:rPr>
-          <w:rStyle w:val="IntenseEmphasis"/>
-          <w:i w:val="0"/>
-          <w:iCs w:val="0"/>
-          <w:color w:val="1F3864" w:themeColor="accent1" w:themeShade="80"/>
-        </w:rPr>
-        <w:t>The script will follow all polic</w:t>
-      </w:r>
-      <w:r>
-        <w:rPr>
-          <w:rStyle w:val="IntenseEmphasis"/>
-          <w:i w:val="0"/>
-          <w:iCs w:val="0"/>
-          <w:color w:val="1F3864" w:themeColor="accent1" w:themeShade="80"/>
-        </w:rPr>
-        <w:t>ies</w:t>
-      </w:r>
-      <w:r>
-        <w:rPr>
-          <w:rStyle w:val="IntenseEmphasis"/>
-          <w:i w:val="0"/>
-          <w:iCs w:val="0"/>
-          <w:color w:val="1F3864" w:themeColor="accent1" w:themeShade="80"/>
-        </w:rPr>
-        <w:t xml:space="preserve"> and procedur</w:t>
-      </w:r>
-      <w:r>
-        <w:rPr>
-          <w:rStyle w:val="IntenseEmphasis"/>
-          <w:i w:val="0"/>
-          <w:iCs w:val="0"/>
-          <w:color w:val="1F3864" w:themeColor="accent1" w:themeShade="80"/>
-        </w:rPr>
-        <w:t xml:space="preserve">es </w:t>
-      </w:r>
-      <w:r>
-        <w:rPr>
-          <w:rStyle w:val="IntenseEmphasis"/>
-          <w:i w:val="0"/>
-          <w:iCs w:val="0"/>
-          <w:color w:val="1F3864" w:themeColor="accent1" w:themeShade="80"/>
-        </w:rPr>
-        <w:t>around Expedited SNAP and SNAP approvals. The policies and procedures will be in line with work efforts, which should allow for greater adherence to the requirements and more timely responses.</w:t>
-      </w:r>
     </w:p>
     <w:p>
       <w:pPr>
@@ -3613,6 +3815,51 @@
           <w:color w:val="1F3864" w:themeColor="accent1" w:themeShade="80"/>
         </w:rPr>
       </w:pPr>
+      <w:r>
+        <w:rPr>
+          <w:rStyle w:val="IntenseEmphasis"/>
+          <w:i w:val="0"/>
+          <w:iCs w:val="0"/>
+          <w:color w:val="1F3864" w:themeColor="accent1" w:themeShade="80"/>
+        </w:rPr>
+        <w:t>The script will follow all polic</w:t>
+      </w:r>
+      <w:r>
+        <w:rPr>
+          <w:rStyle w:val="IntenseEmphasis"/>
+          <w:i w:val="0"/>
+          <w:iCs w:val="0"/>
+          <w:color w:val="1F3864" w:themeColor="accent1" w:themeShade="80"/>
+        </w:rPr>
+        <w:t>ies</w:t>
+      </w:r>
+      <w:r>
+        <w:rPr>
+          <w:rStyle w:val="IntenseEmphasis"/>
+          <w:i w:val="0"/>
+          <w:iCs w:val="0"/>
+          <w:color w:val="1F3864" w:themeColor="accent1" w:themeShade="80"/>
+        </w:rPr>
+        <w:t xml:space="preserve"> and procedur</w:t>
+      </w:r>
+      <w:r>
+        <w:rPr>
+          <w:rStyle w:val="IntenseEmphasis"/>
+          <w:i w:val="0"/>
+          <w:iCs w:val="0"/>
+          <w:color w:val="1F3864" w:themeColor="accent1" w:themeShade="80"/>
+        </w:rPr>
+        <w:t xml:space="preserve">es </w:t>
+      </w:r>
+      <w:r>
+        <w:rPr>
+          <w:rStyle w:val="IntenseEmphasis"/>
+          <w:i w:val="0"/>
+          <w:iCs w:val="0"/>
+          <w:color w:val="1F3864" w:themeColor="accent1" w:themeShade="80"/>
+        </w:rPr>
+        <w:t>around Expedited SNAP and SNAP approvals. The policies and procedures will be in line with work efforts, which should allow for greater adherence to the requirements and more timely responses.</w:t>
+      </w:r>
     </w:p>
     <w:p>
       <w:pPr>
@@ -3624,14 +3871,111 @@
           <w:color w:val="1F3864" w:themeColor="accent1" w:themeShade="80"/>
         </w:rPr>
       </w:pPr>
-      <w:r>
-        <w:rPr>
-          <w:rStyle w:val="IntenseEmphasis"/>
-          <w:i w:val="0"/>
-          <w:iCs w:val="0"/>
-          <w:color w:val="1F3864" w:themeColor="accent1" w:themeShade="80"/>
-        </w:rPr>
-        <w:t xml:space="preserve">In a typical month, we receive approximately XXX SNAP applications, each of these applications needs to have an expedited determination completed. In the past we typically see a rate of XX% of these cases needing to be approved as expedited. This script will be relevant for all SNAP application cases and assist in the expedited approval of those which are determined to be expedited. </w:t>
+    </w:p>
+    <w:p>
+      <w:pPr>
+        <w:pStyle w:val="NoSpacing"/>
+        <w:rPr>
+          <w:rStyle w:val="IntenseEmphasis"/>
+          <w:i w:val="0"/>
+          <w:iCs w:val="0"/>
+          <w:color w:val="1F3864" w:themeColor="accent1" w:themeShade="80"/>
+        </w:rPr>
+      </w:pPr>
+      <w:r>
+        <w:rPr>
+          <w:rStyle w:val="IntenseEmphasis"/>
+          <w:i w:val="0"/>
+          <w:iCs w:val="0"/>
+          <w:color w:val="1F3864" w:themeColor="accent1" w:themeShade="80"/>
+        </w:rPr>
+        <w:t xml:space="preserve">In a typical month, we receive approximately </w:t>
+      </w:r>
+      <w:r>
+        <w:rPr>
+          <w:rStyle w:val="IntenseEmphasis"/>
+          <w:i w:val="0"/>
+          <w:iCs w:val="0"/>
+          <w:color w:val="1F3864" w:themeColor="accent1" w:themeShade="80"/>
+        </w:rPr>
+        <w:t>3700</w:t>
+      </w:r>
+      <w:r>
+        <w:rPr>
+          <w:rStyle w:val="IntenseEmphasis"/>
+          <w:i w:val="0"/>
+          <w:iCs w:val="0"/>
+          <w:color w:val="1F3864" w:themeColor="accent1" w:themeShade="80"/>
+        </w:rPr>
+        <w:t xml:space="preserve"> SNAP applications</w:t>
+      </w:r>
+      <w:r>
+        <w:rPr>
+          <w:rStyle w:val="EndnoteReference"/>
+          <w:color w:val="1F3864" w:themeColor="accent1" w:themeShade="80"/>
+        </w:rPr>
+        <w:endnoteReference w:id="1"/>
+      </w:r>
+      <w:r>
+        <w:rPr>
+          <w:rStyle w:val="IntenseEmphasis"/>
+          <w:i w:val="0"/>
+          <w:iCs w:val="0"/>
+          <w:color w:val="1F3864" w:themeColor="accent1" w:themeShade="80"/>
+        </w:rPr>
+        <w:t xml:space="preserve">, each of these applications needs to have an expedited determination completed. In the past we typically see a rate of </w:t>
+      </w:r>
+      <w:r>
+        <w:rPr>
+          <w:rStyle w:val="IntenseEmphasis"/>
+          <w:i w:val="0"/>
+          <w:iCs w:val="0"/>
+          <w:color w:val="1F3864" w:themeColor="accent1" w:themeShade="80"/>
+        </w:rPr>
+        <w:t>38</w:t>
+      </w:r>
+      <w:r>
+        <w:rPr>
+          <w:rStyle w:val="IntenseEmphasis"/>
+          <w:i w:val="0"/>
+          <w:iCs w:val="0"/>
+          <w:color w:val="1F3864" w:themeColor="accent1" w:themeShade="80"/>
+        </w:rPr>
+        <w:t>% of these cases needing to be approved as expedited</w:t>
+      </w:r>
+      <w:r>
+        <w:rPr>
+          <w:rStyle w:val="EndnoteReference"/>
+          <w:color w:val="1F3864" w:themeColor="accent1" w:themeShade="80"/>
+        </w:rPr>
+        <w:endnoteReference w:id="2"/>
+      </w:r>
+      <w:r>
+        <w:rPr>
+          <w:rStyle w:val="IntenseEmphasis"/>
+          <w:i w:val="0"/>
+          <w:iCs w:val="0"/>
+          <w:color w:val="1F3864" w:themeColor="accent1" w:themeShade="80"/>
+        </w:rPr>
+        <w:t>.</w:t>
+      </w:r>
+      <w:r>
+        <w:rPr>
+          <w:rStyle w:val="IntenseEmphasis"/>
+          <w:i w:val="0"/>
+          <w:iCs w:val="0"/>
+          <w:color w:val="1F3864" w:themeColor="accent1" w:themeShade="80"/>
+        </w:rPr>
+        <w:t xml:space="preserve"> </w:t>
+      </w:r>
+      <w:r>
+        <w:rPr>
+          <w:rStyle w:val="IntenseEmphasis"/>
+          <w:i w:val="0"/>
+          <w:iCs w:val="0"/>
+          <w:color w:val="1F3864" w:themeColor="accent1" w:themeShade="80"/>
+        </w:rPr>
+        <w:t xml:space="preserve">This script will be relevant for all SNAP application cases and assist in the expedited approval of those which are determined to be expedited. </w:t>
       </w:r>
     </w:p>
     <w:p>
@@ -4398,7 +4742,81 @@
           <w:iCs w:val="0"/>
           <w:color w:val="1F3864" w:themeColor="accent1" w:themeShade="80"/>
         </w:rPr>
-        <w:t>The current instruction to workers is to complete the review, update, and approval for all Expedited SNAP cases at the same time. Ho</w:t>
+        <w:t xml:space="preserve">The current instruction to workers is to complete the </w:t>
+      </w:r>
+      <w:r>
+        <w:rPr>
+          <w:rStyle w:val="IntenseEmphasis"/>
+          <w:i w:val="0"/>
+          <w:iCs w:val="0"/>
+          <w:color w:val="1F3864" w:themeColor="accent1" w:themeShade="80"/>
+        </w:rPr>
+        <w:t xml:space="preserve">expedited </w:t>
+      </w:r>
+      <w:r>
+        <w:rPr>
+          <w:rStyle w:val="IntenseEmphasis"/>
+          <w:i w:val="0"/>
+          <w:iCs w:val="0"/>
+          <w:color w:val="1F3864" w:themeColor="accent1" w:themeShade="80"/>
+        </w:rPr>
+        <w:t>review, update</w:t>
+      </w:r>
+      <w:r>
+        <w:rPr>
+          <w:rStyle w:val="IntenseEmphasis"/>
+          <w:i w:val="0"/>
+          <w:iCs w:val="0"/>
+          <w:color w:val="1F3864" w:themeColor="accent1" w:themeShade="80"/>
+        </w:rPr>
+        <w:t xml:space="preserve"> MAXIS</w:t>
+      </w:r>
+      <w:r>
+        <w:rPr>
+          <w:rStyle w:val="IntenseEmphasis"/>
+          <w:i w:val="0"/>
+          <w:iCs w:val="0"/>
+          <w:color w:val="1F3864" w:themeColor="accent1" w:themeShade="80"/>
+        </w:rPr>
+        <w:t xml:space="preserve">, </w:t>
+      </w:r>
+      <w:r>
+        <w:rPr>
+          <w:rStyle w:val="IntenseEmphasis"/>
+          <w:i w:val="0"/>
+          <w:iCs w:val="0"/>
+          <w:color w:val="1F3864" w:themeColor="accent1" w:themeShade="80"/>
+        </w:rPr>
+        <w:t xml:space="preserve">approve and </w:t>
+      </w:r>
+      <w:proofErr w:type="gramStart"/>
+      <w:r>
+        <w:rPr>
+          <w:rStyle w:val="IntenseEmphasis"/>
+          <w:i w:val="0"/>
+          <w:iCs w:val="0"/>
+          <w:color w:val="1F3864" w:themeColor="accent1" w:themeShade="80"/>
+        </w:rPr>
+        <w:t>CASE:NOTE</w:t>
+      </w:r>
+      <w:proofErr w:type="gramEnd"/>
+      <w:r>
+        <w:rPr>
+          <w:rStyle w:val="IntenseEmphasis"/>
+          <w:i w:val="0"/>
+          <w:iCs w:val="0"/>
+          <w:color w:val="1F3864" w:themeColor="accent1" w:themeShade="80"/>
+        </w:rPr>
+        <w:t xml:space="preserve"> e</w:t>
+      </w:r>
+      <w:r>
+        <w:rPr>
+          <w:rStyle w:val="IntenseEmphasis"/>
+          <w:i w:val="0"/>
+          <w:iCs w:val="0"/>
+          <w:color w:val="1F3864" w:themeColor="accent1" w:themeShade="80"/>
+        </w:rPr>
+        <w:t>xpedited SNAP cases at the same time. Ho</w:t>
       </w:r>
       <w:r>
         <w:rPr>
@@ -4423,28 +4841,13 @@
           <w:color w:val="1F3864" w:themeColor="accent1" w:themeShade="80"/>
         </w:rPr>
       </w:pPr>
-    </w:p>
-    <w:p>
-      <w:pPr>
-        <w:pStyle w:val="NoSpacing"/>
-        <w:pBdr>
-          <w:bottom w:val="single" w:sz="12" w:space="1" w:color="auto"/>
-        </w:pBdr>
-        <w:rPr>
-          <w:rStyle w:val="IntenseEmphasis"/>
-          <w:i w:val="0"/>
-          <w:iCs w:val="0"/>
-          <w:color w:val="1F3864" w:themeColor="accent1" w:themeShade="80"/>
-        </w:rPr>
-      </w:pPr>
-      <w:r>
-        <w:rPr>
-          <w:rStyle w:val="IntenseEmphasis"/>
-          <w:i w:val="0"/>
-          <w:iCs w:val="0"/>
-          <w:color w:val="1F3864" w:themeColor="accent1" w:themeShade="80"/>
-        </w:rPr>
-        <w:lastRenderedPageBreak/>
+      <w:r>
+        <w:rPr>
+          <w:rStyle w:val="IntenseEmphasis"/>
+          <w:i w:val="0"/>
+          <w:iCs w:val="0"/>
+          <w:color w:val="1F3864" w:themeColor="accent1" w:themeShade="80"/>
+        </w:rPr>
         <w:t>RESOURCES AND CONSTRAINTS</w:t>
       </w:r>
     </w:p>
@@ -5123,19 +5526,17 @@
           <w:iCs w:val="0"/>
           <w:color w:val="1F3864" w:themeColor="accent1" w:themeShade="80"/>
         </w:rPr>
-        <w:t xml:space="preserve">Creation of this tool will also reduce availability of the script team to take on new projects or other updates to script tools. Our development time is </w:t>
-      </w:r>
-      <w:proofErr w:type="gramStart"/>
-      <w:r>
-        <w:rPr>
-          <w:rStyle w:val="IntenseEmphasis"/>
-          <w:i w:val="0"/>
-          <w:iCs w:val="0"/>
-          <w:color w:val="1F3864" w:themeColor="accent1" w:themeShade="80"/>
-        </w:rPr>
-        <w:t>limited</w:t>
-      </w:r>
-      <w:proofErr w:type="gramEnd"/>
+        <w:t>Creation of this tool will also reduce availability of the script team to take on new projects or other updates to script tools. Our development time is limited</w:t>
+      </w:r>
+      <w:r>
+        <w:rPr>
+          <w:rStyle w:val="IntenseEmphasis"/>
+          <w:i w:val="0"/>
+          <w:iCs w:val="0"/>
+          <w:color w:val="1F3864" w:themeColor="accent1" w:themeShade="80"/>
+        </w:rPr>
+        <w:t>,</w:t>
+      </w:r>
       <w:r>
         <w:rPr>
           <w:rStyle w:val="IntenseEmphasis"/>
@@ -5855,7 +6256,25 @@
           <w:iCs w:val="0"/>
           <w:color w:val="1F3864" w:themeColor="accent1" w:themeShade="80"/>
         </w:rPr>
-        <w:t>as they process cases. This will fill three separate process completed by workers on a case by case basis. These processes are a part of case processing</w:t>
+        <w:t xml:space="preserve">as they process cases. This will fill </w:t>
+      </w:r>
+      <w:r>
+        <w:rPr>
+          <w:rStyle w:val="IntenseEmphasis"/>
+          <w:i w:val="0"/>
+          <w:iCs w:val="0"/>
+          <w:color w:val="1F3864" w:themeColor="accent1" w:themeShade="80"/>
+        </w:rPr>
+        <w:t>four</w:t>
+      </w:r>
+      <w:r>
+        <w:rPr>
+          <w:rStyle w:val="IntenseEmphasis"/>
+          <w:i w:val="0"/>
+          <w:iCs w:val="0"/>
+          <w:color w:val="1F3864" w:themeColor="accent1" w:themeShade="80"/>
+        </w:rPr>
+        <w:t xml:space="preserve"> separate process completed by workers on a case by case basis. These processes are a part of case processing</w:t>
       </w:r>
       <w:r>
         <w:rPr>
@@ -5901,7 +6320,43 @@
           <w:iCs w:val="0"/>
           <w:color w:val="1F3864" w:themeColor="accent1" w:themeShade="80"/>
         </w:rPr>
-        <w:t xml:space="preserve">We expect this process to be completed on every single SNAP application, which is on average around XXX. Though scripts are not a requirement of case processing, best practice would include use of this script and our goal would be to see 90% use or higher, aiming at XXX </w:t>
+        <w:t xml:space="preserve">We expect this process to be completed on every single SNAP application, which is on average around </w:t>
+      </w:r>
+      <w:r>
+        <w:rPr>
+          <w:rStyle w:val="IntenseEmphasis"/>
+          <w:i w:val="0"/>
+          <w:iCs w:val="0"/>
+          <w:color w:val="1F3864" w:themeColor="accent1" w:themeShade="80"/>
+        </w:rPr>
+        <w:t>3700 cases per month</w:t>
+      </w:r>
+      <w:r>
+        <w:rPr>
+          <w:rStyle w:val="IntenseEmphasis"/>
+          <w:i w:val="0"/>
+          <w:iCs w:val="0"/>
+          <w:color w:val="1F3864" w:themeColor="accent1" w:themeShade="80"/>
+        </w:rPr>
+        <w:t xml:space="preserve">. Though scripts are not a requirement of case processing, best practice would include use of this script and our goal would be to see 90% use or higher, aiming at </w:t>
+      </w:r>
+      <w:r>
+        <w:rPr>
+          <w:rStyle w:val="IntenseEmphasis"/>
+          <w:i w:val="0"/>
+          <w:iCs w:val="0"/>
+          <w:color w:val="1F3864" w:themeColor="accent1" w:themeShade="80"/>
+        </w:rPr>
+        <w:t>3330</w:t>
+      </w:r>
+      <w:r>
+        <w:rPr>
+          <w:rStyle w:val="IntenseEmphasis"/>
+          <w:i w:val="0"/>
+          <w:iCs w:val="0"/>
+          <w:color w:val="1F3864" w:themeColor="accent1" w:themeShade="80"/>
+        </w:rPr>
+        <w:t xml:space="preserve"> </w:t>
       </w:r>
       <w:r>
         <w:rPr>
@@ -6539,7 +6994,6 @@
                 <w:color w:val="1F3864" w:themeColor="accent1" w:themeShade="80"/>
               </w:rPr>
               <w:br/>
-              <w:t xml:space="preserve">Individuals and/or groups who will be directly and/or indirectly involved? Who is doing the work or who is impacted by the work? Provide expectations and recommendations if applicable. </w:t>
             </w:r>
             <w:r>
               <w:rPr>
@@ -6548,7 +7002,64 @@
                 <w:iCs w:val="0"/>
                 <w:color w:val="1F3864" w:themeColor="accent1" w:themeShade="80"/>
               </w:rPr>
-              <w:br/>
+              <w:t xml:space="preserve">    </w:t>
+            </w:r>
+            <w:r>
+              <w:rPr>
+                <w:rFonts w:ascii="Calibri" w:hAnsi="Calibri" w:cs="Calibri"/>
+                <w:i w:val="0"/>
+                <w:iCs w:val="0"/>
+                <w:color w:val="1F3864" w:themeColor="accent1" w:themeShade="80"/>
+              </w:rPr>
+              <w:t xml:space="preserve">Individuals and/or groups who will be directly and/or indirectly involved? </w:t>
+            </w:r>
+          </w:p>
+          <w:p>
+            <w:pPr>
+              <w:pStyle w:val="TipText"/>
+              <w:cnfStyle w:val="000000000000" w:firstRow="0" w:lastRow="0" w:firstColumn="0" w:lastColumn="0" w:oddVBand="0" w:evenVBand="0" w:oddHBand="0" w:evenHBand="0" w:firstRowFirstColumn="0" w:firstRowLastColumn="0" w:lastRowFirstColumn="0" w:lastRowLastColumn="0"/>
+              <w:rPr>
+                <w:rFonts w:ascii="Calibri" w:hAnsi="Calibri" w:cs="Calibri"/>
+                <w:i w:val="0"/>
+                <w:iCs w:val="0"/>
+                <w:color w:val="1F3864" w:themeColor="accent1" w:themeShade="80"/>
+              </w:rPr>
+            </w:pPr>
+            <w:r>
+              <w:rPr>
+                <w:rFonts w:ascii="Calibri" w:hAnsi="Calibri" w:cs="Calibri"/>
+                <w:i w:val="0"/>
+                <w:iCs w:val="0"/>
+                <w:color w:val="1F3864" w:themeColor="accent1" w:themeShade="80"/>
+              </w:rPr>
+              <w:t xml:space="preserve">    </w:t>
+            </w:r>
+            <w:r>
+              <w:rPr>
+                <w:rFonts w:ascii="Calibri" w:hAnsi="Calibri" w:cs="Calibri"/>
+                <w:i w:val="0"/>
+                <w:iCs w:val="0"/>
+                <w:color w:val="1F3864" w:themeColor="accent1" w:themeShade="80"/>
+              </w:rPr>
+              <w:t>Who is doing the work or who is impacted by the</w:t>
+            </w:r>
+            <w:r>
+              <w:rPr>
+                <w:rFonts w:ascii="Calibri" w:hAnsi="Calibri" w:cs="Calibri"/>
+                <w:i w:val="0"/>
+                <w:iCs w:val="0"/>
+                <w:color w:val="1F3864" w:themeColor="accent1" w:themeShade="80"/>
+              </w:rPr>
+              <w:t xml:space="preserve"> </w:t>
+            </w:r>
+            <w:r>
+              <w:rPr>
+                <w:rFonts w:ascii="Calibri" w:hAnsi="Calibri" w:cs="Calibri"/>
+                <w:i w:val="0"/>
+                <w:iCs w:val="0"/>
+                <w:color w:val="1F3864" w:themeColor="accent1" w:themeShade="80"/>
+              </w:rPr>
+              <w:t xml:space="preserve">work? Provide expectations and recommendations if applicable. </w:t>
             </w:r>
             <w:r>
               <w:rPr>
@@ -6578,7 +7089,6 @@
                 <w:color w:val="1F3864" w:themeColor="accent1" w:themeShade="80"/>
               </w:rPr>
               <w:br/>
-              <w:t>Who has a vested interest in this project? Who would be testing/providing feedback?</w:t>
             </w:r>
             <w:r>
               <w:rPr>
@@ -6587,7 +7097,16 @@
                 <w:iCs w:val="0"/>
                 <w:color w:val="1F3864" w:themeColor="accent1" w:themeShade="80"/>
               </w:rPr>
-              <w:br/>
+              <w:t xml:space="preserve">    </w:t>
+            </w:r>
+            <w:r>
+              <w:rPr>
+                <w:rFonts w:ascii="Calibri" w:hAnsi="Calibri" w:cs="Calibri"/>
+                <w:i w:val="0"/>
+                <w:iCs w:val="0"/>
+                <w:color w:val="1F3864" w:themeColor="accent1" w:themeShade="80"/>
+              </w:rPr>
+              <w:t>Who has a vested interest in this project? Who would be testing/providing feedback?</w:t>
             </w:r>
             <w:r>
               <w:rPr>
@@ -6617,6 +7136,19 @@
                 <w:color w:val="1F3864" w:themeColor="accent1" w:themeShade="80"/>
               </w:rPr>
               <w:br/>
+            </w:r>
+            <w:r>
+              <w:rPr>
+                <w:rStyle w:val="IntenseEmphasis"/>
+                <w:color w:val="1F3864" w:themeColor="accent1" w:themeShade="80"/>
+              </w:rPr>
+              <w:t xml:space="preserve"> </w:t>
+            </w:r>
+            <w:r>
+              <w:rPr>
+                <w:rStyle w:val="IntenseEmphasis"/>
+              </w:rPr>
+              <w:t xml:space="preserve">   </w:t>
             </w:r>
             <w:r>
               <w:rPr>
@@ -6742,7 +7274,6 @@
                 <w:color w:val="1F3864" w:themeColor="accent1" w:themeShade="80"/>
                 <w:lang w:eastAsia="ja-JP"/>
               </w:rPr>
-              <w:lastRenderedPageBreak/>
               <w:t>Faughn Ramisch-Church</w:t>
             </w:r>
           </w:p>
@@ -6778,7 +7309,7 @@
                 <w:lang w:eastAsia="ja-JP"/>
               </w:rPr>
             </w:pPr>
-            <w:hyperlink r:id="rId14" w:history="1">
+            <w:hyperlink r:id="rId15" w:history="1">
               <w:r>
                 <w:rPr>
                   <w:rStyle w:val="Hyperlink"/>
@@ -6836,7 +7367,7 @@
             <w:tcW w:w="3117" w:type="dxa"/>
           </w:tcPr>
           <w:p>
-            <w:hyperlink r:id="rId15" w:history="1">
+            <w:hyperlink r:id="rId16" w:history="1">
               <w:r>
                 <w:rPr>
                   <w:rStyle w:val="Hyperlink"/>
@@ -6896,7 +7427,7 @@
             <w:tcW w:w="3117" w:type="dxa"/>
           </w:tcPr>
           <w:p>
-            <w:hyperlink r:id="rId16" w:history="1">
+            <w:hyperlink r:id="rId17" w:history="1">
               <w:r>
                 <w:rPr>
                   <w:rStyle w:val="Hyperlink"/>
@@ -6953,7 +7484,7 @@
             <w:tcW w:w="3117" w:type="dxa"/>
           </w:tcPr>
           <w:p>
-            <w:hyperlink r:id="rId17" w:history="1">
+            <w:hyperlink r:id="rId18" w:history="1">
               <w:r>
                 <w:rPr>
                   <w:rStyle w:val="Hyperlink"/>
@@ -6981,16 +7512,8 @@
                 <w:color w:val="1F3864" w:themeColor="accent1" w:themeShade="80"/>
                 <w:lang w:eastAsia="ja-JP"/>
               </w:rPr>
-              <w:t>Mandora You</w:t>
-            </w:r>
-            <w:bookmarkStart w:id="0" w:name="_GoBack"/>
-            <w:bookmarkEnd w:id="0"/>
-            <w:r>
-              <w:rPr>
-                <w:color w:val="1F3864" w:themeColor="accent1" w:themeShade="80"/>
-                <w:lang w:eastAsia="ja-JP"/>
-              </w:rPr>
-              <w:t>ng</w:t>
+              <w:lastRenderedPageBreak/>
+              <w:t>Mandora Young</w:t>
             </w:r>
           </w:p>
         </w:tc>
@@ -7019,7 +7542,7 @@
             <w:tcW w:w="3117" w:type="dxa"/>
           </w:tcPr>
           <w:p>
-            <w:hyperlink r:id="rId18" w:history="1">
+            <w:hyperlink r:id="rId19" w:history="1">
               <w:r>
                 <w:rPr>
                   <w:rStyle w:val="Hyperlink"/>
@@ -7123,16 +7646,7 @@
           <w:iCs w:val="0"/>
           <w:color w:val="1F3864" w:themeColor="accent1" w:themeShade="80"/>
         </w:rPr>
-        <w:t xml:space="preserve">  The Quality Improvement Team, Program Managers for SNAP</w:t>
-      </w:r>
-      <w:r>
-        <w:rPr>
-          <w:rStyle w:val="IntenseEmphasis"/>
-          <w:i w:val="0"/>
-          <w:iCs w:val="0"/>
-          <w:color w:val="1F3864" w:themeColor="accent1" w:themeShade="80"/>
-        </w:rPr>
-        <w:t>, all supervisors and managers in ES.</w:t>
+        <w:t xml:space="preserve">  The Quality Improvement Team, Program Managers for SNAP, all supervisors and managers in ES.</w:t>
       </w:r>
       <w:r>
         <w:rPr>
@@ -7832,27 +8346,25 @@
           <w:iCs w:val="0"/>
           <w:color w:val="1F3864" w:themeColor="accent1" w:themeShade="80"/>
         </w:rPr>
-        <w:t>Upon full implementation of this tool we are looking to see the 5 day/</w:t>
-      </w:r>
-      <w:proofErr w:type="gramStart"/>
-      <w:r>
-        <w:rPr>
-          <w:rStyle w:val="IntenseEmphasis"/>
-          <w:i w:val="0"/>
-          <w:iCs w:val="0"/>
-          <w:color w:val="1F3864" w:themeColor="accent1" w:themeShade="80"/>
-        </w:rPr>
-        <w:t>7 day</w:t>
-      </w:r>
-      <w:proofErr w:type="gramEnd"/>
-      <w:r>
-        <w:rPr>
-          <w:rStyle w:val="IntenseEmphasis"/>
-          <w:i w:val="0"/>
-          <w:iCs w:val="0"/>
-          <w:color w:val="1F3864" w:themeColor="accent1" w:themeShade="80"/>
-        </w:rPr>
-        <w:t xml:space="preserve"> timeliness for Expedited SNAP come into compliance, at or above </w:t>
+        <w:t>Upon full implementation of this tool we are looking to see the 5 day/7</w:t>
+      </w:r>
+      <w:r>
+        <w:rPr>
+          <w:rStyle w:val="IntenseEmphasis"/>
+          <w:i w:val="0"/>
+          <w:iCs w:val="0"/>
+          <w:color w:val="1F3864" w:themeColor="accent1" w:themeShade="80"/>
+        </w:rPr>
+        <w:t>-</w:t>
+      </w:r>
+      <w:r>
+        <w:rPr>
+          <w:rStyle w:val="IntenseEmphasis"/>
+          <w:i w:val="0"/>
+          <w:iCs w:val="0"/>
+          <w:color w:val="1F3864" w:themeColor="accent1" w:themeShade="80"/>
+        </w:rPr>
+        <w:t xml:space="preserve">day timeliness for Expedited SNAP come into compliance, at or above </w:t>
       </w:r>
       <w:r>
         <w:rPr>
@@ -8540,6 +9052,18 @@
           <w:szCs w:val="22"/>
         </w:rPr>
       </w:pPr>
+      <w:r>
+        <w:rPr>
+          <w:rStyle w:val="IntenseEmphasis"/>
+          <w:rFonts w:ascii="Calibri" w:hAnsi="Calibri" w:cs="Calibri"/>
+          <w:i w:val="0"/>
+          <w:iCs w:val="0"/>
+          <w:color w:val="1F3864" w:themeColor="accent1" w:themeShade="80"/>
+          <w:sz w:val="22"/>
+          <w:szCs w:val="22"/>
+        </w:rPr>
+        <w:t xml:space="preserve">There are currently outstanding questions on policy and process for some specific expedited SNAP processing. If these specific situations are not clarified in writing, we will not be able to accommodate processing of these cases in the initial release of the script. Additional research and detail will be included in the logic map of the script. </w:t>
+      </w:r>
     </w:p>
     <w:p>
       <w:pPr>
@@ -9229,8 +9753,8 @@
             <v:path o:extrusionok="f" gradientshapeok="t" o:connecttype="rect"/>
             <o:lock v:ext="edit" aspectratio="t"/>
           </v:shapetype>
-          <v:shape id="_x0000_i1025" type="#_x0000_t75" alt="Microsoft Office Signature Line..." style="width:191.8pt;height:96.1pt">
-            <v:imagedata r:id="rId19" o:title=""/>
+          <v:shape id="_x0000_i1041" type="#_x0000_t75" alt="Microsoft Office Signature Line..." style="width:191.75pt;height:96.1pt">
+            <v:imagedata r:id="rId20" o:title=""/>
             <o:lock v:ext="edit" ungrouping="t" rotation="t" cropping="t" verticies="t" text="t" grouping="t"/>
             <o:signatureline v:ext="edit" id="{587B8861-BD82-40BE-B658-C6F112D60A11}" provid="{00000000-0000-0000-0000-000000000000}" o:suggestedsigner="First Name, Last Name" o:suggestedsigner2="Title" o:signinginstructions="Before signing this document, verify that the content you are signing is correct." allowcomments="t" signinginstructionsset="t" issignatureline="t"/>
           </v:shape>
@@ -9238,10 +9762,10 @@
       </w:r>
     </w:p>
     <w:sectPr>
-      <w:headerReference w:type="default" r:id="rId20"/>
-      <w:footerReference w:type="default" r:id="rId21"/>
+      <w:headerReference w:type="default" r:id="rId21"/>
+      <w:footerReference w:type="default" r:id="rId22"/>
       <w:pgSz w:w="12240" w:h="15840"/>
-      <w:pgMar w:top="1440" w:right="1440" w:bottom="1440" w:left="1440" w:header="720" w:footer="720" w:gutter="0"/>
+      <w:pgMar w:top="1080" w:right="1440" w:bottom="900" w:left="1440" w:header="720" w:footer="720" w:gutter="0"/>
       <w:cols w:space="720"/>
       <w:docGrid w:linePitch="360"/>
     </w:sectPr>
@@ -9269,6 +9793,46 @@
       <w:r>
         <w:continuationSeparator/>
       </w:r>
+    </w:p>
+  </w:endnote>
+  <w:endnote w:id="1">
+    <w:p>
+      <w:pPr>
+        <w:pStyle w:val="EndnoteText"/>
+      </w:pPr>
+      <w:r>
+        <w:rPr>
+          <w:rStyle w:val="EndnoteReference"/>
+        </w:rPr>
+        <w:endnoteRef/>
+      </w:r>
+      <w:r>
+        <w:t xml:space="preserve"> Average number of SNAP applications calculated from the mean of SNAP applications filed in Hennepin County from </w:t>
+      </w:r>
+      <w:r>
+        <w:t>November 2017 – September 2020.</w:t>
+      </w:r>
+    </w:p>
+  </w:endnote>
+  <w:endnote w:id="2">
+    <w:p>
+      <w:pPr>
+        <w:pStyle w:val="EndnoteText"/>
+      </w:pPr>
+      <w:r>
+        <w:rPr>
+          <w:rStyle w:val="EndnoteReference"/>
+        </w:rPr>
+        <w:endnoteRef/>
+      </w:r>
+      <w:r>
+        <w:t xml:space="preserve"> Percentage of SNAP applications are taken from the mean number of cases approved as expedited when processed compared to the mean number of SNAP applications filed in Hennepin County for the period </w:t>
+      </w:r>
+      <w:r>
+        <w:t>November 2017 – September 2020.</w:t>
+      </w:r>
+      <w:bookmarkStart w:id="0" w:name="_GoBack"/>
+      <w:bookmarkEnd w:id="0"/>
     </w:p>
   </w:endnote>
 </w:endnotes>
@@ -10600,6 +11164,75 @@
       <w:szCs w:val="26"/>
     </w:rPr>
   </w:style>
+  <w:style w:type="paragraph" w:styleId="BalloonText">
+    <w:name w:val="Balloon Text"/>
+    <w:basedOn w:val="Normal"/>
+    <w:link w:val="BalloonTextChar"/>
+    <w:uiPriority w:val="99"/>
+    <w:semiHidden/>
+    <w:unhideWhenUsed/>
+    <w:rsid w:val="00027908"/>
+    <w:pPr>
+      <w:spacing w:after="0" w:line="240" w:lineRule="auto"/>
+    </w:pPr>
+    <w:rPr>
+      <w:rFonts w:ascii="Segoe UI" w:hAnsi="Segoe UI" w:cs="Segoe UI"/>
+      <w:sz w:val="18"/>
+      <w:szCs w:val="18"/>
+    </w:rPr>
+  </w:style>
+  <w:style w:type="character" w:customStyle="1" w:styleId="BalloonTextChar">
+    <w:name w:val="Balloon Text Char"/>
+    <w:basedOn w:val="DefaultParagraphFont"/>
+    <w:link w:val="BalloonText"/>
+    <w:uiPriority w:val="99"/>
+    <w:semiHidden/>
+    <w:rsid w:val="00027908"/>
+    <w:rPr>
+      <w:rFonts w:ascii="Segoe UI" w:hAnsi="Segoe UI" w:cs="Segoe UI"/>
+      <w:sz w:val="18"/>
+      <w:szCs w:val="18"/>
+    </w:rPr>
+  </w:style>
+  <w:style w:type="paragraph" w:styleId="EndnoteText">
+    <w:name w:val="endnote text"/>
+    <w:basedOn w:val="Normal"/>
+    <w:link w:val="EndnoteTextChar"/>
+    <w:uiPriority w:val="99"/>
+    <w:semiHidden/>
+    <w:unhideWhenUsed/>
+    <w:rsid w:val="00BA07CC"/>
+    <w:pPr>
+      <w:spacing w:after="0" w:line="240" w:lineRule="auto"/>
+    </w:pPr>
+    <w:rPr>
+      <w:sz w:val="20"/>
+      <w:szCs w:val="20"/>
+    </w:rPr>
+  </w:style>
+  <w:style w:type="character" w:customStyle="1" w:styleId="EndnoteTextChar">
+    <w:name w:val="Endnote Text Char"/>
+    <w:basedOn w:val="DefaultParagraphFont"/>
+    <w:link w:val="EndnoteText"/>
+    <w:uiPriority w:val="99"/>
+    <w:semiHidden/>
+    <w:rsid w:val="00BA07CC"/>
+    <w:rPr>
+      <w:sz w:val="20"/>
+      <w:szCs w:val="20"/>
+    </w:rPr>
+  </w:style>
+  <w:style w:type="character" w:styleId="EndnoteReference">
+    <w:name w:val="endnote reference"/>
+    <w:basedOn w:val="DefaultParagraphFont"/>
+    <w:uiPriority w:val="99"/>
+    <w:semiHidden/>
+    <w:unhideWhenUsed/>
+    <w:rsid w:val="00BA07CC"/>
+    <w:rPr>
+      <w:vertAlign w:val="superscript"/>
+    </w:rPr>
+  </w:style>
 </w:styles>
 </file>
 
@@ -10869,7 +11502,7 @@
 </file>
 
 <file path=customXml/itemProps1.xml><?xml version="1.0" encoding="utf-8"?>
-<ds:datastoreItem xmlns:ds="http://schemas.openxmlformats.org/officeDocument/2006/customXml" ds:itemID="{82628AE1-677B-4D60-A846-30E12BDF4B30}">
+<ds:datastoreItem xmlns:ds="http://schemas.openxmlformats.org/officeDocument/2006/customXml" ds:itemID="{CBC45FC3-E64E-473E-A2CB-81C5576D92F2}">
   <ds:schemaRefs>
     <ds:schemaRef ds:uri="http://schemas.openxmlformats.org/officeDocument/2006/bibliography"/>
   </ds:schemaRefs>

</xml_diff>

<commit_message>
#208 XFS app at det - accelerant page ready for sign
</commit_message>
<xml_diff>
--- a/project-sparq/#208 Accelerant Page - Expedited Approval at Determination.docx
+++ b/project-sparq/#208 Accelerant Page - Expedited Approval at Determination.docx
@@ -1,6 +1,6 @@
 
 <file path=word/document.xml><?xml version="1.0" encoding="utf-8"?>
-<w:document xmlns:wpc="http://schemas.microsoft.com/office/word/2010/wordprocessingCanvas" xmlns:cx="http://schemas.microsoft.com/office/drawing/2014/chartex" xmlns:cx1="http://schemas.microsoft.com/office/drawing/2015/9/8/chartex" xmlns:cx2="http://schemas.microsoft.com/office/drawing/2015/10/21/chartex" xmlns:cx3="http://schemas.microsoft.com/office/drawing/2016/5/9/chartex" xmlns:cx4="http://schemas.microsoft.com/office/drawing/2016/5/10/chartex" xmlns:cx5="http://schemas.microsoft.com/office/drawing/2016/5/11/chartex" xmlns:cx6="http://schemas.microsoft.com/office/drawing/2016/5/12/chartex" xmlns:cx7="http://schemas.microsoft.com/office/drawing/2016/5/13/chartex" xmlns:cx8="http://schemas.microsoft.com/office/drawing/2016/5/14/chartex" xmlns:mc="http://schemas.openxmlformats.org/markup-compatibility/2006" xmlns:aink="http://schemas.microsoft.com/office/drawing/2016/ink" xmlns:am3d="http://schemas.microsoft.com/office/drawing/2017/model3d" xmlns:o="urn:schemas-microsoft-com:office:office" xmlns:r="http://schemas.openxmlformats.org/officeDocument/2006/relationships" xmlns:m="http://schemas.openxmlformats.org/officeDocument/2006/math" xmlns:v="urn:schemas-microsoft-com:vml" xmlns:wp14="http://schemas.microsoft.com/office/word/2010/wordprocessingDrawing" xmlns:wp="http://schemas.openxmlformats.org/drawingml/2006/wordprocessingDrawing" xmlns:w10="urn:schemas-microsoft-com:office:word" xmlns:w="http://schemas.openxmlformats.org/wordprocessingml/2006/main" xmlns:w14="http://schemas.microsoft.com/office/word/2010/wordml" xmlns:w15="http://schemas.microsoft.com/office/word/2012/wordml" xmlns:w16cid="http://schemas.microsoft.com/office/word/2016/wordml/cid" xmlns:w16se="http://schemas.microsoft.com/office/word/2015/wordml/symex" xmlns:wpg="http://schemas.microsoft.com/office/word/2010/wordprocessingGroup" xmlns:wpi="http://schemas.microsoft.com/office/word/2010/wordprocessingInk" xmlns:wne="http://schemas.microsoft.com/office/word/2006/wordml" xmlns:wps="http://schemas.microsoft.com/office/word/2010/wordprocessingShape" mc:Ignorable="w14 w15 w16se w16cid wp14">
+<w:document xmlns:wpc="http://schemas.microsoft.com/office/word/2010/wordprocessingCanvas" xmlns:cx="http://schemas.microsoft.com/office/drawing/2014/chartex" xmlns:cx1="http://schemas.microsoft.com/office/drawing/2015/9/8/chartex" xmlns:cx2="http://schemas.microsoft.com/office/drawing/2015/10/21/chartex" xmlns:cx3="http://schemas.microsoft.com/office/drawing/2016/5/9/chartex" xmlns:cx4="http://schemas.microsoft.com/office/drawing/2016/5/10/chartex" xmlns:cx5="http://schemas.microsoft.com/office/drawing/2016/5/11/chartex" xmlns:cx6="http://schemas.microsoft.com/office/drawing/2016/5/12/chartex" xmlns:cx7="http://schemas.microsoft.com/office/drawing/2016/5/13/chartex" xmlns:cx8="http://schemas.microsoft.com/office/drawing/2016/5/14/chartex" xmlns:mc="http://schemas.openxmlformats.org/markup-compatibility/2006" xmlns:aink="http://schemas.microsoft.com/office/drawing/2016/ink" xmlns:am3d="http://schemas.microsoft.com/office/drawing/2017/model3d" xmlns:o="urn:schemas-microsoft-com:office:office" xmlns:r="http://schemas.openxmlformats.org/officeDocument/2006/relationships" xmlns:m="http://schemas.openxmlformats.org/officeDocument/2006/math" xmlns:v="urn:schemas-microsoft-com:vml" xmlns:wp14="http://schemas.microsoft.com/office/word/2010/wordprocessingDrawing" xmlns:wp="http://schemas.openxmlformats.org/drawingml/2006/wordprocessingDrawing" xmlns:w10="urn:schemas-microsoft-com:office:word" xmlns:w="http://schemas.openxmlformats.org/wordprocessingml/2006/main" xmlns:w14="http://schemas.microsoft.com/office/word/2010/wordml" xmlns:w15="http://schemas.microsoft.com/office/word/2012/wordml" xmlns:w16cex="http://schemas.microsoft.com/office/word/2018/wordml/cex" xmlns:w16cid="http://schemas.microsoft.com/office/word/2016/wordml/cid" xmlns:w16="http://schemas.microsoft.com/office/word/2018/wordml" xmlns:w16se="http://schemas.microsoft.com/office/word/2015/wordml/symex" xmlns:wpg="http://schemas.microsoft.com/office/word/2010/wordprocessingGroup" xmlns:wpi="http://schemas.microsoft.com/office/word/2010/wordprocessingInk" xmlns:wne="http://schemas.microsoft.com/office/word/2006/wordml" xmlns:wps="http://schemas.microsoft.com/office/word/2010/wordprocessingShape" mc:Ignorable="w14 w15 w16se w16cid w16 w16cex wp14">
   <w:body>
     <w:p>
       <w:pPr>
@@ -86,7 +86,7 @@
               <mc:AlternateContent>
                 <mc:Choice Requires="wpg">
                   <w:drawing>
-                    <wp:inline distT="0" distB="0" distL="0" distR="0" wp14:anchorId="3CFCB3E1" wp14:editId="458D9295">
+                    <wp:inline distT="0" distB="0" distL="0" distR="0" wp14:anchorId="3FC07FEB" wp14:editId="56F833E9">
                       <wp:extent cx="141605" cy="141605"/>
                       <wp:effectExtent l="0" t="0" r="0" b="0"/>
                       <wp:docPr id="16" name="Group 5" descr="Tip icon"/>
@@ -1288,7 +1288,10 @@
           </w:tcPr>
           <w:p>
             <w:r>
-              <w:t>65% of expedited cases to be approved within 24 hours</w:t>
+              <w:t>55</w:t>
+            </w:r>
+            <w:r>
+              <w:t>% of expedited cases to be approved within 24 hours</w:t>
             </w:r>
           </w:p>
         </w:tc>
@@ -1367,7 +1370,7 @@
           </w:tcPr>
           <w:p>
             <w:r>
-              <w:t>85</w:t>
+              <w:t>95</w:t>
             </w:r>
             <w:r>
               <w:t xml:space="preserve">% of expedited SNAP cases to be approved within 5-day/7-day timeline. </w:t>
@@ -1449,7 +1452,13 @@
           </w:tcPr>
           <w:p>
             <w:r>
-              <w:t>96% of all SNAP cases to be determined and approved by Day 30.</w:t>
+              <w:t>9</w:t>
+            </w:r>
+            <w:r>
+              <w:t>5</w:t>
+            </w:r>
+            <w:r>
+              <w:t>% of all SNAP cases to be determined and approved by Day 30.</w:t>
             </w:r>
           </w:p>
         </w:tc>
@@ -1533,7 +1542,7 @@
               <mc:AlternateContent>
                 <mc:Choice Requires="wpg">
                   <w:drawing>
-                    <wp:inline distT="0" distB="0" distL="0" distR="0" wp14:anchorId="0525AE42" wp14:editId="119AD759">
+                    <wp:inline distT="0" distB="0" distL="0" distR="0" wp14:anchorId="0AEC4DCF" wp14:editId="2671C1B6">
                       <wp:extent cx="141605" cy="141605"/>
                       <wp:effectExtent l="0" t="0" r="0" b="0"/>
                       <wp:docPr id="11" name="Group 5" descr="Tip icon"/>
@@ -2785,7 +2794,7 @@
               <mc:AlternateContent>
                 <mc:Choice Requires="wpg">
                   <w:drawing>
-                    <wp:inline distT="0" distB="0" distL="0" distR="0" wp14:anchorId="06C9E2AB" wp14:editId="0A096ECD">
+                    <wp:inline distT="0" distB="0" distL="0" distR="0" wp14:anchorId="75212FD7" wp14:editId="15354B50">
                       <wp:extent cx="141605" cy="141605"/>
                       <wp:effectExtent l="0" t="0" r="0" b="0"/>
                       <wp:docPr id="2" name="Group 5" descr="Tip icon"/>
@@ -4055,7 +4064,7 @@
               <mc:AlternateContent>
                 <mc:Choice Requires="wpg">
                   <w:drawing>
-                    <wp:inline distT="0" distB="0" distL="0" distR="0" wp14:anchorId="5222BD3D" wp14:editId="19C2B503">
+                    <wp:inline distT="0" distB="0" distL="0" distR="0" wp14:anchorId="3896E772" wp14:editId="1039E0C6">
                       <wp:extent cx="141605" cy="141605"/>
                       <wp:effectExtent l="0" t="0" r="0" b="0"/>
                       <wp:docPr id="20" name="Group 5" descr="Tip icon"/>
@@ -4897,7 +4906,7 @@
               <mc:AlternateContent>
                 <mc:Choice Requires="wpg">
                   <w:drawing>
-                    <wp:inline distT="0" distB="0" distL="0" distR="0" wp14:anchorId="3E036154" wp14:editId="22B9A4F7">
+                    <wp:inline distT="0" distB="0" distL="0" distR="0" wp14:anchorId="1770D609" wp14:editId="5ECFE365">
                       <wp:extent cx="141605" cy="141605"/>
                       <wp:effectExtent l="0" t="0" r="0" b="0"/>
                       <wp:docPr id="23" name="Group 5" descr="Tip icon"/>
@@ -5667,7 +5676,7 @@
               <mc:AlternateContent>
                 <mc:Choice Requires="wpg">
                   <w:drawing>
-                    <wp:inline distT="0" distB="0" distL="0" distR="0" wp14:anchorId="1014094D" wp14:editId="6BB58CDC">
+                    <wp:inline distT="0" distB="0" distL="0" distR="0" wp14:anchorId="68538882" wp14:editId="67A8D5DD">
                       <wp:extent cx="141605" cy="141605"/>
                       <wp:effectExtent l="0" t="0" r="0" b="0"/>
                       <wp:docPr id="8" name="Group 5" descr="Tip icon"/>
@@ -6451,7 +6460,7 @@
               <mc:AlternateContent>
                 <mc:Choice Requires="wpg">
                   <w:drawing>
-                    <wp:inline distT="0" distB="0" distL="0" distR="0" wp14:anchorId="4794A588" wp14:editId="2C9F1AF1">
+                    <wp:inline distT="0" distB="0" distL="0" distR="0" wp14:anchorId="53217C0A" wp14:editId="46A07608">
                       <wp:extent cx="141605" cy="141605"/>
                       <wp:effectExtent l="0" t="0" r="0" b="0"/>
                       <wp:docPr id="26" name="Group 5" descr="Tip icon"/>
@@ -7776,7 +7785,7 @@
               <mc:AlternateContent>
                 <mc:Choice Requires="wpg">
                   <w:drawing>
-                    <wp:inline distT="0" distB="0" distL="0" distR="0" wp14:anchorId="06C9E2AB" wp14:editId="0A096ECD">
+                    <wp:inline distT="0" distB="0" distL="0" distR="0" wp14:anchorId="14DCE80D" wp14:editId="79BEF7B6">
                       <wp:extent cx="141605" cy="141605"/>
                       <wp:effectExtent l="0" t="0" r="0" b="0"/>
                       <wp:docPr id="5" name="Group 5" descr="Tip icon"/>
@@ -8373,7 +8382,16 @@
           <w:iCs w:val="0"/>
           <w:color w:val="1F3864" w:themeColor="accent1" w:themeShade="80"/>
         </w:rPr>
-        <w:t>96</w:t>
+        <w:t>9</w:t>
+      </w:r>
+      <w:r>
+        <w:rPr>
+          <w:rStyle w:val="IntenseEmphasis"/>
+          <w:i w:val="0"/>
+          <w:iCs w:val="0"/>
+          <w:color w:val="1F3864" w:themeColor="accent1" w:themeShade="80"/>
+        </w:rPr>
+        <w:t>5</w:t>
       </w:r>
       <w:r>
         <w:rPr>
@@ -8474,7 +8492,7 @@
               <mc:AlternateContent>
                 <mc:Choice Requires="wpg">
                   <w:drawing>
-                    <wp:inline distT="0" distB="0" distL="0" distR="0" wp14:anchorId="06C9E2AB" wp14:editId="0A096ECD">
+                    <wp:inline distT="0" distB="0" distL="0" distR="0" wp14:anchorId="2E31FBC7" wp14:editId="4E94C21B">
                       <wp:extent cx="141605" cy="141605"/>
                       <wp:effectExtent l="0" t="0" r="0" b="0"/>
                       <wp:docPr id="32" name="Group 5" descr="Tip icon"/>
@@ -9149,7 +9167,7 @@
               <mc:AlternateContent>
                 <mc:Choice Requires="wpg">
                   <w:drawing>
-                    <wp:inline distT="0" distB="0" distL="0" distR="0" wp14:anchorId="071C2865" wp14:editId="5E464D88">
+                    <wp:inline distT="0" distB="0" distL="0" distR="0" wp14:anchorId="3BE76438" wp14:editId="36FC8D17">
                       <wp:extent cx="141605" cy="141605"/>
                       <wp:effectExtent l="0" t="0" r="0" b="0"/>
                       <wp:docPr id="14" name="Group 5" descr="Tip icon"/>
@@ -9733,7 +9751,7 @@
           <w:sz w:val="22"/>
           <w:szCs w:val="22"/>
         </w:rPr>
-        <w:pict>
+        <w:pict w14:anchorId="11BD6F8B">
           <v:shapetype id="_x0000_t75" coordsize="21600,21600" o:spt="75" o:preferrelative="t" path="m@4@5l@4@11@9@11@9@5xe" filled="f" stroked="f">
             <v:stroke joinstyle="miter"/>
             <v:formulas>
@@ -9753,7 +9771,7 @@
             <v:path o:extrusionok="f" gradientshapeok="t" o:connecttype="rect"/>
             <o:lock v:ext="edit" aspectratio="t"/>
           </v:shapetype>
-          <v:shape id="_x0000_i1041" type="#_x0000_t75" alt="Microsoft Office Signature Line..." style="width:191.75pt;height:96.1pt">
+          <v:shape id="_x0000_i1025" type="#_x0000_t75" alt="Microsoft Office Signature Line..." style="width:191.8pt;height:96.1pt">
             <v:imagedata r:id="rId20" o:title=""/>
             <o:lock v:ext="edit" ungrouping="t" rotation="t" cropping="t" verticies="t" text="t" grouping="t"/>
             <o:signatureline v:ext="edit" id="{587B8861-BD82-40BE-B658-C6F112D60A11}" provid="{00000000-0000-0000-0000-000000000000}" o:suggestedsigner="First Name, Last Name" o:suggestedsigner2="Title" o:signinginstructions="Before signing this document, verify that the content you are signing is correct." allowcomments="t" signinginstructionsset="t" issignatureline="t"/>
@@ -9774,7 +9792,7 @@
 </file>
 
 <file path=word/endnotes.xml><?xml version="1.0" encoding="utf-8"?>
-<w:endnotes xmlns:wpc="http://schemas.microsoft.com/office/word/2010/wordprocessingCanvas" xmlns:cx="http://schemas.microsoft.com/office/drawing/2014/chartex" xmlns:cx1="http://schemas.microsoft.com/office/drawing/2015/9/8/chartex" xmlns:cx2="http://schemas.microsoft.com/office/drawing/2015/10/21/chartex" xmlns:cx3="http://schemas.microsoft.com/office/drawing/2016/5/9/chartex" xmlns:cx4="http://schemas.microsoft.com/office/drawing/2016/5/10/chartex" xmlns:cx5="http://schemas.microsoft.com/office/drawing/2016/5/11/chartex" xmlns:cx6="http://schemas.microsoft.com/office/drawing/2016/5/12/chartex" xmlns:cx7="http://schemas.microsoft.com/office/drawing/2016/5/13/chartex" xmlns:cx8="http://schemas.microsoft.com/office/drawing/2016/5/14/chartex" xmlns:mc="http://schemas.openxmlformats.org/markup-compatibility/2006" xmlns:aink="http://schemas.microsoft.com/office/drawing/2016/ink" xmlns:am3d="http://schemas.microsoft.com/office/drawing/2017/model3d" xmlns:o="urn:schemas-microsoft-com:office:office" xmlns:r="http://schemas.openxmlformats.org/officeDocument/2006/relationships" xmlns:m="http://schemas.openxmlformats.org/officeDocument/2006/math" xmlns:v="urn:schemas-microsoft-com:vml" xmlns:wp14="http://schemas.microsoft.com/office/word/2010/wordprocessingDrawing" xmlns:wp="http://schemas.openxmlformats.org/drawingml/2006/wordprocessingDrawing" xmlns:w10="urn:schemas-microsoft-com:office:word" xmlns:w="http://schemas.openxmlformats.org/wordprocessingml/2006/main" xmlns:w14="http://schemas.microsoft.com/office/word/2010/wordml" xmlns:w15="http://schemas.microsoft.com/office/word/2012/wordml" xmlns:w16cid="http://schemas.microsoft.com/office/word/2016/wordml/cid" xmlns:w16se="http://schemas.microsoft.com/office/word/2015/wordml/symex" xmlns:wpg="http://schemas.microsoft.com/office/word/2010/wordprocessingGroup" xmlns:wpi="http://schemas.microsoft.com/office/word/2010/wordprocessingInk" xmlns:wne="http://schemas.microsoft.com/office/word/2006/wordml" xmlns:wps="http://schemas.microsoft.com/office/word/2010/wordprocessingShape" mc:Ignorable="w14 w15 w16se w16cid wp14">
+<w:endnotes xmlns:wpc="http://schemas.microsoft.com/office/word/2010/wordprocessingCanvas" xmlns:cx="http://schemas.microsoft.com/office/drawing/2014/chartex" xmlns:cx1="http://schemas.microsoft.com/office/drawing/2015/9/8/chartex" xmlns:cx2="http://schemas.microsoft.com/office/drawing/2015/10/21/chartex" xmlns:cx3="http://schemas.microsoft.com/office/drawing/2016/5/9/chartex" xmlns:cx4="http://schemas.microsoft.com/office/drawing/2016/5/10/chartex" xmlns:cx5="http://schemas.microsoft.com/office/drawing/2016/5/11/chartex" xmlns:cx6="http://schemas.microsoft.com/office/drawing/2016/5/12/chartex" xmlns:cx7="http://schemas.microsoft.com/office/drawing/2016/5/13/chartex" xmlns:cx8="http://schemas.microsoft.com/office/drawing/2016/5/14/chartex" xmlns:mc="http://schemas.openxmlformats.org/markup-compatibility/2006" xmlns:aink="http://schemas.microsoft.com/office/drawing/2016/ink" xmlns:am3d="http://schemas.microsoft.com/office/drawing/2017/model3d" xmlns:o="urn:schemas-microsoft-com:office:office" xmlns:r="http://schemas.openxmlformats.org/officeDocument/2006/relationships" xmlns:m="http://schemas.openxmlformats.org/officeDocument/2006/math" xmlns:v="urn:schemas-microsoft-com:vml" xmlns:wp14="http://schemas.microsoft.com/office/word/2010/wordprocessingDrawing" xmlns:wp="http://schemas.openxmlformats.org/drawingml/2006/wordprocessingDrawing" xmlns:w10="urn:schemas-microsoft-com:office:word" xmlns:w="http://schemas.openxmlformats.org/wordprocessingml/2006/main" xmlns:w14="http://schemas.microsoft.com/office/word/2010/wordml" xmlns:w15="http://schemas.microsoft.com/office/word/2012/wordml" xmlns:w16cex="http://schemas.microsoft.com/office/word/2018/wordml/cex" xmlns:w16cid="http://schemas.microsoft.com/office/word/2016/wordml/cid" xmlns:w16="http://schemas.microsoft.com/office/word/2018/wordml" xmlns:w16se="http://schemas.microsoft.com/office/word/2015/wordml/symex" xmlns:wpg="http://schemas.microsoft.com/office/word/2010/wordprocessingGroup" xmlns:wpi="http://schemas.microsoft.com/office/word/2010/wordprocessingInk" xmlns:wne="http://schemas.microsoft.com/office/word/2006/wordml" xmlns:wps="http://schemas.microsoft.com/office/word/2010/wordprocessingShape" mc:Ignorable="w14 w15 w16se w16cid w16 w16cex wp14">
   <w:endnote w:type="separator" w:id="-1">
     <w:p>
       <w:pPr>
@@ -9826,20 +9844,15 @@
         <w:endnoteRef/>
       </w:r>
       <w:r>
-        <w:t xml:space="preserve"> Percentage of SNAP applications are taken from the mean number of cases approved as expedited when processed compared to the mean number of SNAP applications filed in Hennepin County for the period </w:t>
-      </w:r>
-      <w:r>
-        <w:t>November 2017 – September 2020.</w:t>
-      </w:r>
-      <w:bookmarkStart w:id="0" w:name="_GoBack"/>
-      <w:bookmarkEnd w:id="0"/>
+        <w:t xml:space="preserve"> Percentage of SNAP applications are taken from the mean number of cases approved as expedited when processed compared to the mean number of SNAP applications filed in Hennepin County for the period November 2017 – September 2020.</w:t>
+      </w:r>
     </w:p>
   </w:endnote>
 </w:endnotes>
 </file>
 
 <file path=word/footer1.xml><?xml version="1.0" encoding="utf-8"?>
-<w:ftr xmlns:wpc="http://schemas.microsoft.com/office/word/2010/wordprocessingCanvas" xmlns:cx="http://schemas.microsoft.com/office/drawing/2014/chartex" xmlns:cx1="http://schemas.microsoft.com/office/drawing/2015/9/8/chartex" xmlns:cx2="http://schemas.microsoft.com/office/drawing/2015/10/21/chartex" xmlns:cx3="http://schemas.microsoft.com/office/drawing/2016/5/9/chartex" xmlns:cx4="http://schemas.microsoft.com/office/drawing/2016/5/10/chartex" xmlns:cx5="http://schemas.microsoft.com/office/drawing/2016/5/11/chartex" xmlns:cx6="http://schemas.microsoft.com/office/drawing/2016/5/12/chartex" xmlns:cx7="http://schemas.microsoft.com/office/drawing/2016/5/13/chartex" xmlns:cx8="http://schemas.microsoft.com/office/drawing/2016/5/14/chartex" xmlns:mc="http://schemas.openxmlformats.org/markup-compatibility/2006" xmlns:aink="http://schemas.microsoft.com/office/drawing/2016/ink" xmlns:am3d="http://schemas.microsoft.com/office/drawing/2017/model3d" xmlns:o="urn:schemas-microsoft-com:office:office" xmlns:r="http://schemas.openxmlformats.org/officeDocument/2006/relationships" xmlns:m="http://schemas.openxmlformats.org/officeDocument/2006/math" xmlns:v="urn:schemas-microsoft-com:vml" xmlns:wp14="http://schemas.microsoft.com/office/word/2010/wordprocessingDrawing" xmlns:wp="http://schemas.openxmlformats.org/drawingml/2006/wordprocessingDrawing" xmlns:w10="urn:schemas-microsoft-com:office:word" xmlns:w="http://schemas.openxmlformats.org/wordprocessingml/2006/main" xmlns:w14="http://schemas.microsoft.com/office/word/2010/wordml" xmlns:w15="http://schemas.microsoft.com/office/word/2012/wordml" xmlns:w16cid="http://schemas.microsoft.com/office/word/2016/wordml/cid" xmlns:w16se="http://schemas.microsoft.com/office/word/2015/wordml/symex" xmlns:wpg="http://schemas.microsoft.com/office/word/2010/wordprocessingGroup" xmlns:wpi="http://schemas.microsoft.com/office/word/2010/wordprocessingInk" xmlns:wne="http://schemas.microsoft.com/office/word/2006/wordml" xmlns:wps="http://schemas.microsoft.com/office/word/2010/wordprocessingShape" mc:Ignorable="w14 w15 w16se w16cid wp14">
+<w:ftr xmlns:wpc="http://schemas.microsoft.com/office/word/2010/wordprocessingCanvas" xmlns:cx="http://schemas.microsoft.com/office/drawing/2014/chartex" xmlns:cx1="http://schemas.microsoft.com/office/drawing/2015/9/8/chartex" xmlns:cx2="http://schemas.microsoft.com/office/drawing/2015/10/21/chartex" xmlns:cx3="http://schemas.microsoft.com/office/drawing/2016/5/9/chartex" xmlns:cx4="http://schemas.microsoft.com/office/drawing/2016/5/10/chartex" xmlns:cx5="http://schemas.microsoft.com/office/drawing/2016/5/11/chartex" xmlns:cx6="http://schemas.microsoft.com/office/drawing/2016/5/12/chartex" xmlns:cx7="http://schemas.microsoft.com/office/drawing/2016/5/13/chartex" xmlns:cx8="http://schemas.microsoft.com/office/drawing/2016/5/14/chartex" xmlns:mc="http://schemas.openxmlformats.org/markup-compatibility/2006" xmlns:aink="http://schemas.microsoft.com/office/drawing/2016/ink" xmlns:am3d="http://schemas.microsoft.com/office/drawing/2017/model3d" xmlns:o="urn:schemas-microsoft-com:office:office" xmlns:r="http://schemas.openxmlformats.org/officeDocument/2006/relationships" xmlns:m="http://schemas.openxmlformats.org/officeDocument/2006/math" xmlns:v="urn:schemas-microsoft-com:vml" xmlns:wp14="http://schemas.microsoft.com/office/word/2010/wordprocessingDrawing" xmlns:wp="http://schemas.openxmlformats.org/drawingml/2006/wordprocessingDrawing" xmlns:w10="urn:schemas-microsoft-com:office:word" xmlns:w="http://schemas.openxmlformats.org/wordprocessingml/2006/main" xmlns:w14="http://schemas.microsoft.com/office/word/2010/wordml" xmlns:w15="http://schemas.microsoft.com/office/word/2012/wordml" xmlns:w16cex="http://schemas.microsoft.com/office/word/2018/wordml/cex" xmlns:w16cid="http://schemas.microsoft.com/office/word/2016/wordml/cid" xmlns:w16="http://schemas.microsoft.com/office/word/2018/wordml" xmlns:w16se="http://schemas.microsoft.com/office/word/2015/wordml/symex" xmlns:wpg="http://schemas.microsoft.com/office/word/2010/wordprocessingGroup" xmlns:wpi="http://schemas.microsoft.com/office/word/2010/wordprocessingInk" xmlns:wne="http://schemas.microsoft.com/office/word/2006/wordml" xmlns:wps="http://schemas.microsoft.com/office/word/2010/wordprocessingShape" mc:Ignorable="w14 w15 w16se w16cid w16 w16cex wp14">
   <w:p>
     <w:pPr>
       <w:pStyle w:val="Footer"/>
@@ -9885,7 +9898,7 @@
 </file>
 
 <file path=word/footnotes.xml><?xml version="1.0" encoding="utf-8"?>
-<w:footnotes xmlns:wpc="http://schemas.microsoft.com/office/word/2010/wordprocessingCanvas" xmlns:cx="http://schemas.microsoft.com/office/drawing/2014/chartex" xmlns:cx1="http://schemas.microsoft.com/office/drawing/2015/9/8/chartex" xmlns:cx2="http://schemas.microsoft.com/office/drawing/2015/10/21/chartex" xmlns:cx3="http://schemas.microsoft.com/office/drawing/2016/5/9/chartex" xmlns:cx4="http://schemas.microsoft.com/office/drawing/2016/5/10/chartex" xmlns:cx5="http://schemas.microsoft.com/office/drawing/2016/5/11/chartex" xmlns:cx6="http://schemas.microsoft.com/office/drawing/2016/5/12/chartex" xmlns:cx7="http://schemas.microsoft.com/office/drawing/2016/5/13/chartex" xmlns:cx8="http://schemas.microsoft.com/office/drawing/2016/5/14/chartex" xmlns:mc="http://schemas.openxmlformats.org/markup-compatibility/2006" xmlns:aink="http://schemas.microsoft.com/office/drawing/2016/ink" xmlns:am3d="http://schemas.microsoft.com/office/drawing/2017/model3d" xmlns:o="urn:schemas-microsoft-com:office:office" xmlns:r="http://schemas.openxmlformats.org/officeDocument/2006/relationships" xmlns:m="http://schemas.openxmlformats.org/officeDocument/2006/math" xmlns:v="urn:schemas-microsoft-com:vml" xmlns:wp14="http://schemas.microsoft.com/office/word/2010/wordprocessingDrawing" xmlns:wp="http://schemas.openxmlformats.org/drawingml/2006/wordprocessingDrawing" xmlns:w10="urn:schemas-microsoft-com:office:word" xmlns:w="http://schemas.openxmlformats.org/wordprocessingml/2006/main" xmlns:w14="http://schemas.microsoft.com/office/word/2010/wordml" xmlns:w15="http://schemas.microsoft.com/office/word/2012/wordml" xmlns:w16cid="http://schemas.microsoft.com/office/word/2016/wordml/cid" xmlns:w16se="http://schemas.microsoft.com/office/word/2015/wordml/symex" xmlns:wpg="http://schemas.microsoft.com/office/word/2010/wordprocessingGroup" xmlns:wpi="http://schemas.microsoft.com/office/word/2010/wordprocessingInk" xmlns:wne="http://schemas.microsoft.com/office/word/2006/wordml" xmlns:wps="http://schemas.microsoft.com/office/word/2010/wordprocessingShape" mc:Ignorable="w14 w15 w16se w16cid wp14">
+<w:footnotes xmlns:wpc="http://schemas.microsoft.com/office/word/2010/wordprocessingCanvas" xmlns:cx="http://schemas.microsoft.com/office/drawing/2014/chartex" xmlns:cx1="http://schemas.microsoft.com/office/drawing/2015/9/8/chartex" xmlns:cx2="http://schemas.microsoft.com/office/drawing/2015/10/21/chartex" xmlns:cx3="http://schemas.microsoft.com/office/drawing/2016/5/9/chartex" xmlns:cx4="http://schemas.microsoft.com/office/drawing/2016/5/10/chartex" xmlns:cx5="http://schemas.microsoft.com/office/drawing/2016/5/11/chartex" xmlns:cx6="http://schemas.microsoft.com/office/drawing/2016/5/12/chartex" xmlns:cx7="http://schemas.microsoft.com/office/drawing/2016/5/13/chartex" xmlns:cx8="http://schemas.microsoft.com/office/drawing/2016/5/14/chartex" xmlns:mc="http://schemas.openxmlformats.org/markup-compatibility/2006" xmlns:aink="http://schemas.microsoft.com/office/drawing/2016/ink" xmlns:am3d="http://schemas.microsoft.com/office/drawing/2017/model3d" xmlns:o="urn:schemas-microsoft-com:office:office" xmlns:r="http://schemas.openxmlformats.org/officeDocument/2006/relationships" xmlns:m="http://schemas.openxmlformats.org/officeDocument/2006/math" xmlns:v="urn:schemas-microsoft-com:vml" xmlns:wp14="http://schemas.microsoft.com/office/word/2010/wordprocessingDrawing" xmlns:wp="http://schemas.openxmlformats.org/drawingml/2006/wordprocessingDrawing" xmlns:w10="urn:schemas-microsoft-com:office:word" xmlns:w="http://schemas.openxmlformats.org/wordprocessingml/2006/main" xmlns:w14="http://schemas.microsoft.com/office/word/2010/wordml" xmlns:w15="http://schemas.microsoft.com/office/word/2012/wordml" xmlns:w16cex="http://schemas.microsoft.com/office/word/2018/wordml/cex" xmlns:w16cid="http://schemas.microsoft.com/office/word/2016/wordml/cid" xmlns:w16="http://schemas.microsoft.com/office/word/2018/wordml" xmlns:w16se="http://schemas.microsoft.com/office/word/2015/wordml/symex" xmlns:wpg="http://schemas.microsoft.com/office/word/2010/wordprocessingGroup" xmlns:wpi="http://schemas.microsoft.com/office/word/2010/wordprocessingInk" xmlns:wne="http://schemas.microsoft.com/office/word/2006/wordml" xmlns:wps="http://schemas.microsoft.com/office/word/2010/wordprocessingShape" mc:Ignorable="w14 w15 w16se w16cid w16 w16cex wp14">
   <w:footnote w:type="separator" w:id="-1">
     <w:p>
       <w:pPr>
@@ -9910,7 +9923,7 @@
 </file>
 
 <file path=word/header1.xml><?xml version="1.0" encoding="utf-8"?>
-<w:hdr xmlns:wpc="http://schemas.microsoft.com/office/word/2010/wordprocessingCanvas" xmlns:cx="http://schemas.microsoft.com/office/drawing/2014/chartex" xmlns:cx1="http://schemas.microsoft.com/office/drawing/2015/9/8/chartex" xmlns:cx2="http://schemas.microsoft.com/office/drawing/2015/10/21/chartex" xmlns:cx3="http://schemas.microsoft.com/office/drawing/2016/5/9/chartex" xmlns:cx4="http://schemas.microsoft.com/office/drawing/2016/5/10/chartex" xmlns:cx5="http://schemas.microsoft.com/office/drawing/2016/5/11/chartex" xmlns:cx6="http://schemas.microsoft.com/office/drawing/2016/5/12/chartex" xmlns:cx7="http://schemas.microsoft.com/office/drawing/2016/5/13/chartex" xmlns:cx8="http://schemas.microsoft.com/office/drawing/2016/5/14/chartex" xmlns:mc="http://schemas.openxmlformats.org/markup-compatibility/2006" xmlns:aink="http://schemas.microsoft.com/office/drawing/2016/ink" xmlns:am3d="http://schemas.microsoft.com/office/drawing/2017/model3d" xmlns:o="urn:schemas-microsoft-com:office:office" xmlns:r="http://schemas.openxmlformats.org/officeDocument/2006/relationships" xmlns:m="http://schemas.openxmlformats.org/officeDocument/2006/math" xmlns:v="urn:schemas-microsoft-com:vml" xmlns:wp14="http://schemas.microsoft.com/office/word/2010/wordprocessingDrawing" xmlns:wp="http://schemas.openxmlformats.org/drawingml/2006/wordprocessingDrawing" xmlns:w10="urn:schemas-microsoft-com:office:word" xmlns:w="http://schemas.openxmlformats.org/wordprocessingml/2006/main" xmlns:w14="http://schemas.microsoft.com/office/word/2010/wordml" xmlns:w15="http://schemas.microsoft.com/office/word/2012/wordml" xmlns:w16cid="http://schemas.microsoft.com/office/word/2016/wordml/cid" xmlns:w16se="http://schemas.microsoft.com/office/word/2015/wordml/symex" xmlns:wpg="http://schemas.microsoft.com/office/word/2010/wordprocessingGroup" xmlns:wpi="http://schemas.microsoft.com/office/word/2010/wordprocessingInk" xmlns:wne="http://schemas.microsoft.com/office/word/2006/wordml" xmlns:wps="http://schemas.microsoft.com/office/word/2010/wordprocessingShape" mc:Ignorable="w14 w15 w16se w16cid wp14">
+<w:hdr xmlns:wpc="http://schemas.microsoft.com/office/word/2010/wordprocessingCanvas" xmlns:cx="http://schemas.microsoft.com/office/drawing/2014/chartex" xmlns:cx1="http://schemas.microsoft.com/office/drawing/2015/9/8/chartex" xmlns:cx2="http://schemas.microsoft.com/office/drawing/2015/10/21/chartex" xmlns:cx3="http://schemas.microsoft.com/office/drawing/2016/5/9/chartex" xmlns:cx4="http://schemas.microsoft.com/office/drawing/2016/5/10/chartex" xmlns:cx5="http://schemas.microsoft.com/office/drawing/2016/5/11/chartex" xmlns:cx6="http://schemas.microsoft.com/office/drawing/2016/5/12/chartex" xmlns:cx7="http://schemas.microsoft.com/office/drawing/2016/5/13/chartex" xmlns:cx8="http://schemas.microsoft.com/office/drawing/2016/5/14/chartex" xmlns:mc="http://schemas.openxmlformats.org/markup-compatibility/2006" xmlns:aink="http://schemas.microsoft.com/office/drawing/2016/ink" xmlns:am3d="http://schemas.microsoft.com/office/drawing/2017/model3d" xmlns:o="urn:schemas-microsoft-com:office:office" xmlns:r="http://schemas.openxmlformats.org/officeDocument/2006/relationships" xmlns:m="http://schemas.openxmlformats.org/officeDocument/2006/math" xmlns:v="urn:schemas-microsoft-com:vml" xmlns:wp14="http://schemas.microsoft.com/office/word/2010/wordprocessingDrawing" xmlns:wp="http://schemas.openxmlformats.org/drawingml/2006/wordprocessingDrawing" xmlns:w10="urn:schemas-microsoft-com:office:word" xmlns:w="http://schemas.openxmlformats.org/wordprocessingml/2006/main" xmlns:w14="http://schemas.microsoft.com/office/word/2010/wordml" xmlns:w15="http://schemas.microsoft.com/office/word/2012/wordml" xmlns:w16cex="http://schemas.microsoft.com/office/word/2018/wordml/cex" xmlns:w16cid="http://schemas.microsoft.com/office/word/2016/wordml/cid" xmlns:w16="http://schemas.microsoft.com/office/word/2018/wordml" xmlns:w16se="http://schemas.microsoft.com/office/word/2015/wordml/symex" xmlns:wpg="http://schemas.microsoft.com/office/word/2010/wordprocessingGroup" xmlns:wpi="http://schemas.microsoft.com/office/word/2010/wordprocessingInk" xmlns:wne="http://schemas.microsoft.com/office/word/2006/wordml" xmlns:wps="http://schemas.microsoft.com/office/word/2010/wordprocessingShape" mc:Ignorable="w14 w15 w16se w16cid w16 w16cex wp14">
   <w:p>
     <w:pPr>
       <w:pStyle w:val="Title"/>
@@ -9939,7 +9952,7 @@
           <mc:AlternateContent>
             <mc:Choice Requires="wps">
               <w:drawing>
-                <wp:anchor distT="0" distB="0" distL="114300" distR="114300" simplePos="0" relativeHeight="251659264" behindDoc="0" locked="0" layoutInCell="0" allowOverlap="1">
+                <wp:anchor distT="0" distB="0" distL="114300" distR="114300" simplePos="0" relativeHeight="251659264" behindDoc="0" locked="0" layoutInCell="0" allowOverlap="1" wp14:anchorId="160E44CC" wp14:editId="3C72056D">
                   <wp:simplePos x="0" y="0"/>
                   <wp:positionH relativeFrom="rightMargin">
                     <wp:align>center</wp:align>
@@ -10147,7 +10160,7 @@
 </file>
 
 <file path=word/numbering.xml><?xml version="1.0" encoding="utf-8"?>
-<w:numbering xmlns:wpc="http://schemas.microsoft.com/office/word/2010/wordprocessingCanvas" xmlns:cx="http://schemas.microsoft.com/office/drawing/2014/chartex" xmlns:cx1="http://schemas.microsoft.com/office/drawing/2015/9/8/chartex" xmlns:cx2="http://schemas.microsoft.com/office/drawing/2015/10/21/chartex" xmlns:cx3="http://schemas.microsoft.com/office/drawing/2016/5/9/chartex" xmlns:cx4="http://schemas.microsoft.com/office/drawing/2016/5/10/chartex" xmlns:cx5="http://schemas.microsoft.com/office/drawing/2016/5/11/chartex" xmlns:cx6="http://schemas.microsoft.com/office/drawing/2016/5/12/chartex" xmlns:cx7="http://schemas.microsoft.com/office/drawing/2016/5/13/chartex" xmlns:cx8="http://schemas.microsoft.com/office/drawing/2016/5/14/chartex" xmlns:mc="http://schemas.openxmlformats.org/markup-compatibility/2006" xmlns:aink="http://schemas.microsoft.com/office/drawing/2016/ink" xmlns:am3d="http://schemas.microsoft.com/office/drawing/2017/model3d" xmlns:o="urn:schemas-microsoft-com:office:office" xmlns:r="http://schemas.openxmlformats.org/officeDocument/2006/relationships" xmlns:m="http://schemas.openxmlformats.org/officeDocument/2006/math" xmlns:v="urn:schemas-microsoft-com:vml" xmlns:wp14="http://schemas.microsoft.com/office/word/2010/wordprocessingDrawing" xmlns:wp="http://schemas.openxmlformats.org/drawingml/2006/wordprocessingDrawing" xmlns:w10="urn:schemas-microsoft-com:office:word" xmlns:w="http://schemas.openxmlformats.org/wordprocessingml/2006/main" xmlns:w14="http://schemas.microsoft.com/office/word/2010/wordml" xmlns:w15="http://schemas.microsoft.com/office/word/2012/wordml" xmlns:w16cid="http://schemas.microsoft.com/office/word/2016/wordml/cid" xmlns:w16se="http://schemas.microsoft.com/office/word/2015/wordml/symex" xmlns:wpg="http://schemas.microsoft.com/office/word/2010/wordprocessingGroup" xmlns:wpi="http://schemas.microsoft.com/office/word/2010/wordprocessingInk" xmlns:wne="http://schemas.microsoft.com/office/word/2006/wordml" xmlns:wps="http://schemas.microsoft.com/office/word/2010/wordprocessingShape" mc:Ignorable="w14 w15 w16se w16cid wp14">
+<w:numbering xmlns:wpc="http://schemas.microsoft.com/office/word/2010/wordprocessingCanvas" xmlns:cx="http://schemas.microsoft.com/office/drawing/2014/chartex" xmlns:cx1="http://schemas.microsoft.com/office/drawing/2015/9/8/chartex" xmlns:cx2="http://schemas.microsoft.com/office/drawing/2015/10/21/chartex" xmlns:cx3="http://schemas.microsoft.com/office/drawing/2016/5/9/chartex" xmlns:cx4="http://schemas.microsoft.com/office/drawing/2016/5/10/chartex" xmlns:cx5="http://schemas.microsoft.com/office/drawing/2016/5/11/chartex" xmlns:cx6="http://schemas.microsoft.com/office/drawing/2016/5/12/chartex" xmlns:cx7="http://schemas.microsoft.com/office/drawing/2016/5/13/chartex" xmlns:cx8="http://schemas.microsoft.com/office/drawing/2016/5/14/chartex" xmlns:mc="http://schemas.openxmlformats.org/markup-compatibility/2006" xmlns:aink="http://schemas.microsoft.com/office/drawing/2016/ink" xmlns:am3d="http://schemas.microsoft.com/office/drawing/2017/model3d" xmlns:o="urn:schemas-microsoft-com:office:office" xmlns:r="http://schemas.openxmlformats.org/officeDocument/2006/relationships" xmlns:m="http://schemas.openxmlformats.org/officeDocument/2006/math" xmlns:v="urn:schemas-microsoft-com:vml" xmlns:wp14="http://schemas.microsoft.com/office/word/2010/wordprocessingDrawing" xmlns:wp="http://schemas.openxmlformats.org/drawingml/2006/wordprocessingDrawing" xmlns:w10="urn:schemas-microsoft-com:office:word" xmlns:w="http://schemas.openxmlformats.org/wordprocessingml/2006/main" xmlns:w14="http://schemas.microsoft.com/office/word/2010/wordml" xmlns:w15="http://schemas.microsoft.com/office/word/2012/wordml" xmlns:w16cex="http://schemas.microsoft.com/office/word/2018/wordml/cex" xmlns:w16cid="http://schemas.microsoft.com/office/word/2016/wordml/cid" xmlns:w16="http://schemas.microsoft.com/office/word/2018/wordml" xmlns:w16se="http://schemas.microsoft.com/office/word/2015/wordml/symex" xmlns:wpg="http://schemas.microsoft.com/office/word/2010/wordprocessingGroup" xmlns:wpi="http://schemas.microsoft.com/office/word/2010/wordprocessingInk" xmlns:wne="http://schemas.microsoft.com/office/word/2006/wordml" xmlns:wps="http://schemas.microsoft.com/office/word/2010/wordprocessingShape" mc:Ignorable="w14 w15 w16se w16cid w16 w16cex wp14">
   <w:abstractNum w:abstractNumId="0" w15:restartNumberingAfterBreak="0">
     <w:nsid w:val="0F974B3F"/>
     <w:multiLevelType w:val="hybridMultilevel"/>
@@ -10428,7 +10441,7 @@
 </file>
 
 <file path=word/styles.xml><?xml version="1.0" encoding="utf-8"?>
-<w:styles xmlns:mc="http://schemas.openxmlformats.org/markup-compatibility/2006" xmlns:r="http://schemas.openxmlformats.org/officeDocument/2006/relationships" xmlns:w="http://schemas.openxmlformats.org/wordprocessingml/2006/main" xmlns:w14="http://schemas.microsoft.com/office/word/2010/wordml" xmlns:w15="http://schemas.microsoft.com/office/word/2012/wordml" xmlns:w16cid="http://schemas.microsoft.com/office/word/2016/wordml/cid" xmlns:w16se="http://schemas.microsoft.com/office/word/2015/wordml/symex" mc:Ignorable="w14 w15 w16se w16cid">
+<w:styles xmlns:mc="http://schemas.openxmlformats.org/markup-compatibility/2006" xmlns:r="http://schemas.openxmlformats.org/officeDocument/2006/relationships" xmlns:w="http://schemas.openxmlformats.org/wordprocessingml/2006/main" xmlns:w14="http://schemas.microsoft.com/office/word/2010/wordml" xmlns:w15="http://schemas.microsoft.com/office/word/2012/wordml" xmlns:w16cex="http://schemas.microsoft.com/office/word/2018/wordml/cex" xmlns:w16cid="http://schemas.microsoft.com/office/word/2016/wordml/cid" xmlns:w16="http://schemas.microsoft.com/office/word/2018/wordml" xmlns:w16se="http://schemas.microsoft.com/office/word/2015/wordml/symex" mc:Ignorable="w14 w15 w16se w16cid w16 w16cex">
   <w:docDefaults>
     <w:rPrDefault>
       <w:rPr>

</xml_diff>

<commit_message>
#208 - EXP SNAP Approval - Signed Accelerant Page
</commit_message>
<xml_diff>
--- a/project-sparq/#208 Accelerant Page - Expedited Approval at Determination.docx
+++ b/project-sparq/#208 Accelerant Page - Expedited Approval at Determination.docx
@@ -1,6 +1,6 @@
 
 <file path=word/document.xml><?xml version="1.0" encoding="utf-8"?>
-<w:document xmlns:wpc="http://schemas.microsoft.com/office/word/2010/wordprocessingCanvas" xmlns:cx="http://schemas.microsoft.com/office/drawing/2014/chartex" xmlns:cx1="http://schemas.microsoft.com/office/drawing/2015/9/8/chartex" xmlns:cx2="http://schemas.microsoft.com/office/drawing/2015/10/21/chartex" xmlns:cx3="http://schemas.microsoft.com/office/drawing/2016/5/9/chartex" xmlns:cx4="http://schemas.microsoft.com/office/drawing/2016/5/10/chartex" xmlns:cx5="http://schemas.microsoft.com/office/drawing/2016/5/11/chartex" xmlns:cx6="http://schemas.microsoft.com/office/drawing/2016/5/12/chartex" xmlns:cx7="http://schemas.microsoft.com/office/drawing/2016/5/13/chartex" xmlns:cx8="http://schemas.microsoft.com/office/drawing/2016/5/14/chartex" xmlns:mc="http://schemas.openxmlformats.org/markup-compatibility/2006" xmlns:aink="http://schemas.microsoft.com/office/drawing/2016/ink" xmlns:am3d="http://schemas.microsoft.com/office/drawing/2017/model3d" xmlns:o="urn:schemas-microsoft-com:office:office" xmlns:r="http://schemas.openxmlformats.org/officeDocument/2006/relationships" xmlns:m="http://schemas.openxmlformats.org/officeDocument/2006/math" xmlns:v="urn:schemas-microsoft-com:vml" xmlns:wp14="http://schemas.microsoft.com/office/word/2010/wordprocessingDrawing" xmlns:wp="http://schemas.openxmlformats.org/drawingml/2006/wordprocessingDrawing" xmlns:w10="urn:schemas-microsoft-com:office:word" xmlns:w="http://schemas.openxmlformats.org/wordprocessingml/2006/main" xmlns:w14="http://schemas.microsoft.com/office/word/2010/wordml" xmlns:w15="http://schemas.microsoft.com/office/word/2012/wordml" xmlns:w16cex="http://schemas.microsoft.com/office/word/2018/wordml/cex" xmlns:w16cid="http://schemas.microsoft.com/office/word/2016/wordml/cid" xmlns:w16="http://schemas.microsoft.com/office/word/2018/wordml" xmlns:w16se="http://schemas.microsoft.com/office/word/2015/wordml/symex" xmlns:wpg="http://schemas.microsoft.com/office/word/2010/wordprocessingGroup" xmlns:wpi="http://schemas.microsoft.com/office/word/2010/wordprocessingInk" xmlns:wne="http://schemas.microsoft.com/office/word/2006/wordml" xmlns:wps="http://schemas.microsoft.com/office/word/2010/wordprocessingShape" mc:Ignorable="w14 w15 w16se w16cid w16 w16cex wp14">
+<w:document xmlns:wpc="http://schemas.microsoft.com/office/word/2010/wordprocessingCanvas" xmlns:cx="http://schemas.microsoft.com/office/drawing/2014/chartex" xmlns:cx1="http://schemas.microsoft.com/office/drawing/2015/9/8/chartex" xmlns:cx2="http://schemas.microsoft.com/office/drawing/2015/10/21/chartex" xmlns:cx3="http://schemas.microsoft.com/office/drawing/2016/5/9/chartex" xmlns:cx4="http://schemas.microsoft.com/office/drawing/2016/5/10/chartex" xmlns:cx5="http://schemas.microsoft.com/office/drawing/2016/5/11/chartex" xmlns:cx6="http://schemas.microsoft.com/office/drawing/2016/5/12/chartex" xmlns:cx7="http://schemas.microsoft.com/office/drawing/2016/5/13/chartex" xmlns:cx8="http://schemas.microsoft.com/office/drawing/2016/5/14/chartex" xmlns:mc="http://schemas.openxmlformats.org/markup-compatibility/2006" xmlns:aink="http://schemas.microsoft.com/office/drawing/2016/ink" xmlns:am3d="http://schemas.microsoft.com/office/drawing/2017/model3d" xmlns:o="urn:schemas-microsoft-com:office:office" xmlns:r="http://schemas.openxmlformats.org/officeDocument/2006/relationships" xmlns:m="http://schemas.openxmlformats.org/officeDocument/2006/math" xmlns:v="urn:schemas-microsoft-com:vml" xmlns:wp14="http://schemas.microsoft.com/office/word/2010/wordprocessingDrawing" xmlns:wp="http://schemas.openxmlformats.org/drawingml/2006/wordprocessingDrawing" xmlns:w10="urn:schemas-microsoft-com:office:word" xmlns:w="http://schemas.openxmlformats.org/wordprocessingml/2006/main" xmlns:w14="http://schemas.microsoft.com/office/word/2010/wordml" xmlns:w15="http://schemas.microsoft.com/office/word/2012/wordml" xmlns:w16cid="http://schemas.microsoft.com/office/word/2016/wordml/cid" xmlns:w16se="http://schemas.microsoft.com/office/word/2015/wordml/symex" xmlns:wpg="http://schemas.microsoft.com/office/word/2010/wordprocessingGroup" xmlns:wpi="http://schemas.microsoft.com/office/word/2010/wordprocessingInk" xmlns:wne="http://schemas.microsoft.com/office/word/2006/wordml" xmlns:wps="http://schemas.microsoft.com/office/word/2010/wordprocessingShape" mc:Ignorable="w14 w15 w16se w16cid wp14">
   <w:body>
     <w:p>
       <w:pPr>
@@ -579,9 +579,9 @@
                     </wp:inline>
                   </w:drawing>
                 </mc:Choice>
-                <mc:Fallback>
+                <mc:Fallback xmlns:w16="http://schemas.microsoft.com/office/word/2018/wordml" xmlns:w16cex="http://schemas.microsoft.com/office/word/2018/wordml/cex">
                   <w:pict>
-                    <v:group w14:anchorId="2B6BED27" id="Group 5" o:spid="_x0000_s1026" alt="Tip icon" style="width:11.15pt;height:11.15pt;mso-position-horizontal-relative:char;mso-position-vertical-relative:line" coordsize="141605,141605" o:gfxdata="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">
+                    <v:group w14:anchorId="61F5A1B7" id="Group 5" o:spid="_x0000_s1026" alt="Tip icon" style="width:11.15pt;height:11.15pt;mso-position-horizontal-relative:char;mso-position-vertical-relative:line" coordsize="141605,141605" o:gfxdata="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">
                       <v:rect id="Rectangle 17" o:spid="_x0000_s1027" alt="Blue rectangle" style="position:absolute;width:141605;height:141605;visibility:visible;mso-wrap-style:square;v-text-anchor:top" o:gfxdata="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" fillcolor="#2f5496 [2404]" stroked="f" strokeweight="0"/>
                       <v:shape id="Freeform 18" o:spid="_x0000_s1028" alt="Information icon" style="position:absolute;left:58420;top:22225;width:24765;height:97155;visibility:visible;mso-wrap-style:square;v-text-anchor:top" coordsize="541,2151" o:gfxdata="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" path="m30,791r481,l511,2151r-481,l30,791xm271,r40,3l349,11r35,15l418,44r29,22l475,93r22,30l516,157r14,36l538,230r3,40l538,310r-8,37l516,384r-19,33l475,447r-28,27l418,496r-34,19l349,529r-38,9l271,540r-40,-2l193,529,157,515,125,496,94,474,68,447,44,417,26,384,13,347,3,310,,270,3,230,13,193,26,157,44,123,68,93,94,66,125,44,157,26,193,11,231,3,271,xe" stroked="f" strokeweight="0">
                         <v:path arrowok="t" o:connecttype="custom" o:connectlocs="1373,35727;23392,35727;23392,97155;1373,97155;1373,35727;12405,0;14236,136;15976,497;17578,1174;19135,1987;20462,2981;21744,4201;22751,5556;23621,7091;24261,8717;24628,10388;24765,12195;24628,14002;24261,15673;23621,17344;22751,18835;21744,20190;20462,21409;19135,22403;17578,23261;15976,23894;14236,24300;12405,24390;10574,24300;8835,23894;7187,23261;5722,22403;4303,21409;3113,20190;2014,18835;1190,17344;595,15673;137,14002;0,12195;137,10388;595,8717;1190,7091;2014,5556;3113,4201;4303,2981;5722,1987;7187,1174;8835,497;10574,136;12405,0" o:connectangles="0,0,0,0,0,0,0,0,0,0,0,0,0,0,0,0,0,0,0,0,0,0,0,0,0,0,0,0,0,0,0,0,0,0,0,0,0,0,0,0,0,0,0,0,0,0,0,0,0,0"/>
@@ -2035,9 +2035,9 @@
                     </wp:inline>
                   </w:drawing>
                 </mc:Choice>
-                <mc:Fallback>
+                <mc:Fallback xmlns:w16="http://schemas.microsoft.com/office/word/2018/wordml" xmlns:w16cex="http://schemas.microsoft.com/office/word/2018/wordml/cex">
                   <w:pict>
-                    <v:group w14:anchorId="43765A53" id="Group 5" o:spid="_x0000_s1026" alt="Tip icon" style="width:11.15pt;height:11.15pt;mso-position-horizontal-relative:char;mso-position-vertical-relative:line" coordsize="141605,141605" o:gfxdata="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">
+                    <v:group w14:anchorId="5AD99E3D" id="Group 5" o:spid="_x0000_s1026" alt="Tip icon" style="width:11.15pt;height:11.15pt;mso-position-horizontal-relative:char;mso-position-vertical-relative:line" coordsize="141605,141605" o:gfxdata="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">
                       <v:rect id="Rectangle 12" o:spid="_x0000_s1027" alt="Blue rectangle" style="position:absolute;width:141605;height:141605;visibility:visible;mso-wrap-style:square;v-text-anchor:top" o:gfxdata="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" fillcolor="#2f5496 [2404]" stroked="f" strokeweight="0"/>
                       <v:shape id="Freeform 18" o:spid="_x0000_s1028" alt="Information icon" style="position:absolute;left:58420;top:22225;width:24765;height:97155;visibility:visible;mso-wrap-style:square;v-text-anchor:top" coordsize="541,2151" o:gfxdata="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" path="m30,791r481,l511,2151r-481,l30,791xm271,r40,3l349,11r35,15l418,44r29,22l475,93r22,30l516,157r14,36l538,230r3,40l538,310r-8,37l516,384r-19,33l475,447r-28,27l418,496r-34,19l349,529r-38,9l271,540r-40,-2l193,529,157,515,125,496,94,474,68,447,44,417,26,384,13,347,3,310,,270,3,230,13,193,26,157,44,123,68,93,94,66,125,44,157,26,193,11,231,3,271,xe" stroked="f" strokeweight="0">
                         <v:path arrowok="t" o:connecttype="custom" o:connectlocs="1373,35727;23392,35727;23392,97155;1373,97155;1373,35727;12405,0;14236,136;15976,497;17578,1174;19135,1987;20462,2981;21744,4201;22751,5556;23621,7091;24261,8717;24628,10388;24765,12195;24628,14002;24261,15673;23621,17344;22751,18835;21744,20190;20462,21409;19135,22403;17578,23261;15976,23894;14236,24300;12405,24390;10574,24300;8835,23894;7187,23261;5722,22403;4303,21409;3113,20190;2014,18835;1190,17344;595,15673;137,14002;0,12195;137,10388;595,8717;1190,7091;2014,5556;3113,4201;4303,2981;5722,1987;7187,1174;8835,497;10574,136;12405,0" o:connectangles="0,0,0,0,0,0,0,0,0,0,0,0,0,0,0,0,0,0,0,0,0,0,0,0,0,0,0,0,0,0,0,0,0,0,0,0,0,0,0,0,0,0,0,0,0,0,0,0,0,0"/>
@@ -2104,7 +2104,7 @@
           <w:color w:val="1F3864" w:themeColor="accent1" w:themeShade="80"/>
         </w:rPr>
       </w:pPr>
-      <w:hyperlink r:id="rId8" w:history="1">
+      <w:hyperlink r:id="rId11" w:history="1">
         <w:r>
           <w:rPr>
             <w:rStyle w:val="Hyperlink"/>
@@ -2159,7 +2159,7 @@
           <w:color w:val="1F3864" w:themeColor="accent1" w:themeShade="80"/>
         </w:rPr>
       </w:pPr>
-      <w:hyperlink r:id="rId9" w:history="1">
+      <w:hyperlink r:id="rId12" w:history="1">
         <w:r>
           <w:rPr>
             <w:rStyle w:val="Hyperlink"/>
@@ -2191,7 +2191,7 @@
           <w:color w:val="1F3864" w:themeColor="accent1" w:themeShade="80"/>
         </w:rPr>
       </w:pPr>
-      <w:hyperlink r:id="rId10" w:history="1">
+      <w:hyperlink r:id="rId13" w:history="1">
         <w:r>
           <w:rPr>
             <w:rStyle w:val="Hyperlink"/>
@@ -2242,7 +2242,7 @@
           <w:color w:val="1F3864" w:themeColor="accent1" w:themeShade="80"/>
         </w:rPr>
       </w:pPr>
-      <w:hyperlink r:id="rId11" w:history="1">
+      <w:hyperlink r:id="rId14" w:history="1">
         <w:r>
           <w:rPr>
             <w:rStyle w:val="Hyperlink"/>
@@ -2312,7 +2312,7 @@
           <w:color w:val="1F3864" w:themeColor="accent1" w:themeShade="80"/>
         </w:rPr>
       </w:pPr>
-      <w:hyperlink r:id="rId12" w:history="1">
+      <w:hyperlink r:id="rId15" w:history="1">
         <w:r>
           <w:rPr>
             <w:rStyle w:val="Hyperlink"/>
@@ -2344,7 +2344,7 @@
           <w:color w:val="1F3864" w:themeColor="accent1" w:themeShade="80"/>
         </w:rPr>
       </w:pPr>
-      <w:hyperlink r:id="rId13" w:history="1">
+      <w:hyperlink r:id="rId16" w:history="1">
         <w:r>
           <w:rPr>
             <w:rStyle w:val="Hyperlink"/>
@@ -2417,7 +2417,7 @@
           <w:color w:val="1F3864" w:themeColor="accent1" w:themeShade="80"/>
         </w:rPr>
       </w:pPr>
-      <w:hyperlink r:id="rId14" w:history="1">
+      <w:hyperlink r:id="rId17" w:history="1">
         <w:r>
           <w:rPr>
             <w:rStyle w:val="Hyperlink"/>
@@ -3287,9 +3287,9 @@
                     </wp:inline>
                   </w:drawing>
                 </mc:Choice>
-                <mc:Fallback>
+                <mc:Fallback xmlns:w16="http://schemas.microsoft.com/office/word/2018/wordml" xmlns:w16cex="http://schemas.microsoft.com/office/word/2018/wordml/cex">
                   <w:pict>
-                    <v:group w14:anchorId="46F3A835" id="Group 5" o:spid="_x0000_s1026" alt="Tip icon" style="width:11.15pt;height:11.15pt;mso-position-horizontal-relative:char;mso-position-vertical-relative:line" coordsize="141605,141605" o:gfxdata="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">
+                    <v:group w14:anchorId="47B0E6ED" id="Group 5" o:spid="_x0000_s1026" alt="Tip icon" style="width:11.15pt;height:11.15pt;mso-position-horizontal-relative:char;mso-position-vertical-relative:line" coordsize="141605,141605" o:gfxdata="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">
                       <v:rect id="Rectangle 3" o:spid="_x0000_s1027" alt="Blue rectangle" style="position:absolute;width:141605;height:141605;visibility:visible;mso-wrap-style:square;v-text-anchor:top" o:gfxdata="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" fillcolor="#2f5496 [2404]" stroked="f" strokeweight="0"/>
                       <v:shape id="Freeform 18" o:spid="_x0000_s1028" alt="Information icon" style="position:absolute;left:58420;top:22225;width:24765;height:97155;visibility:visible;mso-wrap-style:square;v-text-anchor:top" coordsize="541,2151" o:gfxdata="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" path="m30,791r481,l511,2151r-481,l30,791xm271,r40,3l349,11r35,15l418,44r29,22l475,93r22,30l516,157r14,36l538,230r3,40l538,310r-8,37l516,384r-19,33l475,447r-28,27l418,496r-34,19l349,529r-38,9l271,540r-40,-2l193,529,157,515,125,496,94,474,68,447,44,417,26,384,13,347,3,310,,270,3,230,13,193,26,157,44,123,68,93,94,66,125,44,157,26,193,11,231,3,271,xe" stroked="f" strokeweight="0">
                         <v:path arrowok="t" o:connecttype="custom" o:connectlocs="1373,35727;23392,35727;23392,97155;1373,97155;1373,35727;12405,0;14236,136;15976,497;17578,1174;19135,1987;20462,2981;21744,4201;22751,5556;23621,7091;24261,8717;24628,10388;24765,12195;24628,14002;24261,15673;23621,17344;22751,18835;21744,20190;20462,21409;19135,22403;17578,23261;15976,23894;14236,24300;12405,24390;10574,24300;8835,23894;7187,23261;5722,22403;4303,21409;3113,20190;2014,18835;1190,17344;595,15673;137,14002;0,12195;137,10388;595,8717;1190,7091;2014,5556;3113,4201;4303,2981;5722,1987;7187,1174;8835,497;10574,136;12405,0" o:connectangles="0,0,0,0,0,0,0,0,0,0,0,0,0,0,0,0,0,0,0,0,0,0,0,0,0,0,0,0,0,0,0,0,0,0,0,0,0,0,0,0,0,0,0,0,0,0,0,0,0,0"/>
@@ -4557,9 +4557,9 @@
                     </wp:inline>
                   </w:drawing>
                 </mc:Choice>
-                <mc:Fallback>
+                <mc:Fallback xmlns:w16="http://schemas.microsoft.com/office/word/2018/wordml" xmlns:w16cex="http://schemas.microsoft.com/office/word/2018/wordml/cex">
                   <w:pict>
-                    <v:group w14:anchorId="694F2A49" id="Group 5" o:spid="_x0000_s1026" alt="Tip icon" style="width:11.15pt;height:11.15pt;mso-position-horizontal-relative:char;mso-position-vertical-relative:line" coordsize="141605,141605" o:gfxdata="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">
+                    <v:group w14:anchorId="6958605A" id="Group 5" o:spid="_x0000_s1026" alt="Tip icon" style="width:11.15pt;height:11.15pt;mso-position-horizontal-relative:char;mso-position-vertical-relative:line" coordsize="141605,141605" o:gfxdata="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">
                       <v:rect id="Rectangle 21" o:spid="_x0000_s1027" alt="Blue rectangle" style="position:absolute;width:141605;height:141605;visibility:visible;mso-wrap-style:square;v-text-anchor:top" o:gfxdata="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" fillcolor="#2f5496 [2404]" stroked="f" strokeweight="0"/>
                       <v:shape id="Freeform 18" o:spid="_x0000_s1028" alt="Information icon" style="position:absolute;left:58420;top:22225;width:24765;height:97155;visibility:visible;mso-wrap-style:square;v-text-anchor:top" coordsize="541,2151" o:gfxdata="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" path="m30,791r481,l511,2151r-481,l30,791xm271,r40,3l349,11r35,15l418,44r29,22l475,93r22,30l516,157r14,36l538,230r3,40l538,310r-8,37l516,384r-19,33l475,447r-28,27l418,496r-34,19l349,529r-38,9l271,540r-40,-2l193,529,157,515,125,496,94,474,68,447,44,417,26,384,13,347,3,310,,270,3,230,13,193,26,157,44,123,68,93,94,66,125,44,157,26,193,11,231,3,271,xe" stroked="f" strokeweight="0">
                         <v:path arrowok="t" o:connecttype="custom" o:connectlocs="1373,35727;23392,35727;23392,97155;1373,97155;1373,35727;12405,0;14236,136;15976,497;17578,1174;19135,1987;20462,2981;21744,4201;22751,5556;23621,7091;24261,8717;24628,10388;24765,12195;24628,14002;24261,15673;23621,17344;22751,18835;21744,20190;20462,21409;19135,22403;17578,23261;15976,23894;14236,24300;12405,24390;10574,24300;8835,23894;7187,23261;5722,22403;4303,21409;3113,20190;2014,18835;1190,17344;595,15673;137,14002;0,12195;137,10388;595,8717;1190,7091;2014,5556;3113,4201;4303,2981;5722,1987;7187,1174;8835,497;10574,136;12405,0" o:connectangles="0,0,0,0,0,0,0,0,0,0,0,0,0,0,0,0,0,0,0,0,0,0,0,0,0,0,0,0,0,0,0,0,0,0,0,0,0,0,0,0,0,0,0,0,0,0,0,0,0,0"/>
@@ -5399,9 +5399,9 @@
                     </wp:inline>
                   </w:drawing>
                 </mc:Choice>
-                <mc:Fallback>
+                <mc:Fallback xmlns:w16="http://schemas.microsoft.com/office/word/2018/wordml" xmlns:w16cex="http://schemas.microsoft.com/office/word/2018/wordml/cex">
                   <w:pict>
-                    <v:group w14:anchorId="036DE834" id="Group 5" o:spid="_x0000_s1026" alt="Tip icon" style="width:11.15pt;height:11.15pt;mso-position-horizontal-relative:char;mso-position-vertical-relative:line" coordsize="141605,141605" o:gfxdata="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">
+                    <v:group w14:anchorId="37B5FE60" id="Group 5" o:spid="_x0000_s1026" alt="Tip icon" style="width:11.15pt;height:11.15pt;mso-position-horizontal-relative:char;mso-position-vertical-relative:line" coordsize="141605,141605" o:gfxdata="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">
                       <v:rect id="Rectangle 24" o:spid="_x0000_s1027" alt="Blue rectangle" style="position:absolute;width:141605;height:141605;visibility:visible;mso-wrap-style:square;v-text-anchor:top" o:gfxdata="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" fillcolor="#2f5496 [2404]" stroked="f" strokeweight="0"/>
                       <v:shape id="Freeform 18" o:spid="_x0000_s1028" alt="Information icon" style="position:absolute;left:58420;top:22225;width:24765;height:97155;visibility:visible;mso-wrap-style:square;v-text-anchor:top" coordsize="541,2151" o:gfxdata="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" path="m30,791r481,l511,2151r-481,l30,791xm271,r40,3l349,11r35,15l418,44r29,22l475,93r22,30l516,157r14,36l538,230r3,40l538,310r-8,37l516,384r-19,33l475,447r-28,27l418,496r-34,19l349,529r-38,9l271,540r-40,-2l193,529,157,515,125,496,94,474,68,447,44,417,26,384,13,347,3,310,,270,3,230,13,193,26,157,44,123,68,93,94,66,125,44,157,26,193,11,231,3,271,xe" stroked="f" strokeweight="0">
                         <v:path arrowok="t" o:connecttype="custom" o:connectlocs="1373,35727;23392,35727;23392,97155;1373,97155;1373,35727;12405,0;14236,136;15976,497;17578,1174;19135,1987;20462,2981;21744,4201;22751,5556;23621,7091;24261,8717;24628,10388;24765,12195;24628,14002;24261,15673;23621,17344;22751,18835;21744,20190;20462,21409;19135,22403;17578,23261;15976,23894;14236,24300;12405,24390;10574,24300;8835,23894;7187,23261;5722,22403;4303,21409;3113,20190;2014,18835;1190,17344;595,15673;137,14002;0,12195;137,10388;595,8717;1190,7091;2014,5556;3113,4201;4303,2981;5722,1987;7187,1174;8835,497;10574,136;12405,0" o:connectangles="0,0,0,0,0,0,0,0,0,0,0,0,0,0,0,0,0,0,0,0,0,0,0,0,0,0,0,0,0,0,0,0,0,0,0,0,0,0,0,0,0,0,0,0,0,0,0,0,0,0"/>
@@ -6169,9 +6169,9 @@
                     </wp:inline>
                   </w:drawing>
                 </mc:Choice>
-                <mc:Fallback>
+                <mc:Fallback xmlns:w16="http://schemas.microsoft.com/office/word/2018/wordml" xmlns:w16cex="http://schemas.microsoft.com/office/word/2018/wordml/cex">
                   <w:pict>
-                    <v:group w14:anchorId="52D9DCE3" id="Group 5" o:spid="_x0000_s1026" alt="Tip icon" style="width:11.15pt;height:11.15pt;mso-position-horizontal-relative:char;mso-position-vertical-relative:line" coordsize="141605,141605" o:gfxdata="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">
+                    <v:group w14:anchorId="78952F45" id="Group 5" o:spid="_x0000_s1026" alt="Tip icon" style="width:11.15pt;height:11.15pt;mso-position-horizontal-relative:char;mso-position-vertical-relative:line" coordsize="141605,141605" o:gfxdata="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">
                       <v:rect id="Rectangle 9" o:spid="_x0000_s1027" alt="Blue rectangle" style="position:absolute;width:141605;height:141605;visibility:visible;mso-wrap-style:square;v-text-anchor:top" o:gfxdata="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" fillcolor="#2f5496 [2404]" stroked="f" strokeweight="0"/>
                       <v:shape id="Freeform 18" o:spid="_x0000_s1028" alt="Information icon" style="position:absolute;left:58420;top:22225;width:24765;height:97155;visibility:visible;mso-wrap-style:square;v-text-anchor:top" coordsize="541,2151" o:gfxdata="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" path="m30,791r481,l511,2151r-481,l30,791xm271,r40,3l349,11r35,15l418,44r29,22l475,93r22,30l516,157r14,36l538,230r3,40l538,310r-8,37l516,384r-19,33l475,447r-28,27l418,496r-34,19l349,529r-38,9l271,540r-40,-2l193,529,157,515,125,496,94,474,68,447,44,417,26,384,13,347,3,310,,270,3,230,13,193,26,157,44,123,68,93,94,66,125,44,157,26,193,11,231,3,271,xe" stroked="f" strokeweight="0">
                         <v:path arrowok="t" o:connecttype="custom" o:connectlocs="1373,35727;23392,35727;23392,97155;1373,97155;1373,35727;12405,0;14236,136;15976,497;17578,1174;19135,1987;20462,2981;21744,4201;22751,5556;23621,7091;24261,8717;24628,10388;24765,12195;24628,14002;24261,15673;23621,17344;22751,18835;21744,20190;20462,21409;19135,22403;17578,23261;15976,23894;14236,24300;12405,24390;10574,24300;8835,23894;7187,23261;5722,22403;4303,21409;3113,20190;2014,18835;1190,17344;595,15673;137,14002;0,12195;137,10388;595,8717;1190,7091;2014,5556;3113,4201;4303,2981;5722,1987;7187,1174;8835,497;10574,136;12405,0" o:connectangles="0,0,0,0,0,0,0,0,0,0,0,0,0,0,0,0,0,0,0,0,0,0,0,0,0,0,0,0,0,0,0,0,0,0,0,0,0,0,0,0,0,0,0,0,0,0,0,0,0,0"/>
@@ -6953,9 +6953,9 @@
                     </wp:inline>
                   </w:drawing>
                 </mc:Choice>
-                <mc:Fallback>
+                <mc:Fallback xmlns:w16="http://schemas.microsoft.com/office/word/2018/wordml" xmlns:w16cex="http://schemas.microsoft.com/office/word/2018/wordml/cex">
                   <w:pict>
-                    <v:group w14:anchorId="0DC6489E" id="Group 5" o:spid="_x0000_s1026" alt="Tip icon" style="width:11.15pt;height:11.15pt;mso-position-horizontal-relative:char;mso-position-vertical-relative:line" coordsize="141605,141605" o:gfxdata="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">
+                    <v:group w14:anchorId="2C617192" id="Group 5" o:spid="_x0000_s1026" alt="Tip icon" style="width:11.15pt;height:11.15pt;mso-position-horizontal-relative:char;mso-position-vertical-relative:line" coordsize="141605,141605" o:gfxdata="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">
                       <v:rect id="Rectangle 27" o:spid="_x0000_s1027" alt="Blue rectangle" style="position:absolute;width:141605;height:141605;visibility:visible;mso-wrap-style:square;v-text-anchor:top" o:gfxdata="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" fillcolor="#2f5496 [2404]" stroked="f" strokeweight="0"/>
                       <v:shape id="Freeform 18" o:spid="_x0000_s1028" alt="Information icon" style="position:absolute;left:58420;top:22225;width:24765;height:97155;visibility:visible;mso-wrap-style:square;v-text-anchor:top" coordsize="541,2151" o:gfxdata="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" path="m30,791r481,l511,2151r-481,l30,791xm271,r40,3l349,11r35,15l418,44r29,22l475,93r22,30l516,157r14,36l538,230r3,40l538,310r-8,37l516,384r-19,33l475,447r-28,27l418,496r-34,19l349,529r-38,9l271,540r-40,-2l193,529,157,515,125,496,94,474,68,447,44,417,26,384,13,347,3,310,,270,3,230,13,193,26,157,44,123,68,93,94,66,125,44,157,26,193,11,231,3,271,xe" stroked="f" strokeweight="0">
                         <v:path arrowok="t" o:connecttype="custom" o:connectlocs="1373,35727;23392,35727;23392,97155;1373,97155;1373,35727;12405,0;14236,136;15976,497;17578,1174;19135,1987;20462,2981;21744,4201;22751,5556;23621,7091;24261,8717;24628,10388;24765,12195;24628,14002;24261,15673;23621,17344;22751,18835;21744,20190;20462,21409;19135,22403;17578,23261;15976,23894;14236,24300;12405,24390;10574,24300;8835,23894;7187,23261;5722,22403;4303,21409;3113,20190;2014,18835;1190,17344;595,15673;137,14002;0,12195;137,10388;595,8717;1190,7091;2014,5556;3113,4201;4303,2981;5722,1987;7187,1174;8835,497;10574,136;12405,0" o:connectangles="0,0,0,0,0,0,0,0,0,0,0,0,0,0,0,0,0,0,0,0,0,0,0,0,0,0,0,0,0,0,0,0,0,0,0,0,0,0,0,0,0,0,0,0,0,0,0,0,0,0"/>
@@ -7318,7 +7318,7 @@
                 <w:lang w:eastAsia="ja-JP"/>
               </w:rPr>
             </w:pPr>
-            <w:hyperlink r:id="rId15" w:history="1">
+            <w:hyperlink r:id="rId18" w:history="1">
               <w:r>
                 <w:rPr>
                   <w:rStyle w:val="Hyperlink"/>
@@ -7376,7 +7376,7 @@
             <w:tcW w:w="3117" w:type="dxa"/>
           </w:tcPr>
           <w:p>
-            <w:hyperlink r:id="rId16" w:history="1">
+            <w:hyperlink r:id="rId19" w:history="1">
               <w:r>
                 <w:rPr>
                   <w:rStyle w:val="Hyperlink"/>
@@ -7436,7 +7436,7 @@
             <w:tcW w:w="3117" w:type="dxa"/>
           </w:tcPr>
           <w:p>
-            <w:hyperlink r:id="rId17" w:history="1">
+            <w:hyperlink r:id="rId20" w:history="1">
               <w:r>
                 <w:rPr>
                   <w:rStyle w:val="Hyperlink"/>
@@ -7493,7 +7493,7 @@
             <w:tcW w:w="3117" w:type="dxa"/>
           </w:tcPr>
           <w:p>
-            <w:hyperlink r:id="rId18" w:history="1">
+            <w:hyperlink r:id="rId21" w:history="1">
               <w:r>
                 <w:rPr>
                   <w:rStyle w:val="Hyperlink"/>
@@ -7551,7 +7551,7 @@
             <w:tcW w:w="3117" w:type="dxa"/>
           </w:tcPr>
           <w:p>
-            <w:hyperlink r:id="rId19" w:history="1">
+            <w:hyperlink r:id="rId22" w:history="1">
               <w:r>
                 <w:rPr>
                   <w:rStyle w:val="Hyperlink"/>
@@ -8278,9 +8278,9 @@
                     </wp:inline>
                   </w:drawing>
                 </mc:Choice>
-                <mc:Fallback>
+                <mc:Fallback xmlns:w16="http://schemas.microsoft.com/office/word/2018/wordml" xmlns:w16cex="http://schemas.microsoft.com/office/word/2018/wordml/cex">
                   <w:pict>
-                    <v:group w14:anchorId="2C668B53" id="Group 5" o:spid="_x0000_s1026" alt="Tip icon" style="width:11.15pt;height:11.15pt;mso-position-horizontal-relative:char;mso-position-vertical-relative:line" coordsize="141605,141605" o:gfxdata="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">
+                    <v:group w14:anchorId="445162FF" id="Group 5" o:spid="_x0000_s1026" alt="Tip icon" style="width:11.15pt;height:11.15pt;mso-position-horizontal-relative:char;mso-position-vertical-relative:line" coordsize="141605,141605" o:gfxdata="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">
                       <v:rect id="Rectangle 6" o:spid="_x0000_s1027" alt="Blue rectangle" style="position:absolute;width:141605;height:141605;visibility:visible;mso-wrap-style:square;v-text-anchor:top" o:gfxdata="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" fillcolor="#2f5496 [2404]" stroked="f" strokeweight="0"/>
                       <v:shape id="Freeform 18" o:spid="_x0000_s1028" alt="Information icon" style="position:absolute;left:58420;top:22225;width:24765;height:97155;visibility:visible;mso-wrap-style:square;v-text-anchor:top" coordsize="541,2151" o:gfxdata="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" path="m30,791r481,l511,2151r-481,l30,791xm271,r40,3l349,11r35,15l418,44r29,22l475,93r22,30l516,157r14,36l538,230r3,40l538,310r-8,37l516,384r-19,33l475,447r-28,27l418,496r-34,19l349,529r-38,9l271,540r-40,-2l193,529,157,515,125,496,94,474,68,447,44,417,26,384,13,347,3,310,,270,3,230,13,193,26,157,44,123,68,93,94,66,125,44,157,26,193,11,231,3,271,xe" stroked="f" strokeweight="0">
                         <v:path arrowok="t" o:connecttype="custom" o:connectlocs="1373,35727;23392,35727;23392,97155;1373,97155;1373,35727;12405,0;14236,136;15976,497;17578,1174;19135,1987;20462,2981;21744,4201;22751,5556;23621,7091;24261,8717;24628,10388;24765,12195;24628,14002;24261,15673;23621,17344;22751,18835;21744,20190;20462,21409;19135,22403;17578,23261;15976,23894;14236,24300;12405,24390;10574,24300;8835,23894;7187,23261;5722,22403;4303,21409;3113,20190;2014,18835;1190,17344;595,15673;137,14002;0,12195;137,10388;595,8717;1190,7091;2014,5556;3113,4201;4303,2981;5722,1987;7187,1174;8835,497;10574,136;12405,0" o:connectangles="0,0,0,0,0,0,0,0,0,0,0,0,0,0,0,0,0,0,0,0,0,0,0,0,0,0,0,0,0,0,0,0,0,0,0,0,0,0,0,0,0,0,0,0,0,0,0,0,0,0"/>
@@ -8985,9 +8985,9 @@
                     </wp:inline>
                   </w:drawing>
                 </mc:Choice>
-                <mc:Fallback>
+                <mc:Fallback xmlns:w16="http://schemas.microsoft.com/office/word/2018/wordml" xmlns:w16cex="http://schemas.microsoft.com/office/word/2018/wordml/cex">
                   <w:pict>
-                    <v:group w14:anchorId="60D365CE" id="Group 5" o:spid="_x0000_s1026" alt="Tip icon" style="width:11.15pt;height:11.15pt;mso-position-horizontal-relative:char;mso-position-vertical-relative:line" coordsize="141605,141605" o:gfxdata="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">
+                    <v:group w14:anchorId="1D21CB7A" id="Group 5" o:spid="_x0000_s1026" alt="Tip icon" style="width:11.15pt;height:11.15pt;mso-position-horizontal-relative:char;mso-position-vertical-relative:line" coordsize="141605,141605" o:gfxdata="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">
                       <v:rect id="Rectangle 33" o:spid="_x0000_s1027" alt="Blue rectangle" style="position:absolute;width:141605;height:141605;visibility:visible;mso-wrap-style:square;v-text-anchor:top" o:gfxdata="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" fillcolor="#2f5496 [2404]" stroked="f" strokeweight="0"/>
                       <v:shape id="Freeform 18" o:spid="_x0000_s1028" alt="Information icon" style="position:absolute;left:58420;top:22225;width:24765;height:97155;visibility:visible;mso-wrap-style:square;v-text-anchor:top" coordsize="541,2151" o:gfxdata="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" path="m30,791r481,l511,2151r-481,l30,791xm271,r40,3l349,11r35,15l418,44r29,22l475,93r22,30l516,157r14,36l538,230r3,40l538,310r-8,37l516,384r-19,33l475,447r-28,27l418,496r-34,19l349,529r-38,9l271,540r-40,-2l193,529,157,515,125,496,94,474,68,447,44,417,26,384,13,347,3,310,,270,3,230,13,193,26,157,44,123,68,93,94,66,125,44,157,26,193,11,231,3,271,xe" stroked="f" strokeweight="0">
                         <v:path arrowok="t" o:connecttype="custom" o:connectlocs="1373,35727;23392,35727;23392,97155;1373,97155;1373,35727;12405,0;14236,136;15976,497;17578,1174;19135,1987;20462,2981;21744,4201;22751,5556;23621,7091;24261,8717;24628,10388;24765,12195;24628,14002;24261,15673;23621,17344;22751,18835;21744,20190;20462,21409;19135,22403;17578,23261;15976,23894;14236,24300;12405,24390;10574,24300;8835,23894;7187,23261;5722,22403;4303,21409;3113,20190;2014,18835;1190,17344;595,15673;137,14002;0,12195;137,10388;595,8717;1190,7091;2014,5556;3113,4201;4303,2981;5722,1987;7187,1174;8835,497;10574,136;12405,0" o:connectangles="0,0,0,0,0,0,0,0,0,0,0,0,0,0,0,0,0,0,0,0,0,0,0,0,0,0,0,0,0,0,0,0,0,0,0,0,0,0,0,0,0,0,0,0,0,0,0,0,0,0"/>
@@ -9660,9 +9660,9 @@
                     </wp:inline>
                   </w:drawing>
                 </mc:Choice>
-                <mc:Fallback>
+                <mc:Fallback xmlns:w16="http://schemas.microsoft.com/office/word/2018/wordml" xmlns:w16cex="http://schemas.microsoft.com/office/word/2018/wordml/cex">
                   <w:pict>
-                    <v:group w14:anchorId="53BD9B58" id="Group 5" o:spid="_x0000_s1026" alt="Tip icon" style="width:11.15pt;height:11.15pt;mso-position-horizontal-relative:char;mso-position-vertical-relative:line" coordsize="141605,141605" o:gfxdata="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">
+                    <v:group w14:anchorId="2C15BD58" id="Group 5" o:spid="_x0000_s1026" alt="Tip icon" style="width:11.15pt;height:11.15pt;mso-position-horizontal-relative:char;mso-position-vertical-relative:line" coordsize="141605,141605" o:gfxdata="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">
                       <v:rect id="Rectangle 15" o:spid="_x0000_s1027" alt="Blue rectangle" style="position:absolute;width:141605;height:141605;visibility:visible;mso-wrap-style:square;v-text-anchor:top" o:gfxdata="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" fillcolor="#2f5496 [2404]" stroked="f" strokeweight="0"/>
                       <v:shape id="Freeform 18" o:spid="_x0000_s1028" alt="Information icon" style="position:absolute;left:58420;top:22225;width:24765;height:97155;visibility:visible;mso-wrap-style:square;v-text-anchor:top" coordsize="541,2151" o:gfxdata="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" path="m30,791r481,l511,2151r-481,l30,791xm271,r40,3l349,11r35,15l418,44r29,22l475,93r22,30l516,157r14,36l538,230r3,40l538,310r-8,37l516,384r-19,33l475,447r-28,27l418,496r-34,19l349,529r-38,9l271,540r-40,-2l193,529,157,515,125,496,94,474,68,447,44,417,26,384,13,347,3,310,,270,3,230,13,193,26,157,44,123,68,93,94,66,125,44,157,26,193,11,231,3,271,xe" stroked="f" strokeweight="0">
                         <v:path arrowok="t" o:connecttype="custom" o:connectlocs="1373,35727;23392,35727;23392,97155;1373,97155;1373,35727;12405,0;14236,136;15976,497;17578,1174;19135,1987;20462,2981;21744,4201;22751,5556;23621,7091;24261,8717;24628,10388;24765,12195;24628,14002;24261,15673;23621,17344;22751,18835;21744,20190;20462,21409;19135,22403;17578,23261;15976,23894;14236,24300;12405,24390;10574,24300;8835,23894;7187,23261;5722,22403;4303,21409;3113,20190;2014,18835;1190,17344;595,15673;137,14002;0,12195;137,10388;595,8717;1190,7091;2014,5556;3113,4201;4303,2981;5722,1987;7187,1174;8835,497;10574,136;12405,0" o:connectangles="0,0,0,0,0,0,0,0,0,0,0,0,0,0,0,0,0,0,0,0,0,0,0,0,0,0,0,0,0,0,0,0,0,0,0,0,0,0,0,0,0,0,0,0,0,0,0,0,0,0"/>
@@ -9741,6 +9741,7 @@
           <w:szCs w:val="22"/>
         </w:rPr>
       </w:pPr>
+      <w:bookmarkStart w:id="0" w:name="_GoBack"/>
       <w:r>
         <w:rPr>
           <w:rStyle w:val="IntenseEmphasis"/>
@@ -9771,17 +9772,18 @@
             <v:path o:extrusionok="f" gradientshapeok="t" o:connecttype="rect"/>
             <o:lock v:ext="edit" aspectratio="t"/>
           </v:shapetype>
-          <v:shape id="_x0000_i1025" type="#_x0000_t75" alt="Microsoft Office Signature Line..." style="width:191.8pt;height:96.1pt">
-            <v:imagedata r:id="rId20" o:title=""/>
+          <v:shape id="_x0000_i1028" type="#_x0000_t75" alt="Microsoft Office Signature Line..." style="width:192pt;height:86.2pt">
+            <v:imagedata r:id="rId23" o:title=""/>
             <o:lock v:ext="edit" ungrouping="t" rotation="t" cropping="t" verticies="t" text="t" grouping="t"/>
-            <o:signatureline v:ext="edit" id="{587B8861-BD82-40BE-B658-C6F112D60A11}" provid="{00000000-0000-0000-0000-000000000000}" o:suggestedsigner="First Name, Last Name" o:suggestedsigner2="Title" o:signinginstructions="Before signing this document, verify that the content you are signing is correct." allowcomments="t" signinginstructionsset="t" issignatureline="t"/>
+            <o:signatureline v:ext="edit" id="{587B8861-BD82-40BE-B658-C6F112D60A11}" provid="{00000000-0000-0000-0000-000000000000}" o:suggestedsigner="Jennifer Frey" o:suggestedsigner2="QI Team supervisor" o:signinginstructions="Before signing this document, verify that the content you are signing is correct." allowcomments="t" signinginstructionsset="t" issignatureline="t"/>
           </v:shape>
         </w:pict>
       </w:r>
+      <w:bookmarkEnd w:id="0"/>
     </w:p>
     <w:sectPr>
-      <w:headerReference w:type="default" r:id="rId21"/>
-      <w:footerReference w:type="default" r:id="rId22"/>
+      <w:headerReference w:type="default" r:id="rId24"/>
+      <w:footerReference w:type="default" r:id="rId25"/>
       <w:pgSz w:w="12240" w:h="15840"/>
       <w:pgMar w:top="1080" w:right="1440" w:bottom="900" w:left="1440" w:header="720" w:footer="720" w:gutter="0"/>
       <w:cols w:space="720"/>
@@ -9792,7 +9794,7 @@
 </file>
 
 <file path=word/endnotes.xml><?xml version="1.0" encoding="utf-8"?>
-<w:endnotes xmlns:wpc="http://schemas.microsoft.com/office/word/2010/wordprocessingCanvas" xmlns:cx="http://schemas.microsoft.com/office/drawing/2014/chartex" xmlns:cx1="http://schemas.microsoft.com/office/drawing/2015/9/8/chartex" xmlns:cx2="http://schemas.microsoft.com/office/drawing/2015/10/21/chartex" xmlns:cx3="http://schemas.microsoft.com/office/drawing/2016/5/9/chartex" xmlns:cx4="http://schemas.microsoft.com/office/drawing/2016/5/10/chartex" xmlns:cx5="http://schemas.microsoft.com/office/drawing/2016/5/11/chartex" xmlns:cx6="http://schemas.microsoft.com/office/drawing/2016/5/12/chartex" xmlns:cx7="http://schemas.microsoft.com/office/drawing/2016/5/13/chartex" xmlns:cx8="http://schemas.microsoft.com/office/drawing/2016/5/14/chartex" xmlns:mc="http://schemas.openxmlformats.org/markup-compatibility/2006" xmlns:aink="http://schemas.microsoft.com/office/drawing/2016/ink" xmlns:am3d="http://schemas.microsoft.com/office/drawing/2017/model3d" xmlns:o="urn:schemas-microsoft-com:office:office" xmlns:r="http://schemas.openxmlformats.org/officeDocument/2006/relationships" xmlns:m="http://schemas.openxmlformats.org/officeDocument/2006/math" xmlns:v="urn:schemas-microsoft-com:vml" xmlns:wp14="http://schemas.microsoft.com/office/word/2010/wordprocessingDrawing" xmlns:wp="http://schemas.openxmlformats.org/drawingml/2006/wordprocessingDrawing" xmlns:w10="urn:schemas-microsoft-com:office:word" xmlns:w="http://schemas.openxmlformats.org/wordprocessingml/2006/main" xmlns:w14="http://schemas.microsoft.com/office/word/2010/wordml" xmlns:w15="http://schemas.microsoft.com/office/word/2012/wordml" xmlns:w16cex="http://schemas.microsoft.com/office/word/2018/wordml/cex" xmlns:w16cid="http://schemas.microsoft.com/office/word/2016/wordml/cid" xmlns:w16="http://schemas.microsoft.com/office/word/2018/wordml" xmlns:w16se="http://schemas.microsoft.com/office/word/2015/wordml/symex" xmlns:wpg="http://schemas.microsoft.com/office/word/2010/wordprocessingGroup" xmlns:wpi="http://schemas.microsoft.com/office/word/2010/wordprocessingInk" xmlns:wne="http://schemas.microsoft.com/office/word/2006/wordml" xmlns:wps="http://schemas.microsoft.com/office/word/2010/wordprocessingShape" mc:Ignorable="w14 w15 w16se w16cid w16 w16cex wp14">
+<w:endnotes xmlns:wpc="http://schemas.microsoft.com/office/word/2010/wordprocessingCanvas" xmlns:cx="http://schemas.microsoft.com/office/drawing/2014/chartex" xmlns:cx1="http://schemas.microsoft.com/office/drawing/2015/9/8/chartex" xmlns:cx2="http://schemas.microsoft.com/office/drawing/2015/10/21/chartex" xmlns:cx3="http://schemas.microsoft.com/office/drawing/2016/5/9/chartex" xmlns:cx4="http://schemas.microsoft.com/office/drawing/2016/5/10/chartex" xmlns:cx5="http://schemas.microsoft.com/office/drawing/2016/5/11/chartex" xmlns:cx6="http://schemas.microsoft.com/office/drawing/2016/5/12/chartex" xmlns:cx7="http://schemas.microsoft.com/office/drawing/2016/5/13/chartex" xmlns:cx8="http://schemas.microsoft.com/office/drawing/2016/5/14/chartex" xmlns:mc="http://schemas.openxmlformats.org/markup-compatibility/2006" xmlns:aink="http://schemas.microsoft.com/office/drawing/2016/ink" xmlns:am3d="http://schemas.microsoft.com/office/drawing/2017/model3d" xmlns:o="urn:schemas-microsoft-com:office:office" xmlns:r="http://schemas.openxmlformats.org/officeDocument/2006/relationships" xmlns:m="http://schemas.openxmlformats.org/officeDocument/2006/math" xmlns:v="urn:schemas-microsoft-com:vml" xmlns:wp14="http://schemas.microsoft.com/office/word/2010/wordprocessingDrawing" xmlns:wp="http://schemas.openxmlformats.org/drawingml/2006/wordprocessingDrawing" xmlns:w10="urn:schemas-microsoft-com:office:word" xmlns:w="http://schemas.openxmlformats.org/wordprocessingml/2006/main" xmlns:w14="http://schemas.microsoft.com/office/word/2010/wordml" xmlns:w15="http://schemas.microsoft.com/office/word/2012/wordml" xmlns:w16cid="http://schemas.microsoft.com/office/word/2016/wordml/cid" xmlns:w16se="http://schemas.microsoft.com/office/word/2015/wordml/symex" xmlns:wpg="http://schemas.microsoft.com/office/word/2010/wordprocessingGroup" xmlns:wpi="http://schemas.microsoft.com/office/word/2010/wordprocessingInk" xmlns:wne="http://schemas.microsoft.com/office/word/2006/wordml" xmlns:wps="http://schemas.microsoft.com/office/word/2010/wordprocessingShape" mc:Ignorable="w14 w15 w16se w16cid wp14">
   <w:endnote w:type="separator" w:id="-1">
     <w:p>
       <w:pPr>
@@ -9852,7 +9854,7 @@
 </file>
 
 <file path=word/footer1.xml><?xml version="1.0" encoding="utf-8"?>
-<w:ftr xmlns:wpc="http://schemas.microsoft.com/office/word/2010/wordprocessingCanvas" xmlns:cx="http://schemas.microsoft.com/office/drawing/2014/chartex" xmlns:cx1="http://schemas.microsoft.com/office/drawing/2015/9/8/chartex" xmlns:cx2="http://schemas.microsoft.com/office/drawing/2015/10/21/chartex" xmlns:cx3="http://schemas.microsoft.com/office/drawing/2016/5/9/chartex" xmlns:cx4="http://schemas.microsoft.com/office/drawing/2016/5/10/chartex" xmlns:cx5="http://schemas.microsoft.com/office/drawing/2016/5/11/chartex" xmlns:cx6="http://schemas.microsoft.com/office/drawing/2016/5/12/chartex" xmlns:cx7="http://schemas.microsoft.com/office/drawing/2016/5/13/chartex" xmlns:cx8="http://schemas.microsoft.com/office/drawing/2016/5/14/chartex" xmlns:mc="http://schemas.openxmlformats.org/markup-compatibility/2006" xmlns:aink="http://schemas.microsoft.com/office/drawing/2016/ink" xmlns:am3d="http://schemas.microsoft.com/office/drawing/2017/model3d" xmlns:o="urn:schemas-microsoft-com:office:office" xmlns:r="http://schemas.openxmlformats.org/officeDocument/2006/relationships" xmlns:m="http://schemas.openxmlformats.org/officeDocument/2006/math" xmlns:v="urn:schemas-microsoft-com:vml" xmlns:wp14="http://schemas.microsoft.com/office/word/2010/wordprocessingDrawing" xmlns:wp="http://schemas.openxmlformats.org/drawingml/2006/wordprocessingDrawing" xmlns:w10="urn:schemas-microsoft-com:office:word" xmlns:w="http://schemas.openxmlformats.org/wordprocessingml/2006/main" xmlns:w14="http://schemas.microsoft.com/office/word/2010/wordml" xmlns:w15="http://schemas.microsoft.com/office/word/2012/wordml" xmlns:w16cex="http://schemas.microsoft.com/office/word/2018/wordml/cex" xmlns:w16cid="http://schemas.microsoft.com/office/word/2016/wordml/cid" xmlns:w16="http://schemas.microsoft.com/office/word/2018/wordml" xmlns:w16se="http://schemas.microsoft.com/office/word/2015/wordml/symex" xmlns:wpg="http://schemas.microsoft.com/office/word/2010/wordprocessingGroup" xmlns:wpi="http://schemas.microsoft.com/office/word/2010/wordprocessingInk" xmlns:wne="http://schemas.microsoft.com/office/word/2006/wordml" xmlns:wps="http://schemas.microsoft.com/office/word/2010/wordprocessingShape" mc:Ignorable="w14 w15 w16se w16cid w16 w16cex wp14">
+<w:ftr xmlns:wpc="http://schemas.microsoft.com/office/word/2010/wordprocessingCanvas" xmlns:cx="http://schemas.microsoft.com/office/drawing/2014/chartex" xmlns:cx1="http://schemas.microsoft.com/office/drawing/2015/9/8/chartex" xmlns:cx2="http://schemas.microsoft.com/office/drawing/2015/10/21/chartex" xmlns:cx3="http://schemas.microsoft.com/office/drawing/2016/5/9/chartex" xmlns:cx4="http://schemas.microsoft.com/office/drawing/2016/5/10/chartex" xmlns:cx5="http://schemas.microsoft.com/office/drawing/2016/5/11/chartex" xmlns:cx6="http://schemas.microsoft.com/office/drawing/2016/5/12/chartex" xmlns:cx7="http://schemas.microsoft.com/office/drawing/2016/5/13/chartex" xmlns:cx8="http://schemas.microsoft.com/office/drawing/2016/5/14/chartex" xmlns:mc="http://schemas.openxmlformats.org/markup-compatibility/2006" xmlns:aink="http://schemas.microsoft.com/office/drawing/2016/ink" xmlns:am3d="http://schemas.microsoft.com/office/drawing/2017/model3d" xmlns:o="urn:schemas-microsoft-com:office:office" xmlns:r="http://schemas.openxmlformats.org/officeDocument/2006/relationships" xmlns:m="http://schemas.openxmlformats.org/officeDocument/2006/math" xmlns:v="urn:schemas-microsoft-com:vml" xmlns:wp14="http://schemas.microsoft.com/office/word/2010/wordprocessingDrawing" xmlns:wp="http://schemas.openxmlformats.org/drawingml/2006/wordprocessingDrawing" xmlns:w10="urn:schemas-microsoft-com:office:word" xmlns:w="http://schemas.openxmlformats.org/wordprocessingml/2006/main" xmlns:w14="http://schemas.microsoft.com/office/word/2010/wordml" xmlns:w15="http://schemas.microsoft.com/office/word/2012/wordml" xmlns:w16cid="http://schemas.microsoft.com/office/word/2016/wordml/cid" xmlns:w16se="http://schemas.microsoft.com/office/word/2015/wordml/symex" xmlns:wpg="http://schemas.microsoft.com/office/word/2010/wordprocessingGroup" xmlns:wpi="http://schemas.microsoft.com/office/word/2010/wordprocessingInk" xmlns:wne="http://schemas.microsoft.com/office/word/2006/wordml" xmlns:wps="http://schemas.microsoft.com/office/word/2010/wordprocessingShape" mc:Ignorable="w14 w15 w16se w16cid wp14">
   <w:p>
     <w:pPr>
       <w:pStyle w:val="Footer"/>
@@ -9898,7 +9900,7 @@
 </file>
 
 <file path=word/footnotes.xml><?xml version="1.0" encoding="utf-8"?>
-<w:footnotes xmlns:wpc="http://schemas.microsoft.com/office/word/2010/wordprocessingCanvas" xmlns:cx="http://schemas.microsoft.com/office/drawing/2014/chartex" xmlns:cx1="http://schemas.microsoft.com/office/drawing/2015/9/8/chartex" xmlns:cx2="http://schemas.microsoft.com/office/drawing/2015/10/21/chartex" xmlns:cx3="http://schemas.microsoft.com/office/drawing/2016/5/9/chartex" xmlns:cx4="http://schemas.microsoft.com/office/drawing/2016/5/10/chartex" xmlns:cx5="http://schemas.microsoft.com/office/drawing/2016/5/11/chartex" xmlns:cx6="http://schemas.microsoft.com/office/drawing/2016/5/12/chartex" xmlns:cx7="http://schemas.microsoft.com/office/drawing/2016/5/13/chartex" xmlns:cx8="http://schemas.microsoft.com/office/drawing/2016/5/14/chartex" xmlns:mc="http://schemas.openxmlformats.org/markup-compatibility/2006" xmlns:aink="http://schemas.microsoft.com/office/drawing/2016/ink" xmlns:am3d="http://schemas.microsoft.com/office/drawing/2017/model3d" xmlns:o="urn:schemas-microsoft-com:office:office" xmlns:r="http://schemas.openxmlformats.org/officeDocument/2006/relationships" xmlns:m="http://schemas.openxmlformats.org/officeDocument/2006/math" xmlns:v="urn:schemas-microsoft-com:vml" xmlns:wp14="http://schemas.microsoft.com/office/word/2010/wordprocessingDrawing" xmlns:wp="http://schemas.openxmlformats.org/drawingml/2006/wordprocessingDrawing" xmlns:w10="urn:schemas-microsoft-com:office:word" xmlns:w="http://schemas.openxmlformats.org/wordprocessingml/2006/main" xmlns:w14="http://schemas.microsoft.com/office/word/2010/wordml" xmlns:w15="http://schemas.microsoft.com/office/word/2012/wordml" xmlns:w16cex="http://schemas.microsoft.com/office/word/2018/wordml/cex" xmlns:w16cid="http://schemas.microsoft.com/office/word/2016/wordml/cid" xmlns:w16="http://schemas.microsoft.com/office/word/2018/wordml" xmlns:w16se="http://schemas.microsoft.com/office/word/2015/wordml/symex" xmlns:wpg="http://schemas.microsoft.com/office/word/2010/wordprocessingGroup" xmlns:wpi="http://schemas.microsoft.com/office/word/2010/wordprocessingInk" xmlns:wne="http://schemas.microsoft.com/office/word/2006/wordml" xmlns:wps="http://schemas.microsoft.com/office/word/2010/wordprocessingShape" mc:Ignorable="w14 w15 w16se w16cid w16 w16cex wp14">
+<w:footnotes xmlns:wpc="http://schemas.microsoft.com/office/word/2010/wordprocessingCanvas" xmlns:cx="http://schemas.microsoft.com/office/drawing/2014/chartex" xmlns:cx1="http://schemas.microsoft.com/office/drawing/2015/9/8/chartex" xmlns:cx2="http://schemas.microsoft.com/office/drawing/2015/10/21/chartex" xmlns:cx3="http://schemas.microsoft.com/office/drawing/2016/5/9/chartex" xmlns:cx4="http://schemas.microsoft.com/office/drawing/2016/5/10/chartex" xmlns:cx5="http://schemas.microsoft.com/office/drawing/2016/5/11/chartex" xmlns:cx6="http://schemas.microsoft.com/office/drawing/2016/5/12/chartex" xmlns:cx7="http://schemas.microsoft.com/office/drawing/2016/5/13/chartex" xmlns:cx8="http://schemas.microsoft.com/office/drawing/2016/5/14/chartex" xmlns:mc="http://schemas.openxmlformats.org/markup-compatibility/2006" xmlns:aink="http://schemas.microsoft.com/office/drawing/2016/ink" xmlns:am3d="http://schemas.microsoft.com/office/drawing/2017/model3d" xmlns:o="urn:schemas-microsoft-com:office:office" xmlns:r="http://schemas.openxmlformats.org/officeDocument/2006/relationships" xmlns:m="http://schemas.openxmlformats.org/officeDocument/2006/math" xmlns:v="urn:schemas-microsoft-com:vml" xmlns:wp14="http://schemas.microsoft.com/office/word/2010/wordprocessingDrawing" xmlns:wp="http://schemas.openxmlformats.org/drawingml/2006/wordprocessingDrawing" xmlns:w10="urn:schemas-microsoft-com:office:word" xmlns:w="http://schemas.openxmlformats.org/wordprocessingml/2006/main" xmlns:w14="http://schemas.microsoft.com/office/word/2010/wordml" xmlns:w15="http://schemas.microsoft.com/office/word/2012/wordml" xmlns:w16cid="http://schemas.microsoft.com/office/word/2016/wordml/cid" xmlns:w16se="http://schemas.microsoft.com/office/word/2015/wordml/symex" xmlns:wpg="http://schemas.microsoft.com/office/word/2010/wordprocessingGroup" xmlns:wpi="http://schemas.microsoft.com/office/word/2010/wordprocessingInk" xmlns:wne="http://schemas.microsoft.com/office/word/2006/wordml" xmlns:wps="http://schemas.microsoft.com/office/word/2010/wordprocessingShape" mc:Ignorable="w14 w15 w16se w16cid wp14">
   <w:footnote w:type="separator" w:id="-1">
     <w:p>
       <w:pPr>
@@ -9923,7 +9925,7 @@
 </file>
 
 <file path=word/header1.xml><?xml version="1.0" encoding="utf-8"?>
-<w:hdr xmlns:wpc="http://schemas.microsoft.com/office/word/2010/wordprocessingCanvas" xmlns:cx="http://schemas.microsoft.com/office/drawing/2014/chartex" xmlns:cx1="http://schemas.microsoft.com/office/drawing/2015/9/8/chartex" xmlns:cx2="http://schemas.microsoft.com/office/drawing/2015/10/21/chartex" xmlns:cx3="http://schemas.microsoft.com/office/drawing/2016/5/9/chartex" xmlns:cx4="http://schemas.microsoft.com/office/drawing/2016/5/10/chartex" xmlns:cx5="http://schemas.microsoft.com/office/drawing/2016/5/11/chartex" xmlns:cx6="http://schemas.microsoft.com/office/drawing/2016/5/12/chartex" xmlns:cx7="http://schemas.microsoft.com/office/drawing/2016/5/13/chartex" xmlns:cx8="http://schemas.microsoft.com/office/drawing/2016/5/14/chartex" xmlns:mc="http://schemas.openxmlformats.org/markup-compatibility/2006" xmlns:aink="http://schemas.microsoft.com/office/drawing/2016/ink" xmlns:am3d="http://schemas.microsoft.com/office/drawing/2017/model3d" xmlns:o="urn:schemas-microsoft-com:office:office" xmlns:r="http://schemas.openxmlformats.org/officeDocument/2006/relationships" xmlns:m="http://schemas.openxmlformats.org/officeDocument/2006/math" xmlns:v="urn:schemas-microsoft-com:vml" xmlns:wp14="http://schemas.microsoft.com/office/word/2010/wordprocessingDrawing" xmlns:wp="http://schemas.openxmlformats.org/drawingml/2006/wordprocessingDrawing" xmlns:w10="urn:schemas-microsoft-com:office:word" xmlns:w="http://schemas.openxmlformats.org/wordprocessingml/2006/main" xmlns:w14="http://schemas.microsoft.com/office/word/2010/wordml" xmlns:w15="http://schemas.microsoft.com/office/word/2012/wordml" xmlns:w16cex="http://schemas.microsoft.com/office/word/2018/wordml/cex" xmlns:w16cid="http://schemas.microsoft.com/office/word/2016/wordml/cid" xmlns:w16="http://schemas.microsoft.com/office/word/2018/wordml" xmlns:w16se="http://schemas.microsoft.com/office/word/2015/wordml/symex" xmlns:wpg="http://schemas.microsoft.com/office/word/2010/wordprocessingGroup" xmlns:wpi="http://schemas.microsoft.com/office/word/2010/wordprocessingInk" xmlns:wne="http://schemas.microsoft.com/office/word/2006/wordml" xmlns:wps="http://schemas.microsoft.com/office/word/2010/wordprocessingShape" mc:Ignorable="w14 w15 w16se w16cid w16 w16cex wp14">
+<w:hdr xmlns:wpc="http://schemas.microsoft.com/office/word/2010/wordprocessingCanvas" xmlns:cx="http://schemas.microsoft.com/office/drawing/2014/chartex" xmlns:cx1="http://schemas.microsoft.com/office/drawing/2015/9/8/chartex" xmlns:cx2="http://schemas.microsoft.com/office/drawing/2015/10/21/chartex" xmlns:cx3="http://schemas.microsoft.com/office/drawing/2016/5/9/chartex" xmlns:cx4="http://schemas.microsoft.com/office/drawing/2016/5/10/chartex" xmlns:cx5="http://schemas.microsoft.com/office/drawing/2016/5/11/chartex" xmlns:cx6="http://schemas.microsoft.com/office/drawing/2016/5/12/chartex" xmlns:cx7="http://schemas.microsoft.com/office/drawing/2016/5/13/chartex" xmlns:cx8="http://schemas.microsoft.com/office/drawing/2016/5/14/chartex" xmlns:mc="http://schemas.openxmlformats.org/markup-compatibility/2006" xmlns:aink="http://schemas.microsoft.com/office/drawing/2016/ink" xmlns:am3d="http://schemas.microsoft.com/office/drawing/2017/model3d" xmlns:o="urn:schemas-microsoft-com:office:office" xmlns:r="http://schemas.openxmlformats.org/officeDocument/2006/relationships" xmlns:m="http://schemas.openxmlformats.org/officeDocument/2006/math" xmlns:v="urn:schemas-microsoft-com:vml" xmlns:wp14="http://schemas.microsoft.com/office/word/2010/wordprocessingDrawing" xmlns:wp="http://schemas.openxmlformats.org/drawingml/2006/wordprocessingDrawing" xmlns:w10="urn:schemas-microsoft-com:office:word" xmlns:w="http://schemas.openxmlformats.org/wordprocessingml/2006/main" xmlns:w14="http://schemas.microsoft.com/office/word/2010/wordml" xmlns:w15="http://schemas.microsoft.com/office/word/2012/wordml" xmlns:w16cid="http://schemas.microsoft.com/office/word/2016/wordml/cid" xmlns:w16se="http://schemas.microsoft.com/office/word/2015/wordml/symex" xmlns:wpg="http://schemas.microsoft.com/office/word/2010/wordprocessingGroup" xmlns:wpi="http://schemas.microsoft.com/office/word/2010/wordprocessingInk" xmlns:wne="http://schemas.microsoft.com/office/word/2006/wordml" xmlns:wps="http://schemas.microsoft.com/office/word/2010/wordprocessingShape" mc:Ignorable="w14 w15 w16se w16cid wp14">
   <w:p>
     <w:pPr>
       <w:pStyle w:val="Title"/>
@@ -10075,7 +10077,7 @@
             </mc:Choice>
             <mc:Fallback>
               <w:pict>
-                <v:rect id="Rectangle 1" o:spid="_x0000_s1026" style="position:absolute;margin-left:0;margin-top:0;width:40.2pt;height:171.9pt;z-index:251659264;visibility:visible;mso-wrap-style:square;mso-width-percent:0;mso-height-percent:0;mso-wrap-distance-left:9pt;mso-wrap-distance-top:0;mso-wrap-distance-right:9pt;mso-wrap-distance-bottom:0;mso-position-horizontal:center;mso-position-horizontal-relative:right-margin-area;mso-position-vertical:bottom;mso-position-vertical-relative:margin;mso-width-percent:0;mso-height-percent:0;mso-width-relative:page;mso-height-relative:page;v-text-anchor:middle" o:gfxdata="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" o:allowincell="f" filled="f" stroked="f">
+                <v:rect w14:anchorId="160E44CC" id="Rectangle 1" o:spid="_x0000_s1026" style="position:absolute;margin-left:0;margin-top:0;width:40.2pt;height:171.9pt;z-index:251659264;visibility:visible;mso-wrap-style:square;mso-width-percent:0;mso-height-percent:0;mso-wrap-distance-left:9pt;mso-wrap-distance-top:0;mso-wrap-distance-right:9pt;mso-wrap-distance-bottom:0;mso-position-horizontal:center;mso-position-horizontal-relative:right-margin-area;mso-position-vertical:bottom;mso-position-vertical-relative:margin;mso-width-percent:0;mso-height-percent:0;mso-width-relative:page;mso-height-relative:page;v-text-anchor:middle" o:gfxdata="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" o:allowincell="f" filled="f" stroked="f">
                   <v:textbox style="layout-flow:vertical;mso-layout-flow-alt:bottom-to-top;mso-fit-shape-to-text:t">
                     <w:txbxContent>
                       <w:p>
@@ -10160,7 +10162,7 @@
 </file>
 
 <file path=word/numbering.xml><?xml version="1.0" encoding="utf-8"?>
-<w:numbering xmlns:wpc="http://schemas.microsoft.com/office/word/2010/wordprocessingCanvas" xmlns:cx="http://schemas.microsoft.com/office/drawing/2014/chartex" xmlns:cx1="http://schemas.microsoft.com/office/drawing/2015/9/8/chartex" xmlns:cx2="http://schemas.microsoft.com/office/drawing/2015/10/21/chartex" xmlns:cx3="http://schemas.microsoft.com/office/drawing/2016/5/9/chartex" xmlns:cx4="http://schemas.microsoft.com/office/drawing/2016/5/10/chartex" xmlns:cx5="http://schemas.microsoft.com/office/drawing/2016/5/11/chartex" xmlns:cx6="http://schemas.microsoft.com/office/drawing/2016/5/12/chartex" xmlns:cx7="http://schemas.microsoft.com/office/drawing/2016/5/13/chartex" xmlns:cx8="http://schemas.microsoft.com/office/drawing/2016/5/14/chartex" xmlns:mc="http://schemas.openxmlformats.org/markup-compatibility/2006" xmlns:aink="http://schemas.microsoft.com/office/drawing/2016/ink" xmlns:am3d="http://schemas.microsoft.com/office/drawing/2017/model3d" xmlns:o="urn:schemas-microsoft-com:office:office" xmlns:r="http://schemas.openxmlformats.org/officeDocument/2006/relationships" xmlns:m="http://schemas.openxmlformats.org/officeDocument/2006/math" xmlns:v="urn:schemas-microsoft-com:vml" xmlns:wp14="http://schemas.microsoft.com/office/word/2010/wordprocessingDrawing" xmlns:wp="http://schemas.openxmlformats.org/drawingml/2006/wordprocessingDrawing" xmlns:w10="urn:schemas-microsoft-com:office:word" xmlns:w="http://schemas.openxmlformats.org/wordprocessingml/2006/main" xmlns:w14="http://schemas.microsoft.com/office/word/2010/wordml" xmlns:w15="http://schemas.microsoft.com/office/word/2012/wordml" xmlns:w16cex="http://schemas.microsoft.com/office/word/2018/wordml/cex" xmlns:w16cid="http://schemas.microsoft.com/office/word/2016/wordml/cid" xmlns:w16="http://schemas.microsoft.com/office/word/2018/wordml" xmlns:w16se="http://schemas.microsoft.com/office/word/2015/wordml/symex" xmlns:wpg="http://schemas.microsoft.com/office/word/2010/wordprocessingGroup" xmlns:wpi="http://schemas.microsoft.com/office/word/2010/wordprocessingInk" xmlns:wne="http://schemas.microsoft.com/office/word/2006/wordml" xmlns:wps="http://schemas.microsoft.com/office/word/2010/wordprocessingShape" mc:Ignorable="w14 w15 w16se w16cid w16 w16cex wp14">
+<w:numbering xmlns:wpc="http://schemas.microsoft.com/office/word/2010/wordprocessingCanvas" xmlns:cx="http://schemas.microsoft.com/office/drawing/2014/chartex" xmlns:cx1="http://schemas.microsoft.com/office/drawing/2015/9/8/chartex" xmlns:cx2="http://schemas.microsoft.com/office/drawing/2015/10/21/chartex" xmlns:cx3="http://schemas.microsoft.com/office/drawing/2016/5/9/chartex" xmlns:cx4="http://schemas.microsoft.com/office/drawing/2016/5/10/chartex" xmlns:cx5="http://schemas.microsoft.com/office/drawing/2016/5/11/chartex" xmlns:cx6="http://schemas.microsoft.com/office/drawing/2016/5/12/chartex" xmlns:cx7="http://schemas.microsoft.com/office/drawing/2016/5/13/chartex" xmlns:cx8="http://schemas.microsoft.com/office/drawing/2016/5/14/chartex" xmlns:mc="http://schemas.openxmlformats.org/markup-compatibility/2006" xmlns:aink="http://schemas.microsoft.com/office/drawing/2016/ink" xmlns:am3d="http://schemas.microsoft.com/office/drawing/2017/model3d" xmlns:o="urn:schemas-microsoft-com:office:office" xmlns:r="http://schemas.openxmlformats.org/officeDocument/2006/relationships" xmlns:m="http://schemas.openxmlformats.org/officeDocument/2006/math" xmlns:v="urn:schemas-microsoft-com:vml" xmlns:wp14="http://schemas.microsoft.com/office/word/2010/wordprocessingDrawing" xmlns:wp="http://schemas.openxmlformats.org/drawingml/2006/wordprocessingDrawing" xmlns:w10="urn:schemas-microsoft-com:office:word" xmlns:w="http://schemas.openxmlformats.org/wordprocessingml/2006/main" xmlns:w14="http://schemas.microsoft.com/office/word/2010/wordml" xmlns:w15="http://schemas.microsoft.com/office/word/2012/wordml" xmlns:w16cid="http://schemas.microsoft.com/office/word/2016/wordml/cid" xmlns:w16se="http://schemas.microsoft.com/office/word/2015/wordml/symex" xmlns:wpg="http://schemas.microsoft.com/office/word/2010/wordprocessingGroup" xmlns:wpi="http://schemas.microsoft.com/office/word/2010/wordprocessingInk" xmlns:wne="http://schemas.microsoft.com/office/word/2006/wordml" xmlns:wps="http://schemas.microsoft.com/office/word/2010/wordprocessingShape" mc:Ignorable="w14 w15 w16se w16cid wp14">
   <w:abstractNum w:abstractNumId="0" w15:restartNumberingAfterBreak="0">
     <w:nsid w:val="0F974B3F"/>
     <w:multiLevelType w:val="hybridMultilevel"/>
@@ -10441,7 +10443,7 @@
 </file>
 
 <file path=word/styles.xml><?xml version="1.0" encoding="utf-8"?>
-<w:styles xmlns:mc="http://schemas.openxmlformats.org/markup-compatibility/2006" xmlns:r="http://schemas.openxmlformats.org/officeDocument/2006/relationships" xmlns:w="http://schemas.openxmlformats.org/wordprocessingml/2006/main" xmlns:w14="http://schemas.microsoft.com/office/word/2010/wordml" xmlns:w15="http://schemas.microsoft.com/office/word/2012/wordml" xmlns:w16cex="http://schemas.microsoft.com/office/word/2018/wordml/cex" xmlns:w16cid="http://schemas.microsoft.com/office/word/2016/wordml/cid" xmlns:w16="http://schemas.microsoft.com/office/word/2018/wordml" xmlns:w16se="http://schemas.microsoft.com/office/word/2015/wordml/symex" mc:Ignorable="w14 w15 w16se w16cid w16 w16cex">
+<w:styles xmlns:mc="http://schemas.openxmlformats.org/markup-compatibility/2006" xmlns:r="http://schemas.openxmlformats.org/officeDocument/2006/relationships" xmlns:w="http://schemas.openxmlformats.org/wordprocessingml/2006/main" xmlns:w14="http://schemas.microsoft.com/office/word/2010/wordml" xmlns:w15="http://schemas.microsoft.com/office/word/2012/wordml" xmlns:w16cid="http://schemas.microsoft.com/office/word/2016/wordml/cid" xmlns:w16se="http://schemas.microsoft.com/office/word/2015/wordml/symex" mc:Ignorable="w14 w15 w16se w16cid">
   <w:docDefaults>
     <w:rPrDefault>
       <w:rPr>
@@ -11510,12 +11512,509 @@
 </a:theme>
 </file>
 
+<file path=_xmlsignatures/sig1.xml><?xml version="1.0" encoding="utf-8"?>
+<Signature xmlns="http://www.w3.org/2000/09/xmldsig#" Id="idPackageSignature">
+  <SignedInfo>
+    <CanonicalizationMethod Algorithm="http://www.w3.org/TR/2001/REC-xml-c14n-20010315"/>
+    <SignatureMethod Algorithm="http://www.w3.org/2001/04/xmldsig-more#rsa-sha256"/>
+    <Reference Type="http://www.w3.org/2000/09/xmldsig#Object" URI="#idPackageObject">
+      <DigestMethod Algorithm="http://www.w3.org/2001/04/xmlenc#sha256"/>
+      <DigestValue>IOUdDIy+8VyoIsD2kZWxrkthii0NlnHIt6ZhwkEC47A=</DigestValue>
+    </Reference>
+    <Reference Type="http://www.w3.org/2000/09/xmldsig#Object" URI="#idOfficeObject">
+      <DigestMethod Algorithm="http://www.w3.org/2001/04/xmlenc#sha256"/>
+      <DigestValue>KA9prNKAJ8ErwiH2CedAvkWwkSTZ58XgluA//gIJt0U=</DigestValue>
+    </Reference>
+    <Reference Type="http://uri.etsi.org/01903#SignedProperties" URI="#idSignedProperties">
+      <Transforms>
+        <Transform Algorithm="http://www.w3.org/TR/2001/REC-xml-c14n-20010315"/>
+      </Transforms>
+      <DigestMethod Algorithm="http://www.w3.org/2001/04/xmlenc#sha256"/>
+      <DigestValue>7zGWfHE97JiSINQI5noo8YDPrdaCDB9Nds4VOscP7TY=</DigestValue>
+    </Reference>
+    <Reference Type="http://www.w3.org/2000/09/xmldsig#Object" URI="#idValidSigLnImg">
+      <DigestMethod Algorithm="http://www.w3.org/2001/04/xmlenc#sha256"/>
+      <DigestValue>5dnHSh+9Yg9LYD0WIw4sSl6weAOvqkHaPxOZKhNoZxg=</DigestValue>
+    </Reference>
+    <Reference Type="http://www.w3.org/2000/09/xmldsig#Object" URI="#idInvalidSigLnImg">
+      <DigestMethod Algorithm="http://www.w3.org/2001/04/xmlenc#sha256"/>
+      <DigestValue>8m2+MnvTuGBLp13z/G5WRH1tlD2WwL8D++KoDrErF8M=</DigestValue>
+    </Reference>
+  </SignedInfo>
+  <SignatureValue>JqrRBM0cqV2UF3MXzGhU7fvtzN47Kq/OZ81/UqCADyU+HLZGByIGBDzpjsE01pBYgYo7exF88JIO
+GfPdQp5m7fUes79eLQcok2b3nNYai8yzsH/HIlNLcAGiN3OBEgf2X1kpUdkIFpHjvCfACh6d6b4C
+6PTCNLIFOkjsmA/3Coz5KQK39Z72g30X3SUG8tnY+xskH2/5PnX7q6ImlMf1g2p6USAer952tnEB
+T6HkJ6nJvW4EfXywfoBRfXDz4epjJsqkpFmCA11jia3Tazcw+/9TQcQOzgM4JvM6B3qUMctUFbrI
+TblvSeoNs7OCPXpXJ5cJY0ry+IhUq0SlrfGT8Q==</SignatureValue>
+  <KeyInfo>
+    <X509Data>
+      <X509Certificate>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</X509Certificate>
+    </X509Data>
+  </KeyInfo>
+  <Object Id="idPackageObject">
+    <Manifest>
+      <Reference URI="/_rels/.rels?ContentType=application/vnd.openxmlformats-package.relationships+xml">
+        <Transforms>
+          <Transform Algorithm="http://schemas.openxmlformats.org/package/2006/RelationshipTransform">
+            <mdssi:RelationshipReference xmlns:mdssi="http://schemas.openxmlformats.org/package/2006/digital-signature" SourceId="rId1"/>
+          </Transform>
+          <Transform Algorithm="http://www.w3.org/TR/2001/REC-xml-c14n-20010315"/>
+        </Transforms>
+        <DigestMethod Algorithm="http://www.w3.org/2001/04/xmlenc#sha256"/>
+        <DigestValue>Mq3mDDWudLiaQFa1psBgLG+/en7p7r8re0MtlxnuiUI=</DigestValue>
+      </Reference>
+      <Reference URI="/word/_rels/document.xml.rels?ContentType=application/vnd.openxmlformats-package.relationships+xml">
+        <Transforms>
+          <Transform Algorithm="http://schemas.openxmlformats.org/package/2006/RelationshipTransform">
+            <mdssi:RelationshipReference xmlns:mdssi="http://schemas.openxmlformats.org/package/2006/digital-signature" SourceId="rId26"/>
+            <mdssi:RelationshipReference xmlns:mdssi="http://schemas.openxmlformats.org/package/2006/digital-signature" SourceId="rId21"/>
+            <mdssi:RelationshipReference xmlns:mdssi="http://schemas.openxmlformats.org/package/2006/digital-signature" SourceId="rId7"/>
+            <mdssi:RelationshipReference xmlns:mdssi="http://schemas.openxmlformats.org/package/2006/digital-signature" SourceId="rId12"/>
+            <mdssi:RelationshipReference xmlns:mdssi="http://schemas.openxmlformats.org/package/2006/digital-signature" SourceId="rId17"/>
+            <mdssi:RelationshipReference xmlns:mdssi="http://schemas.openxmlformats.org/package/2006/digital-signature" SourceId="rId25"/>
+            <mdssi:RelationshipReference xmlns:mdssi="http://schemas.openxmlformats.org/package/2006/digital-signature" SourceId="rId16"/>
+            <mdssi:RelationshipReference xmlns:mdssi="http://schemas.openxmlformats.org/package/2006/digital-signature" SourceId="rId20"/>
+            <mdssi:RelationshipReference xmlns:mdssi="http://schemas.openxmlformats.org/package/2006/digital-signature" SourceId="rId6"/>
+            <mdssi:RelationshipReference xmlns:mdssi="http://schemas.openxmlformats.org/package/2006/digital-signature" SourceId="rId11"/>
+            <mdssi:RelationshipReference xmlns:mdssi="http://schemas.openxmlformats.org/package/2006/digital-signature" SourceId="rId24"/>
+            <mdssi:RelationshipReference xmlns:mdssi="http://schemas.openxmlformats.org/package/2006/digital-signature" SourceId="rId5"/>
+            <mdssi:RelationshipReference xmlns:mdssi="http://schemas.openxmlformats.org/package/2006/digital-signature" SourceId="rId15"/>
+            <mdssi:RelationshipReference xmlns:mdssi="http://schemas.openxmlformats.org/package/2006/digital-signature" SourceId="rId23"/>
+            <mdssi:RelationshipReference xmlns:mdssi="http://schemas.openxmlformats.org/package/2006/digital-signature" SourceId="rId10"/>
+            <mdssi:RelationshipReference xmlns:mdssi="http://schemas.openxmlformats.org/package/2006/digital-signature" SourceId="rId19"/>
+            <mdssi:RelationshipReference xmlns:mdssi="http://schemas.openxmlformats.org/package/2006/digital-signature" SourceId="rId9"/>
+            <mdssi:RelationshipReference xmlns:mdssi="http://schemas.openxmlformats.org/package/2006/digital-signature" SourceId="rId14"/>
+            <mdssi:RelationshipReference xmlns:mdssi="http://schemas.openxmlformats.org/package/2006/digital-signature" SourceId="rId22"/>
+            <mdssi:RelationshipReference xmlns:mdssi="http://schemas.openxmlformats.org/package/2006/digital-signature" SourceId="rId27"/>
+            <mdssi:RelationshipReference xmlns:mdssi="http://schemas.openxmlformats.org/package/2006/digital-signature" SourceId="rId8"/>
+            <mdssi:RelationshipReference xmlns:mdssi="http://schemas.openxmlformats.org/package/2006/digital-signature" SourceId="rId13"/>
+            <mdssi:RelationshipReference xmlns:mdssi="http://schemas.openxmlformats.org/package/2006/digital-signature" SourceId="rId18"/>
+          </Transform>
+          <Transform Algorithm="http://www.w3.org/TR/2001/REC-xml-c14n-20010315"/>
+        </Transforms>
+        <DigestMethod Algorithm="http://www.w3.org/2001/04/xmlenc#sha256"/>
+        <DigestValue>JJvRwDV+5LQM2p09v3YHocugkORkwfJHIcId/MYyxNo=</DigestValue>
+      </Reference>
+      <Reference URI="/word/_rels/footer1.xml.rels?ContentType=application/vnd.openxmlformats-package.relationships+xml">
+        <Transforms>
+          <Transform Algorithm="http://schemas.openxmlformats.org/package/2006/RelationshipTransform">
+            <mdssi:RelationshipReference xmlns:mdssi="http://schemas.openxmlformats.org/package/2006/digital-signature" SourceId="rId1"/>
+          </Transform>
+          <Transform Algorithm="http://www.w3.org/TR/2001/REC-xml-c14n-20010315"/>
+        </Transforms>
+        <DigestMethod Algorithm="http://www.w3.org/2001/04/xmlenc#sha256"/>
+        <DigestValue>7YQVKb5SPuZA9nI4gD//KisHutt+jhGPdGJ7ohPLVrc=</DigestValue>
+      </Reference>
+      <Reference URI="/word/_rels/settings.xml.rels?ContentType=application/vnd.openxmlformats-package.relationships+xml">
+        <Transforms>
+          <Transform Algorithm="http://schemas.openxmlformats.org/package/2006/RelationshipTransform">
+            <mdssi:RelationshipReference xmlns:mdssi="http://schemas.openxmlformats.org/package/2006/digital-signature" SourceId="rId1"/>
+          </Transform>
+          <Transform Algorithm="http://www.w3.org/TR/2001/REC-xml-c14n-20010315"/>
+        </Transforms>
+        <DigestMethod Algorithm="http://www.w3.org/2001/04/xmlenc#sha256"/>
+        <DigestValue>Gp7AJ/TJkCYqT40s2J8BPFXwATCUw4Jh2llQriygbzw=</DigestValue>
+      </Reference>
+      <Reference URI="/word/document.xml?ContentType=application/vnd.openxmlformats-officedocument.wordprocessingml.document.main+xml">
+        <DigestMethod Algorithm="http://www.w3.org/2001/04/xmlenc#sha256"/>
+        <DigestValue>ElSspPFvzC09HE65X86pI3JPW+ii5l66RCVvPheqV4A=</DigestValue>
+      </Reference>
+      <Reference URI="/word/endnotes.xml?ContentType=application/vnd.openxmlformats-officedocument.wordprocessingml.endnotes+xml">
+        <DigestMethod Algorithm="http://www.w3.org/2001/04/xmlenc#sha256"/>
+        <DigestValue>ahctmeWp8LDIa5c+w0nQi2TDvfsdnC9v5/jaiHkhx4w=</DigestValue>
+      </Reference>
+      <Reference URI="/word/fontTable.xml?ContentType=application/vnd.openxmlformats-officedocument.wordprocessingml.fontTable+xml">
+        <DigestMethod Algorithm="http://www.w3.org/2001/04/xmlenc#sha256"/>
+        <DigestValue>v5Pg/jk83+YuFOhj49T141RtN2nJHPzac+930BadgBk=</DigestValue>
+      </Reference>
+      <Reference URI="/word/footer1.xml?ContentType=application/vnd.openxmlformats-officedocument.wordprocessingml.footer+xml">
+        <DigestMethod Algorithm="http://www.w3.org/2001/04/xmlenc#sha256"/>
+        <DigestValue>qfucpXRPgoysU88M0B17Dg7F/rtRO2STxCuQalZ4nPY=</DigestValue>
+      </Reference>
+      <Reference URI="/word/footnotes.xml?ContentType=application/vnd.openxmlformats-officedocument.wordprocessingml.footnotes+xml">
+        <DigestMethod Algorithm="http://www.w3.org/2001/04/xmlenc#sha256"/>
+        <DigestValue>AFcmO9qW746nTgiRs7raf5GcAR2mLLfA1i414iD5oJM=</DigestValue>
+      </Reference>
+      <Reference URI="/word/header1.xml?ContentType=application/vnd.openxmlformats-officedocument.wordprocessingml.header+xml">
+        <DigestMethod Algorithm="http://www.w3.org/2001/04/xmlenc#sha256"/>
+        <DigestValue>H/bG/a4JW+A3NCnXRGs11hGtuPk6tlZ7jg0C9P/Fx6o=</DigestValue>
+      </Reference>
+      <Reference URI="/word/media/image1.emf?ContentType=image/x-emf">
+        <DigestMethod Algorithm="http://www.w3.org/2001/04/xmlenc#sha256"/>
+        <DigestValue>rpHCsaVSYh9Hk4sfrADfDeVnAPG6emQSMqzW7yJt6jc=</DigestValue>
+      </Reference>
+      <Reference URI="/word/numbering.xml?ContentType=application/vnd.openxmlformats-officedocument.wordprocessingml.numbering+xml">
+        <DigestMethod Algorithm="http://www.w3.org/2001/04/xmlenc#sha256"/>
+        <DigestValue>T+TLOYX/e1ubQ7pzqT5GLDjP1PLWaxqp1QvXZuOYGY4=</DigestValue>
+      </Reference>
+      <Reference URI="/word/settings.xml?ContentType=application/vnd.openxmlformats-officedocument.wordprocessingml.settings+xml">
+        <DigestMethod Algorithm="http://www.w3.org/2001/04/xmlenc#sha256"/>
+        <DigestValue>jvi3QaenohNuuZMPyuyF0FAmR9qBY68NaZ4+X6HUyWE=</DigestValue>
+      </Reference>
+      <Reference URI="/word/styles.xml?ContentType=application/vnd.openxmlformats-officedocument.wordprocessingml.styles+xml">
+        <DigestMethod Algorithm="http://www.w3.org/2001/04/xmlenc#sha256"/>
+        <DigestValue>1gini3Ft/etZ+I5J0F/Cgeu5kG2weuKRomcMfLaMZFQ=</DigestValue>
+      </Reference>
+      <Reference URI="/word/theme/theme1.xml?ContentType=application/vnd.openxmlformats-officedocument.theme+xml">
+        <DigestMethod Algorithm="http://www.w3.org/2001/04/xmlenc#sha256"/>
+        <DigestValue>2zZ7OPAWuQ/Xh3T5OXnVVyZrUYZF+bbXE5O99GpGlSE=</DigestValue>
+      </Reference>
+      <Reference URI="/word/webSettings.xml?ContentType=application/vnd.openxmlformats-officedocument.wordprocessingml.webSettings+xml">
+        <DigestMethod Algorithm="http://www.w3.org/2001/04/xmlenc#sha256"/>
+        <DigestValue>ieDBmj55YpSwfg0yIsUxlBuPaqHgha1zAYKVL8DYNQk=</DigestValue>
+      </Reference>
+    </Manifest>
+    <SignatureProperties>
+      <SignatureProperty Id="idSignatureTime" Target="#idPackageSignature">
+        <mdssi:SignatureTime xmlns:mdssi="http://schemas.openxmlformats.org/package/2006/digital-signature">
+          <mdssi:Format>YYYY-MM-DDThh:mm:ssTZD</mdssi:Format>
+          <mdssi:Value>2021-02-04T19:06:57Z</mdssi:Value>
+        </mdssi:SignatureTime>
+      </SignatureProperty>
+    </SignatureProperties>
+  </Object>
+  <Object Id="idOfficeObject">
+    <SignatureProperties>
+      <SignatureProperty Id="idOfficeV1Details" Target="#idPackageSignature">
+        <SignatureInfoV1 xmlns="http://schemas.microsoft.com/office/2006/digsig">
+          <SetupID>{587B8861-BD82-40BE-B658-C6F112D60A11}</SetupID>
+          <SignatureText/>
+          <SignatureImage>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</SignatureImage>
+          <SignatureComments/>
+          <WindowsVersion>10.0</WindowsVersion>
+          <OfficeVersion>16.0.12527/19</OfficeVersion>
+          <ApplicationVersion>16.0.12527</ApplicationVersion>
+          <Monitors>2</Monitors>
+          <HorizontalResolution>1920</HorizontalResolution>
+          <VerticalResolution>1080</VerticalResolution>
+          <ColorDepth>32</ColorDepth>
+          <SignatureProviderId>{00000000-0000-0000-0000-000000000000}</SignatureProviderId>
+          <SignatureProviderUrl/>
+          <SignatureProviderDetails>9</SignatureProviderDetails>
+          <SignatureType>2</SignatureType>
+        </SignatureInfoV1>
+      </SignatureProperty>
+    </SignatureProperties>
+  </Object>
+  <Object>
+    <xd:QualifyingProperties xmlns:xd="http://uri.etsi.org/01903/v1.3.2#" Target="#idPackageSignature">
+      <xd:SignedProperties Id="idSignedProperties">
+        <xd:SignedSignatureProperties>
+          <xd:SigningTime>2021-02-04T19:06:57Z</xd:SigningTime>
+          <xd:SigningCertificate>
+            <xd:Cert>
+              <xd:CertDigest>
+                <DigestMethod Algorithm="http://www.w3.org/2001/04/xmlenc#sha256"/>
+                <DigestValue>8ladprllGmArieqh7MiKeBBYgzRoMlbW7NkyCo5iDjE=</DigestValue>
+              </xd:CertDigest>
+              <xd:IssuerSerial>
+                <X509IssuerName>CN=IssuingB, DC=fr, DC=co, DC=hennepin, DC=mn, DC=us</X509IssuerName>
+                <X509SerialNumber>1717157775502390408103703641641972633616591187</X509SerialNumber>
+              </xd:IssuerSerial>
+            </xd:Cert>
+          </xd:SigningCertificate>
+          <xd:SignaturePolicyIdentifier>
+            <xd:SignaturePolicyImplied/>
+          </xd:SignaturePolicyIdentifier>
+        </xd:SignedSignatureProperties>
+      </xd:SignedProperties>
+      <xd:UnsignedProperties>
+        <xd:UnsignedSignatureProperties>
+          <xd:CertificateValues>
+            <xd:EncapsulatedX509Certificate>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</xd:EncapsulatedX509Certificate>
+            <xd:EncapsulatedX509Certificate>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</xd:EncapsulatedX509Certificate>
+          </xd:CertificateValues>
+        </xd:UnsignedSignatureProperties>
+      </xd:UnsignedProperties>
+    </xd:QualifyingProperties>
+  </Object>
+  <Object Id="idValidSigLnImg">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</Object>
+  <Object Id="idInvalidSigLnImg">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</Object>
+</Signature>
+</file>
+
 <file path=customXml/item1.xml><?xml version="1.0" encoding="utf-8"?>
+<ct:contentTypeSchema xmlns:ct="http://schemas.microsoft.com/office/2006/metadata/contentType" xmlns:ma="http://schemas.microsoft.com/office/2006/metadata/properties/metaAttributes" ct:_="" ma:_="" ma:contentTypeName="Document" ma:contentTypeID="0x010100AB41DBA9C983844B8E3F04B9A268B07A" ma:contentTypeVersion="12" ma:contentTypeDescription="Create a new document." ma:contentTypeScope="" ma:versionID="aacedb62e3a5ffea246de2aacc4c76bf">
+  <xsd:schema xmlns:xsd="http://www.w3.org/2001/XMLSchema" xmlns:xs="http://www.w3.org/2001/XMLSchema" xmlns:p="http://schemas.microsoft.com/office/2006/metadata/properties" xmlns:ns1="http://schemas.microsoft.com/sharepoint/v3" xmlns:ns3="9fdf8f92-2810-4938-bca0-1c7bea753c86" xmlns:ns4="8e37945f-d648-471d-a4ff-ccb13af51a57" targetNamespace="http://schemas.microsoft.com/office/2006/metadata/properties" ma:root="true" ma:fieldsID="6f0b69cc749ebbd7ab5b0b4187606b39" ns1:_="" ns3:_="" ns4:_="">
+    <xsd:import namespace="http://schemas.microsoft.com/sharepoint/v3"/>
+    <xsd:import namespace="9fdf8f92-2810-4938-bca0-1c7bea753c86"/>
+    <xsd:import namespace="8e37945f-d648-471d-a4ff-ccb13af51a57"/>
+    <xsd:element name="properties">
+      <xsd:complexType>
+        <xsd:sequence>
+          <xsd:element name="documentManagement">
+            <xsd:complexType>
+              <xsd:all>
+                <xsd:element ref="ns3:SharedWithUsers" minOccurs="0"/>
+                <xsd:element ref="ns3:SharedWithDetails" minOccurs="0"/>
+                <xsd:element ref="ns3:SharingHintHash" minOccurs="0"/>
+                <xsd:element ref="ns4:MediaServiceMetadata" minOccurs="0"/>
+                <xsd:element ref="ns4:MediaServiceFastMetadata" minOccurs="0"/>
+                <xsd:element ref="ns1:_ip_UnifiedCompliancePolicyProperties" minOccurs="0"/>
+                <xsd:element ref="ns1:_ip_UnifiedCompliancePolicyUIAction" minOccurs="0"/>
+                <xsd:element ref="ns4:MediaServiceAutoTags" minOccurs="0"/>
+                <xsd:element ref="ns4:MediaServiceOCR" minOccurs="0"/>
+                <xsd:element ref="ns4:MediaServiceGenerationTime" minOccurs="0"/>
+                <xsd:element ref="ns4:MediaServiceEventHashCode" minOccurs="0"/>
+                <xsd:element ref="ns4:MediaServiceDateTaken" minOccurs="0"/>
+              </xsd:all>
+            </xsd:complexType>
+          </xsd:element>
+        </xsd:sequence>
+      </xsd:complexType>
+    </xsd:element>
+  </xsd:schema>
+  <xsd:schema xmlns:xsd="http://www.w3.org/2001/XMLSchema" xmlns:xs="http://www.w3.org/2001/XMLSchema" xmlns:dms="http://schemas.microsoft.com/office/2006/documentManagement/types" xmlns:pc="http://schemas.microsoft.com/office/infopath/2007/PartnerControls" targetNamespace="http://schemas.microsoft.com/sharepoint/v3" elementFormDefault="qualified">
+    <xsd:import namespace="http://schemas.microsoft.com/office/2006/documentManagement/types"/>
+    <xsd:import namespace="http://schemas.microsoft.com/office/infopath/2007/PartnerControls"/>
+    <xsd:element name="_ip_UnifiedCompliancePolicyProperties" ma:index="13" nillable="true" ma:displayName="Unified Compliance Policy Properties" ma:hidden="true" ma:internalName="_ip_UnifiedCompliancePolicyProperties">
+      <xsd:simpleType>
+        <xsd:restriction base="dms:Note"/>
+      </xsd:simpleType>
+    </xsd:element>
+    <xsd:element name="_ip_UnifiedCompliancePolicyUIAction" ma:index="14" nillable="true" ma:displayName="Unified Compliance Policy UI Action" ma:hidden="true" ma:internalName="_ip_UnifiedCompliancePolicyUIAction">
+      <xsd:simpleType>
+        <xsd:restriction base="dms:Text"/>
+      </xsd:simpleType>
+    </xsd:element>
+  </xsd:schema>
+  <xsd:schema xmlns:xsd="http://www.w3.org/2001/XMLSchema" xmlns:xs="http://www.w3.org/2001/XMLSchema" xmlns:dms="http://schemas.microsoft.com/office/2006/documentManagement/types" xmlns:pc="http://schemas.microsoft.com/office/infopath/2007/PartnerControls" targetNamespace="9fdf8f92-2810-4938-bca0-1c7bea753c86" elementFormDefault="qualified">
+    <xsd:import namespace="http://schemas.microsoft.com/office/2006/documentManagement/types"/>
+    <xsd:import namespace="http://schemas.microsoft.com/office/infopath/2007/PartnerControls"/>
+    <xsd:element name="SharedWithUsers" ma:index="8" nillable="true" ma:displayName="Shared With" ma:internalName="SharedWithUsers" ma:readOnly="true">
+      <xsd:complexType>
+        <xsd:complexContent>
+          <xsd:extension base="dms:UserMulti">
+            <xsd:sequence>
+              <xsd:element name="UserInfo" minOccurs="0" maxOccurs="unbounded">
+                <xsd:complexType>
+                  <xsd:sequence>
+                    <xsd:element name="DisplayName" type="xsd:string" minOccurs="0"/>
+                    <xsd:element name="AccountId" type="dms:UserId" minOccurs="0" nillable="true"/>
+                    <xsd:element name="AccountType" type="xsd:string" minOccurs="0"/>
+                  </xsd:sequence>
+                </xsd:complexType>
+              </xsd:element>
+            </xsd:sequence>
+          </xsd:extension>
+        </xsd:complexContent>
+      </xsd:complexType>
+    </xsd:element>
+    <xsd:element name="SharedWithDetails" ma:index="9" nillable="true" ma:displayName="Shared With Details" ma:internalName="SharedWithDetails" ma:readOnly="true">
+      <xsd:simpleType>
+        <xsd:restriction base="dms:Note">
+          <xsd:maxLength value="255"/>
+        </xsd:restriction>
+      </xsd:simpleType>
+    </xsd:element>
+    <xsd:element name="SharingHintHash" ma:index="10" nillable="true" ma:displayName="Sharing Hint Hash" ma:hidden="true" ma:internalName="SharingHintHash" ma:readOnly="true">
+      <xsd:simpleType>
+        <xsd:restriction base="dms:Text"/>
+      </xsd:simpleType>
+    </xsd:element>
+  </xsd:schema>
+  <xsd:schema xmlns:xsd="http://www.w3.org/2001/XMLSchema" xmlns:xs="http://www.w3.org/2001/XMLSchema" xmlns:dms="http://schemas.microsoft.com/office/2006/documentManagement/types" xmlns:pc="http://schemas.microsoft.com/office/infopath/2007/PartnerControls" targetNamespace="8e37945f-d648-471d-a4ff-ccb13af51a57" elementFormDefault="qualified">
+    <xsd:import namespace="http://schemas.microsoft.com/office/2006/documentManagement/types"/>
+    <xsd:import namespace="http://schemas.microsoft.com/office/infopath/2007/PartnerControls"/>
+    <xsd:element name="MediaServiceMetadata" ma:index="11" nillable="true" ma:displayName="MediaServiceMetadata" ma:hidden="true" ma:internalName="MediaServiceMetadata" ma:readOnly="true">
+      <xsd:simpleType>
+        <xsd:restriction base="dms:Note"/>
+      </xsd:simpleType>
+    </xsd:element>
+    <xsd:element name="MediaServiceFastMetadata" ma:index="12" nillable="true" ma:displayName="MediaServiceFastMetadata" ma:hidden="true" ma:internalName="MediaServiceFastMetadata" ma:readOnly="true">
+      <xsd:simpleType>
+        <xsd:restriction base="dms:Note"/>
+      </xsd:simpleType>
+    </xsd:element>
+    <xsd:element name="MediaServiceAutoTags" ma:index="15" nillable="true" ma:displayName="Tags" ma:internalName="MediaServiceAutoTags" ma:readOnly="true">
+      <xsd:simpleType>
+        <xsd:restriction base="dms:Text"/>
+      </xsd:simpleType>
+    </xsd:element>
+    <xsd:element name="MediaServiceOCR" ma:index="16" nillable="true" ma:displayName="Extracted Text" ma:internalName="MediaServiceOCR" ma:readOnly="true">
+      <xsd:simpleType>
+        <xsd:restriction base="dms:Note">
+          <xsd:maxLength value="255"/>
+        </xsd:restriction>
+      </xsd:simpleType>
+    </xsd:element>
+    <xsd:element name="MediaServiceGenerationTime" ma:index="17" nillable="true" ma:displayName="MediaServiceGenerationTime" ma:hidden="true" ma:internalName="MediaServiceGenerationTime" ma:readOnly="true">
+      <xsd:simpleType>
+        <xsd:restriction base="dms:Text"/>
+      </xsd:simpleType>
+    </xsd:element>
+    <xsd:element name="MediaServiceEventHashCode" ma:index="18" nillable="true" ma:displayName="MediaServiceEventHashCode" ma:hidden="true" ma:internalName="MediaServiceEventHashCode" ma:readOnly="true">
+      <xsd:simpleType>
+        <xsd:restriction base="dms:Text"/>
+      </xsd:simpleType>
+    </xsd:element>
+    <xsd:element name="MediaServiceDateTaken" ma:index="19" nillable="true" ma:displayName="MediaServiceDateTaken" ma:hidden="true" ma:internalName="MediaServiceDateTaken" ma:readOnly="true">
+      <xsd:simpleType>
+        <xsd:restriction base="dms:Text"/>
+      </xsd:simpleType>
+    </xsd:element>
+  </xsd:schema>
+  <xsd:schema xmlns="http://schemas.openxmlformats.org/package/2006/metadata/core-properties" xmlns:xsd="http://www.w3.org/2001/XMLSchema" xmlns:xsi="http://www.w3.org/2001/XMLSchema-instance" xmlns:dc="http://purl.org/dc/elements/1.1/" xmlns:dcterms="http://purl.org/dc/terms/" xmlns:odoc="http://schemas.microsoft.com/internal/obd" targetNamespace="http://schemas.openxmlformats.org/package/2006/metadata/core-properties" elementFormDefault="qualified" attributeFormDefault="unqualified" blockDefault="#all">
+    <xsd:import namespace="http://purl.org/dc/elements/1.1/" schemaLocation="http://dublincore.org/schemas/xmls/qdc/2003/04/02/dc.xsd"/>
+    <xsd:import namespace="http://purl.org/dc/terms/" schemaLocation="http://dublincore.org/schemas/xmls/qdc/2003/04/02/dcterms.xsd"/>
+    <xsd:element name="coreProperties" type="CT_coreProperties"/>
+    <xsd:complexType name="CT_coreProperties">
+      <xsd:all>
+        <xsd:element ref="dc:creator" minOccurs="0" maxOccurs="1"/>
+        <xsd:element ref="dcterms:created" minOccurs="0" maxOccurs="1"/>
+        <xsd:element ref="dc:identifier" minOccurs="0" maxOccurs="1"/>
+        <xsd:element name="contentType" minOccurs="0" maxOccurs="1" type="xsd:string" ma:index="0" ma:displayName="Content Type"/>
+        <xsd:element ref="dc:title" minOccurs="0" maxOccurs="1" ma:index="4" ma:displayName="Title"/>
+        <xsd:element ref="dc:subject" minOccurs="0" maxOccurs="1"/>
+        <xsd:element ref="dc:description" minOccurs="0" maxOccurs="1"/>
+        <xsd:element name="keywords" minOccurs="0" maxOccurs="1" type="xsd:string"/>
+        <xsd:element ref="dc:language" minOccurs="0" maxOccurs="1"/>
+        <xsd:element name="category" minOccurs="0" maxOccurs="1" type="xsd:string"/>
+        <xsd:element name="version" minOccurs="0" maxOccurs="1" type="xsd:string"/>
+        <xsd:element name="revision" minOccurs="0" maxOccurs="1" type="xsd:string">
+          <xsd:annotation>
+            <xsd:documentation>
+                        This value indicates the number of saves or revisions. The application is responsible for updating this value after each revision.
+                    </xsd:documentation>
+          </xsd:annotation>
+        </xsd:element>
+        <xsd:element name="lastModifiedBy" minOccurs="0" maxOccurs="1" type="xsd:string"/>
+        <xsd:element ref="dcterms:modified" minOccurs="0" maxOccurs="1"/>
+        <xsd:element name="contentStatus" minOccurs="0" maxOccurs="1" type="xsd:string"/>
+      </xsd:all>
+    </xsd:complexType>
+  </xsd:schema>
+  <xs:schema xmlns:pc="http://schemas.microsoft.com/office/infopath/2007/PartnerControls" xmlns:xs="http://www.w3.org/2001/XMLSchema" targetNamespace="http://schemas.microsoft.com/office/infopath/2007/PartnerControls" elementFormDefault="qualified" attributeFormDefault="unqualified">
+    <xs:element name="Person">
+      <xs:complexType>
+        <xs:sequence>
+          <xs:element ref="pc:DisplayName" minOccurs="0"/>
+          <xs:element ref="pc:AccountId" minOccurs="0"/>
+          <xs:element ref="pc:AccountType" minOccurs="0"/>
+        </xs:sequence>
+      </xs:complexType>
+    </xs:element>
+    <xs:element name="DisplayName" type="xs:string"/>
+    <xs:element name="AccountId" type="xs:string"/>
+    <xs:element name="AccountType" type="xs:string"/>
+    <xs:element name="BDCAssociatedEntity">
+      <xs:complexType>
+        <xs:sequence>
+          <xs:element ref="pc:BDCEntity" minOccurs="0" maxOccurs="unbounded"/>
+        </xs:sequence>
+        <xs:attribute ref="pc:EntityNamespace"/>
+        <xs:attribute ref="pc:EntityName"/>
+        <xs:attribute ref="pc:SystemInstanceName"/>
+        <xs:attribute ref="pc:AssociationName"/>
+      </xs:complexType>
+    </xs:element>
+    <xs:attribute name="EntityNamespace" type="xs:string"/>
+    <xs:attribute name="EntityName" type="xs:string"/>
+    <xs:attribute name="SystemInstanceName" type="xs:string"/>
+    <xs:attribute name="AssociationName" type="xs:string"/>
+    <xs:element name="BDCEntity">
+      <xs:complexType>
+        <xs:sequence>
+          <xs:element ref="pc:EntityDisplayName" minOccurs="0"/>
+          <xs:element ref="pc:EntityInstanceReference" minOccurs="0"/>
+          <xs:element ref="pc:EntityId1" minOccurs="0"/>
+          <xs:element ref="pc:EntityId2" minOccurs="0"/>
+          <xs:element ref="pc:EntityId3" minOccurs="0"/>
+          <xs:element ref="pc:EntityId4" minOccurs="0"/>
+          <xs:element ref="pc:EntityId5" minOccurs="0"/>
+        </xs:sequence>
+      </xs:complexType>
+    </xs:element>
+    <xs:element name="EntityDisplayName" type="xs:string"/>
+    <xs:element name="EntityInstanceReference" type="xs:string"/>
+    <xs:element name="EntityId1" type="xs:string"/>
+    <xs:element name="EntityId2" type="xs:string"/>
+    <xs:element name="EntityId3" type="xs:string"/>
+    <xs:element name="EntityId4" type="xs:string"/>
+    <xs:element name="EntityId5" type="xs:string"/>
+    <xs:element name="Terms">
+      <xs:complexType>
+        <xs:sequence>
+          <xs:element ref="pc:TermInfo" minOccurs="0" maxOccurs="unbounded"/>
+        </xs:sequence>
+      </xs:complexType>
+    </xs:element>
+    <xs:element name="TermInfo">
+      <xs:complexType>
+        <xs:sequence>
+          <xs:element ref="pc:TermName" minOccurs="0"/>
+          <xs:element ref="pc:TermId" minOccurs="0"/>
+        </xs:sequence>
+      </xs:complexType>
+    </xs:element>
+    <xs:element name="TermName" type="xs:string"/>
+    <xs:element name="TermId" type="xs:string"/>
+  </xs:schema>
+</ct:contentTypeSchema>
+</file>
+
+<file path=customXml/item2.xml><?xml version="1.0" encoding="utf-8"?>
+<?mso-contentType ?>
+<FormTemplates xmlns="http://schemas.microsoft.com/sharepoint/v3/contenttype/forms">
+  <Display>DocumentLibraryForm</Display>
+  <Edit>DocumentLibraryForm</Edit>
+  <New>DocumentLibraryForm</New>
+</FormTemplates>
+</file>
+
+<file path=customXml/item3.xml><?xml version="1.0" encoding="utf-8"?>
+<p:properties xmlns:p="http://schemas.microsoft.com/office/2006/metadata/properties" xmlns:xsi="http://www.w3.org/2001/XMLSchema-instance" xmlns:pc="http://schemas.microsoft.com/office/infopath/2007/PartnerControls">
+  <documentManagement>
+    <_ip_UnifiedCompliancePolicyUIAction xmlns="http://schemas.microsoft.com/sharepoint/v3" xsi:nil="true"/>
+    <_ip_UnifiedCompliancePolicyProperties xmlns="http://schemas.microsoft.com/sharepoint/v3" xsi:nil="true"/>
+  </documentManagement>
+</p:properties>
+</file>
+
+<file path=customXml/item4.xml><?xml version="1.0" encoding="utf-8"?>
 <b:Sources xmlns:b="http://schemas.openxmlformats.org/officeDocument/2006/bibliography" xmlns="http://schemas.openxmlformats.org/officeDocument/2006/bibliography" SelectedStyle="\APASixthEditionOfficeOnline.xsl" StyleName="APA" Version="6"/>
 </file>
 
 <file path=customXml/itemProps1.xml><?xml version="1.0" encoding="utf-8"?>
-<ds:datastoreItem xmlns:ds="http://schemas.openxmlformats.org/officeDocument/2006/customXml" ds:itemID="{CBC45FC3-E64E-473E-A2CB-81C5576D92F2}">
+<ds:datastoreItem xmlns:ds="http://schemas.openxmlformats.org/officeDocument/2006/customXml" ds:itemID="{D878F73F-ACCA-4830-9C4C-F17DD730D1FE}">
+  <ds:schemaRefs>
+    <ds:schemaRef ds:uri="http://schemas.microsoft.com/office/2006/metadata/contentType"/>
+    <ds:schemaRef ds:uri="http://schemas.microsoft.com/office/2006/metadata/properties/metaAttributes"/>
+    <ds:schemaRef ds:uri="http://www.w3.org/2001/XMLSchema"/>
+    <ds:schemaRef ds:uri="http://schemas.microsoft.com/office/2006/metadata/properties"/>
+    <ds:schemaRef ds:uri="http://schemas.microsoft.com/sharepoint/v3"/>
+    <ds:schemaRef ds:uri="9fdf8f92-2810-4938-bca0-1c7bea753c86"/>
+    <ds:schemaRef ds:uri="8e37945f-d648-471d-a4ff-ccb13af51a57"/>
+    <ds:schemaRef ds:uri="http://schemas.microsoft.com/office/2006/documentManagement/types"/>
+    <ds:schemaRef ds:uri="http://schemas.microsoft.com/office/infopath/2007/PartnerControls"/>
+    <ds:schemaRef ds:uri="http://schemas.openxmlformats.org/package/2006/metadata/core-properties"/>
+    <ds:schemaRef ds:uri="http://purl.org/dc/elements/1.1/"/>
+    <ds:schemaRef ds:uri="http://purl.org/dc/terms/"/>
+    <ds:schemaRef ds:uri="http://schemas.microsoft.com/internal/obd"/>
+  </ds:schemaRefs>
+</ds:datastoreItem>
+</file>
+
+<file path=customXml/itemProps2.xml><?xml version="1.0" encoding="utf-8"?>
+<ds:datastoreItem xmlns:ds="http://schemas.openxmlformats.org/officeDocument/2006/customXml" ds:itemID="{410762DC-CBD4-4D5A-AA34-F585CA043656}">
+  <ds:schemaRefs>
+    <ds:schemaRef ds:uri="http://schemas.microsoft.com/sharepoint/v3/contenttype/forms"/>
+  </ds:schemaRefs>
+</ds:datastoreItem>
+</file>
+
+<file path=customXml/itemProps3.xml><?xml version="1.0" encoding="utf-8"?>
+<ds:datastoreItem xmlns:ds="http://schemas.openxmlformats.org/officeDocument/2006/customXml" ds:itemID="{929AA4C2-E041-4C83-A728-F7C51F369A59}">
+  <ds:schemaRefs>
+    <ds:schemaRef ds:uri="http://schemas.microsoft.com/office/2006/metadata/properties"/>
+    <ds:schemaRef ds:uri="http://schemas.microsoft.com/office/infopath/2007/PartnerControls"/>
+    <ds:schemaRef ds:uri="http://schemas.microsoft.com/sharepoint/v3"/>
+  </ds:schemaRefs>
+</ds:datastoreItem>
+</file>
+
+<file path=customXml/itemProps4.xml><?xml version="1.0" encoding="utf-8"?>
+<ds:datastoreItem xmlns:ds="http://schemas.openxmlformats.org/officeDocument/2006/customXml" ds:itemID="{02E6CC74-DD48-47CA-98C3-6A686122CF27}">
   <ds:schemaRefs>
     <ds:schemaRef ds:uri="http://schemas.openxmlformats.org/officeDocument/2006/bibliography"/>
   </ds:schemaRefs>

</xml_diff>